<commit_message>
Ostateczna próba! Dam dam dam dam.
</commit_message>
<xml_diff>
--- a/Papiery/Praca Kamil.docx
+++ b/Papiery/Praca Kamil.docx
@@ -7,6 +7,7 @@
         <w:tabs>
           <w:tab w:val="left" w:pos="870"/>
         </w:tabs>
+        <w:spacing w:line="360" w:lineRule="auto"/>
         <w:jc w:val="center"/>
         <w:rPr>
           <w:rFonts w:ascii="Arial" w:hAnsi="Arial"/>
@@ -35,6 +36,7 @@
         <w:tabs>
           <w:tab w:val="left" w:pos="870"/>
         </w:tabs>
+        <w:spacing w:line="360" w:lineRule="auto"/>
         <w:jc w:val="center"/>
         <w:rPr>
           <w:rFonts w:ascii="Arial" w:hAnsi="Arial"/>
@@ -50,6 +52,7 @@
         <w:tabs>
           <w:tab w:val="left" w:pos="870"/>
         </w:tabs>
+        <w:spacing w:line="360" w:lineRule="auto"/>
         <w:jc w:val="center"/>
         <w:rPr>
           <w:rFonts w:ascii="Arial" w:hAnsi="Arial"/>
@@ -71,6 +74,7 @@
         <w:tabs>
           <w:tab w:val="left" w:pos="870"/>
         </w:tabs>
+        <w:spacing w:line="360" w:lineRule="auto"/>
         <w:jc w:val="center"/>
         <w:rPr>
           <w:rFonts w:ascii="Arial" w:hAnsi="Arial"/>
@@ -92,6 +96,7 @@
         <w:tabs>
           <w:tab w:val="left" w:pos="870"/>
         </w:tabs>
+        <w:spacing w:line="360" w:lineRule="auto"/>
         <w:jc w:val="center"/>
         <w:rPr>
           <w:rFonts w:ascii="Arial" w:hAnsi="Arial"/>
@@ -113,6 +118,7 @@
         <w:tabs>
           <w:tab w:val="left" w:pos="870"/>
         </w:tabs>
+        <w:spacing w:line="360" w:lineRule="auto"/>
         <w:jc w:val="center"/>
         <w:rPr>
           <w:rFonts w:ascii="Arial" w:hAnsi="Arial"/>
@@ -134,6 +140,7 @@
         <w:tabs>
           <w:tab w:val="left" w:pos="870"/>
         </w:tabs>
+        <w:spacing w:line="360" w:lineRule="auto"/>
         <w:jc w:val="center"/>
         <w:rPr>
           <w:rFonts w:ascii="Arial" w:hAnsi="Arial"/>
@@ -147,6 +154,7 @@
         <w:tabs>
           <w:tab w:val="left" w:pos="870"/>
         </w:tabs>
+        <w:spacing w:line="360" w:lineRule="auto"/>
         <w:jc w:val="center"/>
         <w:rPr>
           <w:rFonts w:ascii="Arial" w:hAnsi="Arial"/>
@@ -160,6 +168,7 @@
         <w:tabs>
           <w:tab w:val="left" w:pos="870"/>
         </w:tabs>
+        <w:spacing w:line="360" w:lineRule="auto"/>
         <w:jc w:val="center"/>
         <w:rPr>
           <w:rFonts w:ascii="Arial" w:hAnsi="Arial"/>
@@ -173,7 +182,7 @@
           <w:lang w:eastAsia="pl-PL" w:bidi="ar-SA"/>
         </w:rPr>
         <w:drawing>
-          <wp:anchor distT="0" distB="0" distL="0" distR="0" simplePos="0" relativeHeight="251659264" behindDoc="0" locked="0" layoutInCell="1" allowOverlap="1" wp14:anchorId="7D297F4B" wp14:editId="3C056CF6">
+          <wp:anchor distT="0" distB="0" distL="0" distR="0" simplePos="0" relativeHeight="251659264" behindDoc="0" locked="0" layoutInCell="1" allowOverlap="1" wp14:anchorId="0B42496A" wp14:editId="09071E95">
             <wp:simplePos x="0" y="0"/>
             <wp:positionH relativeFrom="column">
               <wp:align>center</wp:align>
@@ -243,6 +252,7 @@
         <w:tabs>
           <w:tab w:val="left" w:pos="870"/>
         </w:tabs>
+        <w:spacing w:line="360" w:lineRule="auto"/>
         <w:jc w:val="center"/>
         <w:rPr>
           <w:rFonts w:ascii="Arial" w:hAnsi="Arial"/>
@@ -256,6 +266,7 @@
         <w:tabs>
           <w:tab w:val="left" w:pos="870"/>
         </w:tabs>
+        <w:spacing w:line="360" w:lineRule="auto"/>
         <w:jc w:val="center"/>
         <w:rPr>
           <w:rFonts w:ascii="Arial" w:hAnsi="Arial"/>
@@ -281,6 +292,7 @@
         <w:tabs>
           <w:tab w:val="left" w:pos="870"/>
         </w:tabs>
+        <w:spacing w:line="360" w:lineRule="auto"/>
         <w:jc w:val="center"/>
         <w:rPr>
           <w:rFonts w:ascii="Arial" w:hAnsi="Arial"/>
@@ -296,6 +308,7 @@
         <w:tabs>
           <w:tab w:val="left" w:pos="870"/>
         </w:tabs>
+        <w:spacing w:line="360" w:lineRule="auto"/>
         <w:jc w:val="center"/>
         <w:rPr>
           <w:rFonts w:ascii="Arial" w:hAnsi="Arial"/>
@@ -309,7 +322,16 @@
           <w:sz w:val="36"/>
           <w:szCs w:val="36"/>
         </w:rPr>
-        <w:t>Projekt i implementacja systemu budowania i administrowania stronami internetowymi przez personel nietechniczny – część logiki biznesowej</w:t>
+        <w:t xml:space="preserve">Projekt i implementacja systemu budowania i administrowania stronami internetowymi przez personel </w:t>
+      </w:r>
+      <w:r>
+        <w:rPr>
+          <w:rFonts w:ascii="Arial" w:hAnsi="Arial"/>
+          <w:sz w:val="36"/>
+          <w:szCs w:val="36"/>
+        </w:rPr>
+        <w:lastRenderedPageBreak/>
+        <w:t>nietechniczny – część logiki biznesowej</w:t>
       </w:r>
     </w:p>
     <w:p>
@@ -317,6 +339,7 @@
         <w:tabs>
           <w:tab w:val="left" w:pos="870"/>
         </w:tabs>
+        <w:spacing w:line="360" w:lineRule="auto"/>
         <w:jc w:val="center"/>
         <w:rPr>
           <w:rFonts w:ascii="Arial" w:hAnsi="Arial"/>
@@ -348,6 +371,7 @@
           <w:p>
             <w:pPr>
               <w:pStyle w:val="Zawartotabeli"/>
+              <w:spacing w:line="360" w:lineRule="auto"/>
               <w:rPr>
                 <w:rFonts w:ascii="Arial" w:hAnsi="Arial"/>
                 <w:sz w:val="32"/>
@@ -372,6 +396,7 @@
           <w:p>
             <w:pPr>
               <w:pStyle w:val="Zawartotabeli"/>
+              <w:spacing w:line="360" w:lineRule="auto"/>
               <w:jc w:val="right"/>
               <w:rPr>
                 <w:rFonts w:ascii="Arial" w:hAnsi="Arial"/>
@@ -399,6 +424,7 @@
           <w:p>
             <w:pPr>
               <w:pStyle w:val="Zawartotabeli"/>
+              <w:spacing w:line="360" w:lineRule="auto"/>
               <w:rPr>
                 <w:rFonts w:ascii="Arial" w:hAnsi="Arial"/>
                 <w:sz w:val="32"/>
@@ -423,6 +449,7 @@
           <w:p>
             <w:pPr>
               <w:pStyle w:val="Zawartotabeli"/>
+              <w:spacing w:line="360" w:lineRule="auto"/>
               <w:jc w:val="right"/>
               <w:rPr>
                 <w:rFonts w:ascii="Arial" w:hAnsi="Arial"/>
@@ -447,6 +474,7 @@
         <w:tabs>
           <w:tab w:val="left" w:pos="870"/>
         </w:tabs>
+        <w:spacing w:line="360" w:lineRule="auto"/>
         <w:jc w:val="center"/>
         <w:rPr>
           <w:rFonts w:ascii="Arial" w:hAnsi="Arial"/>
@@ -460,6 +488,7 @@
         <w:tabs>
           <w:tab w:val="left" w:pos="870"/>
         </w:tabs>
+        <w:spacing w:line="360" w:lineRule="auto"/>
         <w:jc w:val="center"/>
         <w:rPr>
           <w:rFonts w:ascii="Arial" w:hAnsi="Arial"/>
@@ -499,6 +528,7 @@
         <w:p>
           <w:pPr>
             <w:pStyle w:val="TOCHeading"/>
+            <w:spacing w:line="360" w:lineRule="auto"/>
           </w:pPr>
           <w:proofErr w:type="spellStart"/>
           <w:r>
@@ -539,7 +569,7 @@
           <w:r>
             <w:fldChar w:fldCharType="separate"/>
           </w:r>
-          <w:hyperlink w:anchor="_Toc440881979" w:history="1">
+          <w:hyperlink w:anchor="_Toc440916648" w:history="1">
             <w:r>
               <w:rPr>
                 <w:rStyle w:val="Hyperlink"/>
@@ -584,7 +614,7 @@
                 <w:noProof/>
                 <w:webHidden/>
               </w:rPr>
-              <w:instrText xml:space="preserve"> PAGEREF _Toc440881979 \h </w:instrText>
+              <w:instrText xml:space="preserve"> PAGEREF _Toc440916648 \h </w:instrText>
             </w:r>
             <w:r>
               <w:rPr>
@@ -631,7 +661,7 @@
               <w:lang w:eastAsia="pl-PL" w:bidi="ar-SA"/>
             </w:rPr>
           </w:pPr>
-          <w:hyperlink w:anchor="_Toc440881980" w:history="1">
+          <w:hyperlink w:anchor="_Toc440916649" w:history="1">
             <w:r>
               <w:rPr>
                 <w:rStyle w:val="Hyperlink"/>
@@ -676,7 +706,7 @@
                 <w:noProof/>
                 <w:webHidden/>
               </w:rPr>
-              <w:instrText xml:space="preserve"> PAGEREF _Toc440881980 \h </w:instrText>
+              <w:instrText xml:space="preserve"> PAGEREF _Toc440916649 \h </w:instrText>
             </w:r>
             <w:r>
               <w:rPr>
@@ -723,7 +753,7 @@
               <w:lang w:eastAsia="pl-PL" w:bidi="ar-SA"/>
             </w:rPr>
           </w:pPr>
-          <w:hyperlink w:anchor="_Toc440881981" w:history="1">
+          <w:hyperlink w:anchor="_Toc440916650" w:history="1">
             <w:r>
               <w:rPr>
                 <w:rStyle w:val="Hyperlink"/>
@@ -768,7 +798,7 @@
                 <w:noProof/>
                 <w:webHidden/>
               </w:rPr>
-              <w:instrText xml:space="preserve"> PAGEREF _Toc440881981 \h </w:instrText>
+              <w:instrText xml:space="preserve"> PAGEREF _Toc440916650 \h </w:instrText>
             </w:r>
             <w:r>
               <w:rPr>
@@ -814,7 +844,7 @@
               <w:lang w:eastAsia="pl-PL" w:bidi="ar-SA"/>
             </w:rPr>
           </w:pPr>
-          <w:hyperlink w:anchor="_Toc440881982" w:history="1">
+          <w:hyperlink w:anchor="_Toc440916651" w:history="1">
             <w:r>
               <w:rPr>
                 <w:rStyle w:val="Hyperlink"/>
@@ -841,7 +871,7 @@
                 <w:noProof/>
                 <w:webHidden/>
               </w:rPr>
-              <w:instrText xml:space="preserve"> PAGEREF _Toc440881982 \h </w:instrText>
+              <w:instrText xml:space="preserve"> PAGEREF _Toc440916651 \h </w:instrText>
             </w:r>
             <w:r>
               <w:rPr>
@@ -861,7 +891,7 @@
                 <w:noProof/>
                 <w:webHidden/>
               </w:rPr>
-              <w:t>5</w:t>
+              <w:t>6</w:t>
             </w:r>
             <w:r>
               <w:rPr>
@@ -887,7 +917,7 @@
               <w:lang w:eastAsia="pl-PL" w:bidi="ar-SA"/>
             </w:rPr>
           </w:pPr>
-          <w:hyperlink w:anchor="_Toc440881983" w:history="1">
+          <w:hyperlink w:anchor="_Toc440916652" w:history="1">
             <w:r>
               <w:rPr>
                 <w:rStyle w:val="Hyperlink"/>
@@ -914,7 +944,7 @@
                 <w:noProof/>
                 <w:webHidden/>
               </w:rPr>
-              <w:instrText xml:space="preserve"> PAGEREF _Toc440881983 \h </w:instrText>
+              <w:instrText xml:space="preserve"> PAGEREF _Toc440916652 \h </w:instrText>
             </w:r>
             <w:r>
               <w:rPr>
@@ -960,7 +990,7 @@
               <w:lang w:eastAsia="pl-PL" w:bidi="ar-SA"/>
             </w:rPr>
           </w:pPr>
-          <w:hyperlink w:anchor="_Toc440881984" w:history="1">
+          <w:hyperlink w:anchor="_Toc440916653" w:history="1">
             <w:r>
               <w:rPr>
                 <w:rStyle w:val="Hyperlink"/>
@@ -989,7 +1019,7 @@
                 <w:noProof/>
                 <w:webHidden/>
               </w:rPr>
-              <w:instrText xml:space="preserve"> PAGEREF _Toc440881984 \h </w:instrText>
+              <w:instrText xml:space="preserve"> PAGEREF _Toc440916653 \h </w:instrText>
             </w:r>
             <w:r>
               <w:rPr>
@@ -1035,7 +1065,7 @@
               <w:lang w:eastAsia="pl-PL" w:bidi="ar-SA"/>
             </w:rPr>
           </w:pPr>
-          <w:hyperlink w:anchor="_Toc440881985" w:history="1">
+          <w:hyperlink w:anchor="_Toc440916654" w:history="1">
             <w:r>
               <w:rPr>
                 <w:rStyle w:val="Hyperlink"/>
@@ -1062,7 +1092,7 @@
                 <w:noProof/>
                 <w:webHidden/>
               </w:rPr>
-              <w:instrText xml:space="preserve"> PAGEREF _Toc440881985 \h </w:instrText>
+              <w:instrText xml:space="preserve"> PAGEREF _Toc440916654 \h </w:instrText>
             </w:r>
             <w:r>
               <w:rPr>
@@ -1082,7 +1112,7 @@
                 <w:noProof/>
                 <w:webHidden/>
               </w:rPr>
-              <w:t>6</w:t>
+              <w:t>7</w:t>
             </w:r>
             <w:r>
               <w:rPr>
@@ -1108,7 +1138,7 @@
               <w:lang w:eastAsia="pl-PL" w:bidi="ar-SA"/>
             </w:rPr>
           </w:pPr>
-          <w:hyperlink w:anchor="_Toc440881986" w:history="1">
+          <w:hyperlink w:anchor="_Toc440916655" w:history="1">
             <w:r>
               <w:rPr>
                 <w:rStyle w:val="Hyperlink"/>
@@ -1135,7 +1165,7 @@
                 <w:noProof/>
                 <w:webHidden/>
               </w:rPr>
-              <w:instrText xml:space="preserve"> PAGEREF _Toc440881986 \h </w:instrText>
+              <w:instrText xml:space="preserve"> PAGEREF _Toc440916655 \h </w:instrText>
             </w:r>
             <w:r>
               <w:rPr>
@@ -1181,7 +1211,7 @@
               <w:lang w:eastAsia="pl-PL" w:bidi="ar-SA"/>
             </w:rPr>
           </w:pPr>
-          <w:hyperlink w:anchor="_Toc440881987" w:history="1">
+          <w:hyperlink w:anchor="_Toc440916656" w:history="1">
             <w:r>
               <w:rPr>
                 <w:rStyle w:val="Hyperlink"/>
@@ -1208,7 +1238,7 @@
                 <w:noProof/>
                 <w:webHidden/>
               </w:rPr>
-              <w:instrText xml:space="preserve"> PAGEREF _Toc440881987 \h </w:instrText>
+              <w:instrText xml:space="preserve"> PAGEREF _Toc440916656 \h </w:instrText>
             </w:r>
             <w:r>
               <w:rPr>
@@ -1228,7 +1258,7 @@
                 <w:noProof/>
                 <w:webHidden/>
               </w:rPr>
-              <w:t>7</w:t>
+              <w:t>8</w:t>
             </w:r>
             <w:r>
               <w:rPr>
@@ -1254,7 +1284,7 @@
               <w:lang w:eastAsia="pl-PL" w:bidi="ar-SA"/>
             </w:rPr>
           </w:pPr>
-          <w:hyperlink w:anchor="_Toc440881988" w:history="1">
+          <w:hyperlink w:anchor="_Toc440916657" w:history="1">
             <w:r>
               <w:rPr>
                 <w:rStyle w:val="Hyperlink"/>
@@ -1281,7 +1311,7 @@
                 <w:noProof/>
                 <w:webHidden/>
               </w:rPr>
-              <w:instrText xml:space="preserve"> PAGEREF _Toc440881988 \h </w:instrText>
+              <w:instrText xml:space="preserve"> PAGEREF _Toc440916657 \h </w:instrText>
             </w:r>
             <w:r>
               <w:rPr>
@@ -1327,7 +1357,7 @@
               <w:lang w:eastAsia="pl-PL" w:bidi="ar-SA"/>
             </w:rPr>
           </w:pPr>
-          <w:hyperlink w:anchor="_Toc440881989" w:history="1">
+          <w:hyperlink w:anchor="_Toc440916658" w:history="1">
             <w:r>
               <w:rPr>
                 <w:rStyle w:val="Hyperlink"/>
@@ -1354,7 +1384,7 @@
                 <w:noProof/>
                 <w:webHidden/>
               </w:rPr>
-              <w:instrText xml:space="preserve"> PAGEREF _Toc440881989 \h </w:instrText>
+              <w:instrText xml:space="preserve"> PAGEREF _Toc440916658 \h </w:instrText>
             </w:r>
             <w:r>
               <w:rPr>
@@ -1400,13 +1430,13 @@
               <w:lang w:eastAsia="pl-PL" w:bidi="ar-SA"/>
             </w:rPr>
           </w:pPr>
-          <w:hyperlink w:anchor="_Toc440881990" w:history="1">
+          <w:hyperlink w:anchor="_Toc440916659" w:history="1">
             <w:r>
               <w:rPr>
                 <w:rStyle w:val="Hyperlink"/>
                 <w:noProof/>
               </w:rPr>
-              <w:t>3.9. Visual Studio</w:t>
+              <w:t>3.8.1. Unit of work</w:t>
             </w:r>
             <w:r>
               <w:rPr>
@@ -1427,7 +1457,7 @@
                 <w:noProof/>
                 <w:webHidden/>
               </w:rPr>
-              <w:instrText xml:space="preserve"> PAGEREF _Toc440881990 \h </w:instrText>
+              <w:instrText xml:space="preserve"> PAGEREF _Toc440916659 \h </w:instrText>
             </w:r>
             <w:r>
               <w:rPr>
@@ -1473,11 +1503,306 @@
               <w:lang w:eastAsia="pl-PL" w:bidi="ar-SA"/>
             </w:rPr>
           </w:pPr>
-          <w:hyperlink w:anchor="_Toc440881991" w:history="1">
+          <w:hyperlink w:anchor="_Toc440916660" w:history="1">
             <w:r>
               <w:rPr>
                 <w:rStyle w:val="Hyperlink"/>
                 <w:noProof/>
+                <w:shd w:val="clear" w:color="auto" w:fill="FFFFFF"/>
+              </w:rPr>
+              <w:t>3.8.2. Wstrzykiwanie zależności</w:t>
+            </w:r>
+            <w:r>
+              <w:rPr>
+                <w:noProof/>
+                <w:webHidden/>
+              </w:rPr>
+              <w:tab/>
+            </w:r>
+            <w:r>
+              <w:rPr>
+                <w:noProof/>
+                <w:webHidden/>
+              </w:rPr>
+              <w:fldChar w:fldCharType="begin"/>
+            </w:r>
+            <w:r>
+              <w:rPr>
+                <w:noProof/>
+                <w:webHidden/>
+              </w:rPr>
+              <w:instrText xml:space="preserve"> PAGEREF _Toc440916660 \h </w:instrText>
+            </w:r>
+            <w:r>
+              <w:rPr>
+                <w:noProof/>
+                <w:webHidden/>
+              </w:rPr>
+            </w:r>
+            <w:r>
+              <w:rPr>
+                <w:noProof/>
+                <w:webHidden/>
+              </w:rPr>
+              <w:fldChar w:fldCharType="separate"/>
+            </w:r>
+            <w:r>
+              <w:rPr>
+                <w:noProof/>
+                <w:webHidden/>
+              </w:rPr>
+              <w:t>9</w:t>
+            </w:r>
+            <w:r>
+              <w:rPr>
+                <w:noProof/>
+                <w:webHidden/>
+              </w:rPr>
+              <w:fldChar w:fldCharType="end"/>
+            </w:r>
+          </w:hyperlink>
+        </w:p>
+        <w:p>
+          <w:pPr>
+            <w:pStyle w:val="TOC2"/>
+            <w:tabs>
+              <w:tab w:val="right" w:leader="dot" w:pos="9062"/>
+            </w:tabs>
+            <w:rPr>
+              <w:rFonts w:asciiTheme="minorHAnsi" w:eastAsiaTheme="minorEastAsia" w:hAnsiTheme="minorHAnsi" w:cstheme="minorBidi"/>
+              <w:noProof/>
+              <w:kern w:val="0"/>
+              <w:sz w:val="22"/>
+              <w:szCs w:val="22"/>
+              <w:lang w:eastAsia="pl-PL" w:bidi="ar-SA"/>
+            </w:rPr>
+          </w:pPr>
+          <w:hyperlink w:anchor="_Toc440916661" w:history="1">
+            <w:r>
+              <w:rPr>
+                <w:rStyle w:val="Hyperlink"/>
+                <w:noProof/>
+                <w:shd w:val="clear" w:color="auto" w:fill="FFFFFF"/>
+              </w:rPr>
+              <w:t>3.8.3. Repozytorium</w:t>
+            </w:r>
+            <w:r>
+              <w:rPr>
+                <w:noProof/>
+                <w:webHidden/>
+              </w:rPr>
+              <w:tab/>
+            </w:r>
+            <w:r>
+              <w:rPr>
+                <w:noProof/>
+                <w:webHidden/>
+              </w:rPr>
+              <w:fldChar w:fldCharType="begin"/>
+            </w:r>
+            <w:r>
+              <w:rPr>
+                <w:noProof/>
+                <w:webHidden/>
+              </w:rPr>
+              <w:instrText xml:space="preserve"> PAGEREF _Toc440916661 \h </w:instrText>
+            </w:r>
+            <w:r>
+              <w:rPr>
+                <w:noProof/>
+                <w:webHidden/>
+              </w:rPr>
+            </w:r>
+            <w:r>
+              <w:rPr>
+                <w:noProof/>
+                <w:webHidden/>
+              </w:rPr>
+              <w:fldChar w:fldCharType="separate"/>
+            </w:r>
+            <w:r>
+              <w:rPr>
+                <w:noProof/>
+                <w:webHidden/>
+              </w:rPr>
+              <w:t>9</w:t>
+            </w:r>
+            <w:r>
+              <w:rPr>
+                <w:noProof/>
+                <w:webHidden/>
+              </w:rPr>
+              <w:fldChar w:fldCharType="end"/>
+            </w:r>
+          </w:hyperlink>
+        </w:p>
+        <w:p>
+          <w:pPr>
+            <w:pStyle w:val="TOC2"/>
+            <w:tabs>
+              <w:tab w:val="right" w:leader="dot" w:pos="9062"/>
+            </w:tabs>
+            <w:rPr>
+              <w:rFonts w:asciiTheme="minorHAnsi" w:eastAsiaTheme="minorEastAsia" w:hAnsiTheme="minorHAnsi" w:cstheme="minorBidi"/>
+              <w:noProof/>
+              <w:kern w:val="0"/>
+              <w:sz w:val="22"/>
+              <w:szCs w:val="22"/>
+              <w:lang w:eastAsia="pl-PL" w:bidi="ar-SA"/>
+            </w:rPr>
+          </w:pPr>
+          <w:hyperlink w:anchor="_Toc440916662" w:history="1">
+            <w:r>
+              <w:rPr>
+                <w:rStyle w:val="Hyperlink"/>
+                <w:noProof/>
+                <w:shd w:val="clear" w:color="auto" w:fill="FFFFFF"/>
+              </w:rPr>
+              <w:t>3.8.4. MVC</w:t>
+            </w:r>
+            <w:r>
+              <w:rPr>
+                <w:noProof/>
+                <w:webHidden/>
+              </w:rPr>
+              <w:tab/>
+            </w:r>
+            <w:r>
+              <w:rPr>
+                <w:noProof/>
+                <w:webHidden/>
+              </w:rPr>
+              <w:fldChar w:fldCharType="begin"/>
+            </w:r>
+            <w:r>
+              <w:rPr>
+                <w:noProof/>
+                <w:webHidden/>
+              </w:rPr>
+              <w:instrText xml:space="preserve"> PAGEREF _Toc440916662 \h </w:instrText>
+            </w:r>
+            <w:r>
+              <w:rPr>
+                <w:noProof/>
+                <w:webHidden/>
+              </w:rPr>
+            </w:r>
+            <w:r>
+              <w:rPr>
+                <w:noProof/>
+                <w:webHidden/>
+              </w:rPr>
+              <w:fldChar w:fldCharType="separate"/>
+            </w:r>
+            <w:r>
+              <w:rPr>
+                <w:noProof/>
+                <w:webHidden/>
+              </w:rPr>
+              <w:t>9</w:t>
+            </w:r>
+            <w:r>
+              <w:rPr>
+                <w:noProof/>
+                <w:webHidden/>
+              </w:rPr>
+              <w:fldChar w:fldCharType="end"/>
+            </w:r>
+          </w:hyperlink>
+        </w:p>
+        <w:p>
+          <w:pPr>
+            <w:pStyle w:val="TOC2"/>
+            <w:tabs>
+              <w:tab w:val="right" w:leader="dot" w:pos="9062"/>
+            </w:tabs>
+            <w:rPr>
+              <w:rFonts w:asciiTheme="minorHAnsi" w:eastAsiaTheme="minorEastAsia" w:hAnsiTheme="minorHAnsi" w:cstheme="minorBidi"/>
+              <w:noProof/>
+              <w:kern w:val="0"/>
+              <w:sz w:val="22"/>
+              <w:szCs w:val="22"/>
+              <w:lang w:eastAsia="pl-PL" w:bidi="ar-SA"/>
+            </w:rPr>
+          </w:pPr>
+          <w:hyperlink w:anchor="_Toc440916663" w:history="1">
+            <w:r>
+              <w:rPr>
+                <w:rStyle w:val="Hyperlink"/>
+                <w:noProof/>
+              </w:rPr>
+              <w:t>3.9. Visual Studio</w:t>
+            </w:r>
+            <w:r>
+              <w:rPr>
+                <w:noProof/>
+                <w:webHidden/>
+              </w:rPr>
+              <w:tab/>
+            </w:r>
+            <w:r>
+              <w:rPr>
+                <w:noProof/>
+                <w:webHidden/>
+              </w:rPr>
+              <w:fldChar w:fldCharType="begin"/>
+            </w:r>
+            <w:r>
+              <w:rPr>
+                <w:noProof/>
+                <w:webHidden/>
+              </w:rPr>
+              <w:instrText xml:space="preserve"> PAGEREF _Toc440916663 \h </w:instrText>
+            </w:r>
+            <w:r>
+              <w:rPr>
+                <w:noProof/>
+                <w:webHidden/>
+              </w:rPr>
+            </w:r>
+            <w:r>
+              <w:rPr>
+                <w:noProof/>
+                <w:webHidden/>
+              </w:rPr>
+              <w:fldChar w:fldCharType="separate"/>
+            </w:r>
+            <w:r>
+              <w:rPr>
+                <w:noProof/>
+                <w:webHidden/>
+              </w:rPr>
+              <w:t>10</w:t>
+            </w:r>
+            <w:r>
+              <w:rPr>
+                <w:noProof/>
+                <w:webHidden/>
+              </w:rPr>
+              <w:fldChar w:fldCharType="end"/>
+            </w:r>
+          </w:hyperlink>
+        </w:p>
+        <w:p>
+          <w:pPr>
+            <w:pStyle w:val="TOC2"/>
+            <w:tabs>
+              <w:tab w:val="right" w:leader="dot" w:pos="9062"/>
+            </w:tabs>
+            <w:rPr>
+              <w:rFonts w:asciiTheme="minorHAnsi" w:eastAsiaTheme="minorEastAsia" w:hAnsiTheme="minorHAnsi" w:cstheme="minorBidi"/>
+              <w:noProof/>
+              <w:kern w:val="0"/>
+              <w:sz w:val="22"/>
+              <w:szCs w:val="22"/>
+              <w:lang w:eastAsia="pl-PL" w:bidi="ar-SA"/>
+            </w:rPr>
+          </w:pPr>
+          <w:hyperlink w:anchor="_Toc440916664" w:history="1">
+            <w:r>
+              <w:rPr>
+                <w:rStyle w:val="Hyperlink"/>
+                <w:noProof/>
               </w:rPr>
               <w:t>3.10. Autofac</w:t>
             </w:r>
@@ -1500,7 +1825,7 @@
                 <w:noProof/>
                 <w:webHidden/>
               </w:rPr>
-              <w:instrText xml:space="preserve"> PAGEREF _Toc440881991 \h </w:instrText>
+              <w:instrText xml:space="preserve"> PAGEREF _Toc440916664 \h </w:instrText>
             </w:r>
             <w:r>
               <w:rPr>
@@ -1547,7 +1872,7 @@
               <w:lang w:eastAsia="pl-PL" w:bidi="ar-SA"/>
             </w:rPr>
           </w:pPr>
-          <w:hyperlink w:anchor="_Toc440881992" w:history="1">
+          <w:hyperlink w:anchor="_Toc440916665" w:history="1">
             <w:r>
               <w:rPr>
                 <w:rStyle w:val="Hyperlink"/>
@@ -1592,7 +1917,7 @@
                 <w:noProof/>
                 <w:webHidden/>
               </w:rPr>
-              <w:instrText xml:space="preserve"> PAGEREF _Toc440881992 \h </w:instrText>
+              <w:instrText xml:space="preserve"> PAGEREF _Toc440916665 \h </w:instrText>
             </w:r>
             <w:r>
               <w:rPr>
@@ -1639,7 +1964,7 @@
               <w:lang w:eastAsia="pl-PL" w:bidi="ar-SA"/>
             </w:rPr>
           </w:pPr>
-          <w:hyperlink w:anchor="_Toc440881993" w:history="1">
+          <w:hyperlink w:anchor="_Toc440916666" w:history="1">
             <w:r>
               <w:rPr>
                 <w:rStyle w:val="Hyperlink"/>
@@ -1684,7 +2009,7 @@
                 <w:noProof/>
                 <w:webHidden/>
               </w:rPr>
-              <w:instrText xml:space="preserve"> PAGEREF _Toc440881993 \h </w:instrText>
+              <w:instrText xml:space="preserve"> PAGEREF _Toc440916666 \h </w:instrText>
             </w:r>
             <w:r>
               <w:rPr>
@@ -1704,7 +2029,7 @@
                 <w:noProof/>
                 <w:webHidden/>
               </w:rPr>
-              <w:t>10</w:t>
+              <w:t>11</w:t>
             </w:r>
             <w:r>
               <w:rPr>
@@ -1730,7 +2055,7 @@
               <w:lang w:eastAsia="pl-PL" w:bidi="ar-SA"/>
             </w:rPr>
           </w:pPr>
-          <w:hyperlink w:anchor="_Toc440881994" w:history="1">
+          <w:hyperlink w:anchor="_Toc440916667" w:history="1">
             <w:r>
               <w:rPr>
                 <w:rStyle w:val="Hyperlink"/>
@@ -1757,7 +2082,7 @@
                 <w:noProof/>
                 <w:webHidden/>
               </w:rPr>
-              <w:instrText xml:space="preserve"> PAGEREF _Toc440881994 \h </w:instrText>
+              <w:instrText xml:space="preserve"> PAGEREF _Toc440916667 \h </w:instrText>
             </w:r>
             <w:r>
               <w:rPr>
@@ -1777,7 +2102,7 @@
                 <w:noProof/>
                 <w:webHidden/>
               </w:rPr>
-              <w:t>10</w:t>
+              <w:t>11</w:t>
             </w:r>
             <w:r>
               <w:rPr>
@@ -1804,7 +2129,7 @@
               <w:lang w:eastAsia="pl-PL" w:bidi="ar-SA"/>
             </w:rPr>
           </w:pPr>
-          <w:hyperlink w:anchor="_Toc440881995" w:history="1">
+          <w:hyperlink w:anchor="_Toc440916668" w:history="1">
             <w:r>
               <w:rPr>
                 <w:rStyle w:val="Hyperlink"/>
@@ -1849,7 +2174,7 @@
                 <w:noProof/>
                 <w:webHidden/>
               </w:rPr>
-              <w:instrText xml:space="preserve"> PAGEREF _Toc440881995 \h </w:instrText>
+              <w:instrText xml:space="preserve"> PAGEREF _Toc440916668 \h </w:instrText>
             </w:r>
             <w:r>
               <w:rPr>
@@ -1869,7 +2194,7 @@
                 <w:noProof/>
                 <w:webHidden/>
               </w:rPr>
-              <w:t>10</w:t>
+              <w:t>11</w:t>
             </w:r>
             <w:r>
               <w:rPr>
@@ -1895,7 +2220,7 @@
               <w:lang w:eastAsia="pl-PL" w:bidi="ar-SA"/>
             </w:rPr>
           </w:pPr>
-          <w:hyperlink w:anchor="_Toc440881996" w:history="1">
+          <w:hyperlink w:anchor="_Toc440916669" w:history="1">
             <w:r>
               <w:rPr>
                 <w:rStyle w:val="Hyperlink"/>
@@ -1922,7 +2247,7 @@
                 <w:noProof/>
                 <w:webHidden/>
               </w:rPr>
-              <w:instrText xml:space="preserve"> PAGEREF _Toc440881996 \h </w:instrText>
+              <w:instrText xml:space="preserve"> PAGEREF _Toc440916669 \h </w:instrText>
             </w:r>
             <w:r>
               <w:rPr>
@@ -1942,7 +2267,7 @@
                 <w:noProof/>
                 <w:webHidden/>
               </w:rPr>
-              <w:t>11</w:t>
+              <w:t>12</w:t>
             </w:r>
             <w:r>
               <w:rPr>
@@ -1968,7 +2293,7 @@
               <w:lang w:eastAsia="pl-PL" w:bidi="ar-SA"/>
             </w:rPr>
           </w:pPr>
-          <w:hyperlink w:anchor="_Toc440881997" w:history="1">
+          <w:hyperlink w:anchor="_Toc440916670" w:history="1">
             <w:r>
               <w:rPr>
                 <w:rStyle w:val="Hyperlink"/>
@@ -1995,7 +2320,7 @@
                 <w:noProof/>
                 <w:webHidden/>
               </w:rPr>
-              <w:instrText xml:space="preserve"> PAGEREF _Toc440881997 \h </w:instrText>
+              <w:instrText xml:space="preserve"> PAGEREF _Toc440916670 \h </w:instrText>
             </w:r>
             <w:r>
               <w:rPr>
@@ -2015,7 +2340,7 @@
                 <w:noProof/>
                 <w:webHidden/>
               </w:rPr>
-              <w:t>11</w:t>
+              <w:t>12</w:t>
             </w:r>
             <w:r>
               <w:rPr>
@@ -2041,7 +2366,7 @@
               <w:lang w:eastAsia="pl-PL" w:bidi="ar-SA"/>
             </w:rPr>
           </w:pPr>
-          <w:hyperlink w:anchor="_Toc440881998" w:history="1">
+          <w:hyperlink w:anchor="_Toc440916671" w:history="1">
             <w:r>
               <w:rPr>
                 <w:rStyle w:val="Hyperlink"/>
@@ -2068,7 +2393,7 @@
                 <w:noProof/>
                 <w:webHidden/>
               </w:rPr>
-              <w:instrText xml:space="preserve"> PAGEREF _Toc440881998 \h </w:instrText>
+              <w:instrText xml:space="preserve"> PAGEREF _Toc440916671 \h </w:instrText>
             </w:r>
             <w:r>
               <w:rPr>
@@ -2114,7 +2439,7 @@
               <w:lang w:eastAsia="pl-PL" w:bidi="ar-SA"/>
             </w:rPr>
           </w:pPr>
-          <w:hyperlink w:anchor="_Toc440881999" w:history="1">
+          <w:hyperlink w:anchor="_Toc440916672" w:history="1">
             <w:r>
               <w:rPr>
                 <w:rStyle w:val="Hyperlink"/>
@@ -2141,7 +2466,7 @@
                 <w:noProof/>
                 <w:webHidden/>
               </w:rPr>
-              <w:instrText xml:space="preserve"> PAGEREF _Toc440881999 \h </w:instrText>
+              <w:instrText xml:space="preserve"> PAGEREF _Toc440916672 \h </w:instrText>
             </w:r>
             <w:r>
               <w:rPr>
@@ -2188,7 +2513,7 @@
               <w:lang w:eastAsia="pl-PL" w:bidi="ar-SA"/>
             </w:rPr>
           </w:pPr>
-          <w:hyperlink w:anchor="_Toc440882000" w:history="1">
+          <w:hyperlink w:anchor="_Toc440916673" w:history="1">
             <w:r>
               <w:rPr>
                 <w:rStyle w:val="Hyperlink"/>
@@ -2233,7 +2558,7 @@
                 <w:noProof/>
                 <w:webHidden/>
               </w:rPr>
-              <w:instrText xml:space="preserve"> PAGEREF _Toc440882000 \h </w:instrText>
+              <w:instrText xml:space="preserve"> PAGEREF _Toc440916673 \h </w:instrText>
             </w:r>
             <w:r>
               <w:rPr>
@@ -2253,7 +2578,7 @@
                 <w:noProof/>
                 <w:webHidden/>
               </w:rPr>
-              <w:t>12</w:t>
+              <w:t>13</w:t>
             </w:r>
             <w:r>
               <w:rPr>
@@ -2280,7 +2605,7 @@
               <w:lang w:eastAsia="pl-PL" w:bidi="ar-SA"/>
             </w:rPr>
           </w:pPr>
-          <w:hyperlink w:anchor="_Toc440882001" w:history="1">
+          <w:hyperlink w:anchor="_Toc440916674" w:history="1">
             <w:r>
               <w:rPr>
                 <w:rStyle w:val="Hyperlink"/>
@@ -2325,7 +2650,7 @@
                 <w:noProof/>
                 <w:webHidden/>
               </w:rPr>
-              <w:instrText xml:space="preserve"> PAGEREF _Toc440882001 \h </w:instrText>
+              <w:instrText xml:space="preserve"> PAGEREF _Toc440916674 \h </w:instrText>
             </w:r>
             <w:r>
               <w:rPr>
@@ -2372,7 +2697,7 @@
               <w:lang w:eastAsia="pl-PL" w:bidi="ar-SA"/>
             </w:rPr>
           </w:pPr>
-          <w:hyperlink w:anchor="_Toc440882002" w:history="1">
+          <w:hyperlink w:anchor="_Toc440916675" w:history="1">
             <w:r>
               <w:rPr>
                 <w:rStyle w:val="Hyperlink"/>
@@ -2419,7 +2744,7 @@
                 <w:noProof/>
                 <w:webHidden/>
               </w:rPr>
-              <w:instrText xml:space="preserve"> PAGEREF _Toc440882002 \h </w:instrText>
+              <w:instrText xml:space="preserve"> PAGEREF _Toc440916675 \h </w:instrText>
             </w:r>
             <w:r>
               <w:rPr>
@@ -2439,7 +2764,7 @@
                 <w:noProof/>
                 <w:webHidden/>
               </w:rPr>
-              <w:t>16</w:t>
+              <w:t>17</w:t>
             </w:r>
             <w:r>
               <w:rPr>
@@ -2466,7 +2791,7 @@
               <w:lang w:eastAsia="pl-PL" w:bidi="ar-SA"/>
             </w:rPr>
           </w:pPr>
-          <w:hyperlink w:anchor="_Toc440882003" w:history="1">
+          <w:hyperlink w:anchor="_Toc440916676" w:history="1">
             <w:r>
               <w:rPr>
                 <w:rStyle w:val="Hyperlink"/>
@@ -2513,7 +2838,7 @@
                 <w:noProof/>
                 <w:webHidden/>
               </w:rPr>
-              <w:instrText xml:space="preserve"> PAGEREF _Toc440882003 \h </w:instrText>
+              <w:instrText xml:space="preserve"> PAGEREF _Toc440916676 \h </w:instrText>
             </w:r>
             <w:r>
               <w:rPr>
@@ -2533,7 +2858,7 @@
                 <w:noProof/>
                 <w:webHidden/>
               </w:rPr>
-              <w:t>16</w:t>
+              <w:t>17</w:t>
             </w:r>
             <w:r>
               <w:rPr>
@@ -2560,7 +2885,7 @@
               <w:lang w:eastAsia="pl-PL" w:bidi="ar-SA"/>
             </w:rPr>
           </w:pPr>
-          <w:hyperlink w:anchor="_Toc440882004" w:history="1">
+          <w:hyperlink w:anchor="_Toc440916677" w:history="1">
             <w:r>
               <w:rPr>
                 <w:rStyle w:val="Hyperlink"/>
@@ -2605,7 +2930,7 @@
                 <w:noProof/>
                 <w:webHidden/>
               </w:rPr>
-              <w:instrText xml:space="preserve"> PAGEREF _Toc440882004 \h </w:instrText>
+              <w:instrText xml:space="preserve"> PAGEREF _Toc440916677 \h </w:instrText>
             </w:r>
             <w:r>
               <w:rPr>
@@ -2625,7 +2950,7 @@
                 <w:noProof/>
                 <w:webHidden/>
               </w:rPr>
-              <w:t>16</w:t>
+              <w:t>17</w:t>
             </w:r>
             <w:r>
               <w:rPr>
@@ -2652,7 +2977,7 @@
               <w:lang w:eastAsia="pl-PL" w:bidi="ar-SA"/>
             </w:rPr>
           </w:pPr>
-          <w:hyperlink w:anchor="_Toc440882005" w:history="1">
+          <w:hyperlink w:anchor="_Toc440916678" w:history="1">
             <w:r>
               <w:rPr>
                 <w:rStyle w:val="Hyperlink"/>
@@ -2697,7 +3022,7 @@
                 <w:noProof/>
                 <w:webHidden/>
               </w:rPr>
-              <w:instrText xml:space="preserve"> PAGEREF _Toc440882005 \h </w:instrText>
+              <w:instrText xml:space="preserve"> PAGEREF _Toc440916678 \h </w:instrText>
             </w:r>
             <w:r>
               <w:rPr>
@@ -2717,7 +3042,7 @@
                 <w:noProof/>
                 <w:webHidden/>
               </w:rPr>
-              <w:t>17</w:t>
+              <w:t>18</w:t>
             </w:r>
             <w:r>
               <w:rPr>
@@ -2744,7 +3069,7 @@
               <w:lang w:eastAsia="pl-PL" w:bidi="ar-SA"/>
             </w:rPr>
           </w:pPr>
-          <w:hyperlink w:anchor="_Toc440882006" w:history="1">
+          <w:hyperlink w:anchor="_Toc440916679" w:history="1">
             <w:r>
               <w:rPr>
                 <w:rStyle w:val="Hyperlink"/>
@@ -2789,7 +3114,7 @@
                 <w:noProof/>
                 <w:webHidden/>
               </w:rPr>
-              <w:instrText xml:space="preserve"> PAGEREF _Toc440882006 \h </w:instrText>
+              <w:instrText xml:space="preserve"> PAGEREF _Toc440916679 \h </w:instrText>
             </w:r>
             <w:r>
               <w:rPr>
@@ -2809,7 +3134,7 @@
                 <w:noProof/>
                 <w:webHidden/>
               </w:rPr>
-              <w:t>18</w:t>
+              <w:t>19</w:t>
             </w:r>
             <w:r>
               <w:rPr>
@@ -2836,7 +3161,7 @@
               <w:lang w:eastAsia="pl-PL" w:bidi="ar-SA"/>
             </w:rPr>
           </w:pPr>
-          <w:hyperlink w:anchor="_Toc440882007" w:history="1">
+          <w:hyperlink w:anchor="_Toc440916680" w:history="1">
             <w:r>
               <w:rPr>
                 <w:rStyle w:val="Hyperlink"/>
@@ -2881,7 +3206,7 @@
                 <w:noProof/>
                 <w:webHidden/>
               </w:rPr>
-              <w:instrText xml:space="preserve"> PAGEREF _Toc440882007 \h </w:instrText>
+              <w:instrText xml:space="preserve"> PAGEREF _Toc440916680 \h </w:instrText>
             </w:r>
             <w:r>
               <w:rPr>
@@ -2901,7 +3226,7 @@
                 <w:noProof/>
                 <w:webHidden/>
               </w:rPr>
-              <w:t>18</w:t>
+              <w:t>19</w:t>
             </w:r>
             <w:r>
               <w:rPr>
@@ -2928,7 +3253,7 @@
               <w:lang w:eastAsia="pl-PL" w:bidi="ar-SA"/>
             </w:rPr>
           </w:pPr>
-          <w:hyperlink w:anchor="_Toc440882008" w:history="1">
+          <w:hyperlink w:anchor="_Toc440916681" w:history="1">
             <w:r>
               <w:rPr>
                 <w:rStyle w:val="Hyperlink"/>
@@ -2973,7 +3298,7 @@
                 <w:noProof/>
                 <w:webHidden/>
               </w:rPr>
-              <w:instrText xml:space="preserve"> PAGEREF _Toc440882008 \h </w:instrText>
+              <w:instrText xml:space="preserve"> PAGEREF _Toc440916681 \h </w:instrText>
             </w:r>
             <w:r>
               <w:rPr>
@@ -2993,7 +3318,7 @@
                 <w:noProof/>
                 <w:webHidden/>
               </w:rPr>
-              <w:t>19</w:t>
+              <w:t>20</w:t>
             </w:r>
             <w:r>
               <w:rPr>
@@ -3020,7 +3345,7 @@
               <w:lang w:eastAsia="pl-PL" w:bidi="ar-SA"/>
             </w:rPr>
           </w:pPr>
-          <w:hyperlink w:anchor="_Toc440882009" w:history="1">
+          <w:hyperlink w:anchor="_Toc440916682" w:history="1">
             <w:r>
               <w:rPr>
                 <w:rStyle w:val="Hyperlink"/>
@@ -3065,7 +3390,7 @@
                 <w:noProof/>
                 <w:webHidden/>
               </w:rPr>
-              <w:instrText xml:space="preserve"> PAGEREF _Toc440882009 \h </w:instrText>
+              <w:instrText xml:space="preserve"> PAGEREF _Toc440916682 \h </w:instrText>
             </w:r>
             <w:r>
               <w:rPr>
@@ -3085,7 +3410,7 @@
                 <w:noProof/>
                 <w:webHidden/>
               </w:rPr>
-              <w:t>19</w:t>
+              <w:t>20</w:t>
             </w:r>
             <w:r>
               <w:rPr>
@@ -3111,7 +3436,7 @@
               <w:lang w:eastAsia="pl-PL" w:bidi="ar-SA"/>
             </w:rPr>
           </w:pPr>
-          <w:hyperlink w:anchor="_Toc440882010" w:history="1">
+          <w:hyperlink w:anchor="_Toc440916683" w:history="1">
             <w:r>
               <w:rPr>
                 <w:rStyle w:val="Hyperlink"/>
@@ -3138,7 +3463,7 @@
                 <w:noProof/>
                 <w:webHidden/>
               </w:rPr>
-              <w:instrText xml:space="preserve"> PAGEREF _Toc440882010 \h </w:instrText>
+              <w:instrText xml:space="preserve"> PAGEREF _Toc440916683 \h </w:instrText>
             </w:r>
             <w:r>
               <w:rPr>
@@ -3158,7 +3483,7 @@
                 <w:noProof/>
                 <w:webHidden/>
               </w:rPr>
-              <w:t>19</w:t>
+              <w:t>20</w:t>
             </w:r>
             <w:r>
               <w:rPr>
@@ -3185,7 +3510,7 @@
               <w:lang w:eastAsia="pl-PL" w:bidi="ar-SA"/>
             </w:rPr>
           </w:pPr>
-          <w:hyperlink w:anchor="_Toc440882011" w:history="1">
+          <w:hyperlink w:anchor="_Toc440916684" w:history="1">
             <w:r>
               <w:rPr>
                 <w:rStyle w:val="Hyperlink"/>
@@ -3230,7 +3555,7 @@
                 <w:noProof/>
                 <w:webHidden/>
               </w:rPr>
-              <w:instrText xml:space="preserve"> PAGEREF _Toc440882011 \h </w:instrText>
+              <w:instrText xml:space="preserve"> PAGEREF _Toc440916684 \h </w:instrText>
             </w:r>
             <w:r>
               <w:rPr>
@@ -3250,7 +3575,7 @@
                 <w:noProof/>
                 <w:webHidden/>
               </w:rPr>
-              <w:t>28</w:t>
+              <w:t>30</w:t>
             </w:r>
             <w:r>
               <w:rPr>
@@ -3277,7 +3602,7 @@
               <w:lang w:eastAsia="pl-PL" w:bidi="ar-SA"/>
             </w:rPr>
           </w:pPr>
-          <w:hyperlink w:anchor="_Toc440882012" w:history="1">
+          <w:hyperlink w:anchor="_Toc440916685" w:history="1">
             <w:r>
               <w:rPr>
                 <w:rStyle w:val="Hyperlink"/>
@@ -3322,7 +3647,7 @@
                 <w:noProof/>
                 <w:webHidden/>
               </w:rPr>
-              <w:instrText xml:space="preserve"> PAGEREF _Toc440882012 \h </w:instrText>
+              <w:instrText xml:space="preserve"> PAGEREF _Toc440916685 \h </w:instrText>
             </w:r>
             <w:r>
               <w:rPr>
@@ -3342,7 +3667,7 @@
                 <w:noProof/>
                 <w:webHidden/>
               </w:rPr>
-              <w:t>28</w:t>
+              <w:t>30</w:t>
             </w:r>
             <w:r>
               <w:rPr>
@@ -3369,7 +3694,7 @@
               <w:lang w:eastAsia="pl-PL" w:bidi="ar-SA"/>
             </w:rPr>
           </w:pPr>
-          <w:hyperlink w:anchor="_Toc440882013" w:history="1">
+          <w:hyperlink w:anchor="_Toc440916686" w:history="1">
             <w:r>
               <w:rPr>
                 <w:rStyle w:val="Hyperlink"/>
@@ -3414,7 +3739,7 @@
                 <w:noProof/>
                 <w:webHidden/>
               </w:rPr>
-              <w:instrText xml:space="preserve"> PAGEREF _Toc440882013 \h </w:instrText>
+              <w:instrText xml:space="preserve"> PAGEREF _Toc440916686 \h </w:instrText>
             </w:r>
             <w:r>
               <w:rPr>
@@ -3434,7 +3759,7 @@
                 <w:noProof/>
                 <w:webHidden/>
               </w:rPr>
-              <w:t>32</w:t>
+              <w:t>34</w:t>
             </w:r>
             <w:r>
               <w:rPr>
@@ -3461,7 +3786,7 @@
               <w:lang w:eastAsia="pl-PL" w:bidi="ar-SA"/>
             </w:rPr>
           </w:pPr>
-          <w:hyperlink w:anchor="_Toc440882014" w:history="1">
+          <w:hyperlink w:anchor="_Toc440916687" w:history="1">
             <w:r>
               <w:rPr>
                 <w:rStyle w:val="Hyperlink"/>
@@ -3506,7 +3831,7 @@
                 <w:noProof/>
                 <w:webHidden/>
               </w:rPr>
-              <w:instrText xml:space="preserve"> PAGEREF _Toc440882014 \h </w:instrText>
+              <w:instrText xml:space="preserve"> PAGEREF _Toc440916687 \h </w:instrText>
             </w:r>
             <w:r>
               <w:rPr>
@@ -3526,7 +3851,7 @@
                 <w:noProof/>
                 <w:webHidden/>
               </w:rPr>
-              <w:t>33</w:t>
+              <w:t>35</w:t>
             </w:r>
             <w:r>
               <w:rPr>
@@ -3553,7 +3878,7 @@
               <w:lang w:eastAsia="pl-PL" w:bidi="ar-SA"/>
             </w:rPr>
           </w:pPr>
-          <w:hyperlink w:anchor="_Toc440882015" w:history="1">
+          <w:hyperlink w:anchor="_Toc440916688" w:history="1">
             <w:r>
               <w:rPr>
                 <w:rStyle w:val="Hyperlink"/>
@@ -3598,7 +3923,7 @@
                 <w:noProof/>
                 <w:webHidden/>
               </w:rPr>
-              <w:instrText xml:space="preserve"> PAGEREF _Toc440882015 \h </w:instrText>
+              <w:instrText xml:space="preserve"> PAGEREF _Toc440916688 \h </w:instrText>
             </w:r>
             <w:r>
               <w:rPr>
@@ -3618,7 +3943,7 @@
                 <w:noProof/>
                 <w:webHidden/>
               </w:rPr>
-              <w:t>33</w:t>
+              <w:t>35</w:t>
             </w:r>
             <w:r>
               <w:rPr>
@@ -3645,7 +3970,7 @@
               <w:lang w:eastAsia="pl-PL" w:bidi="ar-SA"/>
             </w:rPr>
           </w:pPr>
-          <w:hyperlink w:anchor="_Toc440882016" w:history="1">
+          <w:hyperlink w:anchor="_Toc440916689" w:history="1">
             <w:r>
               <w:rPr>
                 <w:rStyle w:val="Hyperlink"/>
@@ -3690,7 +4015,7 @@
                 <w:noProof/>
                 <w:webHidden/>
               </w:rPr>
-              <w:instrText xml:space="preserve"> PAGEREF _Toc440882016 \h </w:instrText>
+              <w:instrText xml:space="preserve"> PAGEREF _Toc440916689 \h </w:instrText>
             </w:r>
             <w:r>
               <w:rPr>
@@ -3710,7 +4035,7 @@
                 <w:noProof/>
                 <w:webHidden/>
               </w:rPr>
-              <w:t>36</w:t>
+              <w:t>38</w:t>
             </w:r>
             <w:r>
               <w:rPr>
@@ -3737,7 +4062,7 @@
               <w:lang w:eastAsia="pl-PL" w:bidi="ar-SA"/>
             </w:rPr>
           </w:pPr>
-          <w:hyperlink w:anchor="_Toc440882017" w:history="1">
+          <w:hyperlink w:anchor="_Toc440916690" w:history="1">
             <w:r>
               <w:rPr>
                 <w:rStyle w:val="Hyperlink"/>
@@ -3782,7 +4107,7 @@
                 <w:noProof/>
                 <w:webHidden/>
               </w:rPr>
-              <w:instrText xml:space="preserve"> PAGEREF _Toc440882017 \h </w:instrText>
+              <w:instrText xml:space="preserve"> PAGEREF _Toc440916690 \h </w:instrText>
             </w:r>
             <w:r>
               <w:rPr>
@@ -3802,7 +4127,7 @@
                 <w:noProof/>
                 <w:webHidden/>
               </w:rPr>
-              <w:t>36</w:t>
+              <w:t>39</w:t>
             </w:r>
             <w:r>
               <w:rPr>
@@ -3829,7 +4154,7 @@
               <w:lang w:eastAsia="pl-PL" w:bidi="ar-SA"/>
             </w:rPr>
           </w:pPr>
-          <w:hyperlink w:anchor="_Toc440882018" w:history="1">
+          <w:hyperlink w:anchor="_Toc440916691" w:history="1">
             <w:r>
               <w:rPr>
                 <w:rStyle w:val="Hyperlink"/>
@@ -3874,7 +4199,7 @@
                 <w:noProof/>
                 <w:webHidden/>
               </w:rPr>
-              <w:instrText xml:space="preserve"> PAGEREF _Toc440882018 \h </w:instrText>
+              <w:instrText xml:space="preserve"> PAGEREF _Toc440916691 \h </w:instrText>
             </w:r>
             <w:r>
               <w:rPr>
@@ -3894,7 +4219,7 @@
                 <w:noProof/>
                 <w:webHidden/>
               </w:rPr>
-              <w:t>40</w:t>
+              <w:t>43</w:t>
             </w:r>
             <w:r>
               <w:rPr>
@@ -3921,7 +4246,7 @@
               <w:lang w:eastAsia="pl-PL" w:bidi="ar-SA"/>
             </w:rPr>
           </w:pPr>
-          <w:hyperlink w:anchor="_Toc440882019" w:history="1">
+          <w:hyperlink w:anchor="_Toc440916692" w:history="1">
             <w:r>
               <w:rPr>
                 <w:rStyle w:val="Hyperlink"/>
@@ -3966,7 +4291,7 @@
                 <w:noProof/>
                 <w:webHidden/>
               </w:rPr>
-              <w:instrText xml:space="preserve"> PAGEREF _Toc440882019 \h </w:instrText>
+              <w:instrText xml:space="preserve"> PAGEREF _Toc440916692 \h </w:instrText>
             </w:r>
             <w:r>
               <w:rPr>
@@ -3986,7 +4311,7 @@
                 <w:noProof/>
                 <w:webHidden/>
               </w:rPr>
-              <w:t>42</w:t>
+              <w:t>45</w:t>
             </w:r>
             <w:r>
               <w:rPr>
@@ -4013,7 +4338,7 @@
               <w:lang w:eastAsia="pl-PL" w:bidi="ar-SA"/>
             </w:rPr>
           </w:pPr>
-          <w:hyperlink w:anchor="_Toc440882020" w:history="1">
+          <w:hyperlink w:anchor="_Toc440916693" w:history="1">
             <w:r>
               <w:rPr>
                 <w:rStyle w:val="Hyperlink"/>
@@ -4058,7 +4383,7 @@
                 <w:noProof/>
                 <w:webHidden/>
               </w:rPr>
-              <w:instrText xml:space="preserve"> PAGEREF _Toc440882020 \h </w:instrText>
+              <w:instrText xml:space="preserve"> PAGEREF _Toc440916693 \h </w:instrText>
             </w:r>
             <w:r>
               <w:rPr>
@@ -4078,7 +4403,7 @@
                 <w:noProof/>
                 <w:webHidden/>
               </w:rPr>
-              <w:t>42</w:t>
+              <w:t>46</w:t>
             </w:r>
             <w:r>
               <w:rPr>
@@ -4090,6 +4415,9 @@
           </w:hyperlink>
         </w:p>
         <w:p>
+          <w:pPr>
+            <w:spacing w:line="360" w:lineRule="auto"/>
+          </w:pPr>
           <w:r>
             <w:rPr>
               <w:b/>
@@ -4106,6 +4434,7 @@
         <w:tabs>
           <w:tab w:val="left" w:pos="870"/>
         </w:tabs>
+        <w:spacing w:line="360" w:lineRule="auto"/>
         <w:jc w:val="center"/>
         <w:rPr>
           <w:rFonts w:ascii="Arial" w:hAnsi="Arial"/>
@@ -4119,26 +4448,31 @@
           <w:ilvl w:val="0"/>
           <w:numId w:val="2"/>
         </w:numPr>
-      </w:pPr>
-      <w:bookmarkStart w:id="0" w:name="_Toc440881979"/>
+        <w:spacing w:line="360" w:lineRule="auto"/>
+      </w:pPr>
+      <w:bookmarkStart w:id="0" w:name="_Toc440916648"/>
       <w:r>
         <w:t>Wprowadzenie</w:t>
       </w:r>
       <w:bookmarkEnd w:id="0"/>
     </w:p>
-    <w:p/>
+    <w:p>
+      <w:pPr>
+        <w:spacing w:line="360" w:lineRule="auto"/>
+      </w:pPr>
+    </w:p>
     <w:p>
       <w:pPr>
         <w:spacing w:line="360" w:lineRule="auto"/>
         <w:ind w:firstLine="360"/>
       </w:pPr>
       <w:r>
-        <w:t>Podwaliny dzisiejszych aplikacji webowych były rozwijane od XXX. W tamtych c</w:t>
+        <w:t>Podwaliny dzisiejszych aplikacji webowych były rozwijane od XXX. W tamtych czasach były to jednak programy tworzone przez specjalistów i wykorzystywane zazwyczaj na użytek wąskiej specjalności naukowej. Wraz ze wzrostem dostępności Internetu aplikacje internetowe zaczęły być coraz częściej wykorzystywane do celów biznesowych (E-commerce) jak i rekreacyjnych. Łatwa dostępność do tego typu udogonień sprawiła, że konieczne jest wprowadzenie w świat Internetu ludzi, kt</w:t>
       </w:r>
       <w:bookmarkStart w:id="1" w:name="_GoBack"/>
       <w:bookmarkEnd w:id="1"/>
       <w:r>
-        <w:t>zasach były to jednak programy tworzone przez specjalistów i wykorzystywane zazwyczaj na użytek wąskiej specjalności naukowej. Wraz ze wzrostem dostępności Internetu aplikacje internetowe zaczęły być coraz częściej wykorzystywane do celów biznesowych (E-commerce) jak i rekreacyjnych. Łatwa dostępność do tego typu udogonień sprawiła, że konieczne jest wprowadzenie w świat Internetu ludzi, którzy na codzień nie mają styczności z</w:t>
+        <w:t>órzy na codzień nie mają styczności z</w:t>
       </w:r>
       <w:r>
         <w:t>e</w:t>
@@ -4153,6 +4487,7 @@
         <w:ind w:firstLine="360"/>
       </w:pPr>
       <w:r>
+        <w:lastRenderedPageBreak/>
         <w:t xml:space="preserve">Efekt poniższej pracy ma pozwolić osobom nietechnicznym nie tylko uczestniczenie w świecie internetu w roli odbiorcy, ale także i twórcy. Podczas fazy projektowej przyjęto, że wynik prac ma w sposób przyjazny dla użytkownika umożliwiać tworzenie stron dla firm usługowych, takich jak zakład fryzjerski czy mechaniczny. W trakcie implementacji założonych funkcjonalności skupiono się na odpowiedniej prezentacji możliwości panelu administracyjnego mając jednak na uwadze również złożoność funkcji. </w:t>
       </w:r>
     </w:p>
@@ -4174,7 +4509,11 @@
         <w:t>W celu poprawnej implementacji przyjęto wzorzec MVC (ang…). Dzięki zastosowaniu tego podejścia znacznie skrócono zarówno czas potrzebny na implementacje jak i potencjalną ilość błędów. Oddzielenie warstw, zgodne z zasadami przyjętymi w Manifeście MVC poskutkowało skalowalnym i elastycznym kodem.</w:t>
       </w:r>
     </w:p>
-    <w:p/>
+    <w:p>
+      <w:pPr>
+        <w:spacing w:line="360" w:lineRule="auto"/>
+      </w:pPr>
+    </w:p>
     <w:p>
       <w:pPr>
         <w:pStyle w:val="Heading1"/>
@@ -4182,15 +4521,19 @@
           <w:ilvl w:val="0"/>
           <w:numId w:val="2"/>
         </w:numPr>
-      </w:pPr>
-      <w:bookmarkStart w:id="2" w:name="_Toc440881980"/>
-      <w:r>
-        <w:lastRenderedPageBreak/>
+        <w:spacing w:line="360" w:lineRule="auto"/>
+      </w:pPr>
+      <w:bookmarkStart w:id="2" w:name="_Toc440916649"/>
+      <w:r>
         <w:t>Cel i zakres pracy</w:t>
       </w:r>
       <w:bookmarkEnd w:id="2"/>
     </w:p>
-    <w:p/>
+    <w:p>
+      <w:pPr>
+        <w:spacing w:line="360" w:lineRule="auto"/>
+      </w:pPr>
+    </w:p>
     <w:p>
       <w:pPr>
         <w:tabs>
@@ -4272,7 +4615,14 @@
         <w:rPr>
           <w:rFonts w:cs="Times New Roman"/>
         </w:rPr>
-        <w:t>Idea projektu zakładała stworzenie programu, który będzie przyjazny użytkownikomi nietechnicznemu. Z uwagi na to, konieczna była znajomość zarówno technologii programistycznych, używanych do implementacji logiki, jak i znajomość narzędzi, które odpowiadają za wykonanie estetcznej warstwy prezentacji. W celu spełnienia tych wymagań zdecydowano, że praca zostanie podzielona pomiędzy AS i KŚ. Poniższa praca opisuje warstwę prezentacji. Kompletny opis części logiki biznesowejzostanie przedstawiony w pracy pod tytułem…, napisanej przez</w:t>
+        <w:t xml:space="preserve">Idea projektu zakładała stworzenie programu, który będzie przyjazny </w:t>
+      </w:r>
+      <w:r>
+        <w:rPr>
+          <w:rFonts w:cs="Times New Roman"/>
+        </w:rPr>
+        <w:lastRenderedPageBreak/>
+        <w:t>użytkownikomi nietechnicznemu. Z uwagi na to, konieczna była znajomość zarówno technologii programistycznych, używanych do implementacji logiki, jak i znajomość narzędzi, które odpowiadają za wykonanie estetcznej warstwy prezentacji. W celu spełnienia tych wymagań zdecydowano, że praca zostanie podzielona pomiędzy AS i KŚ. Poniższa praca opisuje warstwę prezentacji. Kompletny opis części logiki biznesowejzostanie przedstawiony w pracy pod tytułem…, napisanej przez</w:t>
       </w:r>
       <w:r>
         <w:rPr>
@@ -4350,14 +4700,7 @@
         <w:rPr>
           <w:rFonts w:cs="Times New Roman"/>
         </w:rPr>
-        <w:t xml:space="preserve">Podsumowanie pracy porówna założenia projektowe z wynikami, które osiągnięto. Zwrócono w nim uwagę na to, w jakim stopniu narzędzia i technologie spełniły wymagania projektowe (fock). Opisano również przewagi, które zauważono podczas korzystania z </w:t>
-      </w:r>
-      <w:r>
-        <w:rPr>
-          <w:rFonts w:cs="Times New Roman"/>
-        </w:rPr>
-        <w:lastRenderedPageBreak/>
-        <w:t xml:space="preserve">określonych narzędzi, a które nie były znane (?) podczas fazy projektowej. </w:t>
+        <w:t xml:space="preserve">Podsumowanie pracy porówna założenia projektowe z wynikami, które osiągnięto. Zwrócono w nim uwagę na to, w jakim stopniu narzędzia i technologie spełniły wymagania projektowe (fock). Opisano również przewagi, które zauważono podczas korzystania z określonych narzędzi, a które nie były znane (?) podczas fazy projektowej. </w:t>
       </w:r>
     </w:p>
     <w:p>
@@ -4458,7 +4801,11 @@
         </w:rPr>
       </w:pPr>
     </w:p>
-    <w:p/>
+    <w:p>
+      <w:pPr>
+        <w:spacing w:line="360" w:lineRule="auto"/>
+      </w:pPr>
+    </w:p>
     <w:p>
       <w:pPr>
         <w:pStyle w:val="Heading1"/>
@@ -4466,8 +4813,9 @@
           <w:ilvl w:val="0"/>
           <w:numId w:val="2"/>
         </w:numPr>
-      </w:pPr>
-      <w:bookmarkStart w:id="3" w:name="_Toc440881981"/>
+        <w:spacing w:line="360" w:lineRule="auto"/>
+      </w:pPr>
+      <w:bookmarkStart w:id="3" w:name="_Toc440916650"/>
       <w:r>
         <w:t>Narzędzia wykorzystane w projekcie</w:t>
       </w:r>
@@ -4506,6 +4854,7 @@
         <w:rPr>
           <w:rFonts w:cs="Times New Roman"/>
         </w:rPr>
+        <w:lastRenderedPageBreak/>
         <w:t xml:space="preserve">Do realizacji przedstawionej aplikacji użyto technologie firmy Microsoft. Narzędzia te były jeszcze stosunkowo niedawno wykorzystywane głównie do rozwoju dużych aplikacji biznesowych. Aktualnie ich popularność rośnie również w odniesieniu do małych i średnich projektów, co jest bezpośrednią pochodną obniżenia cen rozwiązań serwerowych jak i bezpłatnemu środowisku pracy Visual Studio. </w:t>
       </w:r>
     </w:p>
@@ -4526,8 +4875,9 @@
     <w:p>
       <w:pPr>
         <w:pStyle w:val="Heading2"/>
-      </w:pPr>
-      <w:bookmarkStart w:id="4" w:name="_Toc440881982"/>
+        <w:spacing w:line="360" w:lineRule="auto"/>
+      </w:pPr>
+      <w:bookmarkStart w:id="4" w:name="_Toc440916651"/>
       <w:r>
         <w:t>3.1. Serwer</w:t>
       </w:r>
@@ -4559,10 +4909,10 @@
     <w:p>
       <w:pPr>
         <w:pStyle w:val="Heading2"/>
-      </w:pPr>
-      <w:bookmarkStart w:id="5" w:name="_Toc440881983"/>
-      <w:r>
-        <w:lastRenderedPageBreak/>
+        <w:spacing w:line="360" w:lineRule="auto"/>
+      </w:pPr>
+      <w:bookmarkStart w:id="5" w:name="_Toc440916652"/>
+      <w:r>
         <w:t>3.2. Platforma .NET</w:t>
       </w:r>
       <w:bookmarkEnd w:id="5"/>
@@ -4608,12 +4958,13 @@
     <w:p>
       <w:pPr>
         <w:pStyle w:val="Heading2"/>
+        <w:spacing w:line="360" w:lineRule="auto"/>
         <w:rPr>
           <w:rFonts w:eastAsia="Times New Roman"/>
           <w:lang w:eastAsia="pl-PL"/>
         </w:rPr>
       </w:pPr>
-      <w:bookmarkStart w:id="6" w:name="_Toc440881984"/>
+      <w:bookmarkStart w:id="6" w:name="_Toc440916653"/>
       <w:r>
         <w:rPr>
           <w:rFonts w:eastAsia="Times New Roman"/>
@@ -4651,6 +5002,7 @@
           <w:color w:val="FF0000"/>
           <w:lang w:eastAsia="pl-PL"/>
         </w:rPr>
+        <w:lastRenderedPageBreak/>
         <w:t xml:space="preserve">Do wykonania aplikacji zastosowano język C#. Jest to silnie typowany, obiektowy język programowania rozwijany przez firmę Microsoft od 2000 roku. Jest jednym z języków, zaprojektowanych na CLR. WHAAAT? Umożliwia on budowę aplikacji z zachowaniem wydzielenia warstw abstrakcyjnych, co jest zgodne z paradygmatem programowania obiektowego. Dzięki zastosowaniu wzorców projektowcyh (patrz punkt 3.9.) możliwa była implementacja funkcjonalności zgodnie z zasadami SOLID. Wzorce umożliwiły również eliminację twardych zależności (patrz rozdział ….). </w:t>
       </w:r>
     </w:p>
@@ -4682,8 +5034,9 @@
     <w:p>
       <w:pPr>
         <w:pStyle w:val="Heading2"/>
-      </w:pPr>
-      <w:bookmarkStart w:id="7" w:name="_Toc440881985"/>
+        <w:spacing w:line="360" w:lineRule="auto"/>
+      </w:pPr>
+      <w:bookmarkStart w:id="7" w:name="_Toc440916654"/>
       <w:r>
         <w:t>3.4. LINQ</w:t>
       </w:r>
@@ -4709,14 +5062,7 @@
         <w:rPr>
           <w:rFonts w:cs="Times New Roman"/>
         </w:rPr>
-        <w:t xml:space="preserve">Aplikacja ServiceCMS zależy w dużym stopniu od bazodanowych operacji CRUD </w:t>
-      </w:r>
-      <w:r>
-        <w:rPr>
-          <w:rFonts w:cs="Times New Roman"/>
-        </w:rPr>
-        <w:lastRenderedPageBreak/>
-        <w:t>(ang…). Z racji tego, niezbędne było opracowanie procedury postępowania z kolekcjami danych. Zwrócono uwagę szczególnie na kwestie wydajności oraz bezawaryjności. Oczywistym wyborem w tym przypadku jest rozszrzenie LINQ (ang…). Jest to biblioteka zawarta w platformie .NET, która zawiera zbiór metod i rozszerzeń klas, przeznaczonych do operacji na kolekcjach. Dzięki wbudowanym mechanizmom optymalizacyjnym (min Lazy Loading i….!!), spełnia ona założone normy wydajnościowe. Biblioteka LINQ jest w opisywanym przypadku rozwiązaniem bezkonkurencyjnym, przez co nie analizowano innych możliwych rozwiązań.</w:t>
+        <w:t>Aplikacja ServiceCMS zależy w dużym stopniu od bazodanowych operacji CRUD (ang…). Z racji tego, niezbędne było opracowanie procedury postępowania z kolekcjami danych. Zwrócono uwagę szczególnie na kwestie wydajności oraz bezawaryjności. Oczywistym wyborem w tym przypadku jest rozszrzenie LINQ (ang…). Jest to biblioteka zawarta w platformie .NET, która zawiera zbiór metod i rozszerzeń klas, przeznaczonych do operacji na kolekcjach. Dzięki wbudowanym mechanizmom optymalizacyjnym (min Lazy Loading i….!!), spełnia ona założone normy wydajnościowe. Biblioteka LINQ jest w opisywanym przypadku rozwiązaniem bezkonkurencyjnym, przez co nie analizowano innych możliwych rozwiązań.</w:t>
       </w:r>
     </w:p>
     <w:p>
@@ -4732,8 +5078,9 @@
     <w:p>
       <w:pPr>
         <w:pStyle w:val="Heading2"/>
-      </w:pPr>
-      <w:bookmarkStart w:id="8" w:name="_Toc440881986"/>
+        <w:spacing w:line="360" w:lineRule="auto"/>
+      </w:pPr>
+      <w:bookmarkStart w:id="8" w:name="_Toc440916655"/>
       <w:r>
         <w:t>3.5. Kontrola wersji</w:t>
       </w:r>
@@ -4761,14 +5108,22 @@
         <w:rPr>
           <w:rFonts w:cs="Times New Roman"/>
         </w:rPr>
-        <w:t>Na etapie projektu podjęto decyzję o wykonaniu aplikacji w dwuosobowym zespole programistycznym. Z uwagi na to, niezbędna była organizacja pracy za pomocą systemu kontroli wersji (ang….). Do przechowywania plików źródłowych wykorzystano serwis Github. Jest to najpopularniejsza platforma do obsługi wersji projektów informatycznych. Jako klienta wykorzystano aplikację SourceTree. Umożliwia ona zatwierdzanie zmian (ang…) oraz powrót do wcześniejszych wersji (ang. Rollback). Przy doborze narzędzia rozważano wykorzystanie innych klientów wersjonowania plików. Były to między innymi TFS…….Z uwagi na brak istotnych różnic pomiędzy tymi rozwiązaniami, wybrano darmowe i proste narzędzie, które spełniło wszystkie założenia, przyjęte na etapie projektu.</w:t>
+        <w:t xml:space="preserve">Na etapie projektu podjęto decyzję o wykonaniu aplikacji w dwuosobowym zespole programistycznym. Z uwagi na to, niezbędna była organizacja pracy za pomocą systemu kontroli wersji (ang….). Do przechowywania plików źródłowych wykorzystano serwis </w:t>
+      </w:r>
+      <w:r>
+        <w:rPr>
+          <w:rFonts w:cs="Times New Roman"/>
+        </w:rPr>
+        <w:lastRenderedPageBreak/>
+        <w:t>Github. Jest to najpopularniejsza platforma do obsługi wersji projektów informatycznych. Jako klienta wykorzystano aplikację SourceTree. Umożliwia ona zatwierdzanie zmian (ang…) oraz powrót do wcześniejszych wersji (ang. Rollback). Przy doborze narzędzia rozważano wykorzystanie innych klientów wersjonowania plików. Były to między innymi TFS…….Z uwagi na brak istotnych różnic pomiędzy tymi rozwiązaniami, wybrano darmowe i proste narzędzie, które spełniło wszystkie założenia, przyjęte na etapie projektu.</w:t>
       </w:r>
     </w:p>
     <w:p>
       <w:pPr>
         <w:pStyle w:val="Heading2"/>
-      </w:pPr>
-      <w:bookmarkStart w:id="9" w:name="_Toc440881987"/>
+        <w:spacing w:line="360" w:lineRule="auto"/>
+      </w:pPr>
+      <w:bookmarkStart w:id="9" w:name="_Toc440916656"/>
       <w:r>
         <w:t>3.6. Producteev</w:t>
       </w:r>
@@ -4804,10 +5159,10 @@
     <w:p>
       <w:pPr>
         <w:pStyle w:val="Heading2"/>
-      </w:pPr>
-      <w:bookmarkStart w:id="10" w:name="_Toc440881988"/>
-      <w:r>
-        <w:lastRenderedPageBreak/>
+        <w:spacing w:line="360" w:lineRule="auto"/>
+      </w:pPr>
+      <w:bookmarkStart w:id="10" w:name="_Toc440916657"/>
+      <w:r>
         <w:t>3.</w:t>
       </w:r>
       <w:r>
@@ -4859,8 +5214,9 @@
     <w:p>
       <w:pPr>
         <w:pStyle w:val="Heading2"/>
-      </w:pPr>
-      <w:bookmarkStart w:id="11" w:name="_Toc440881989"/>
+        <w:spacing w:line="360" w:lineRule="auto"/>
+      </w:pPr>
+      <w:bookmarkStart w:id="11" w:name="_Toc440916658"/>
       <w:r>
         <w:t>3.</w:t>
       </w:r>
@@ -4891,320 +5247,379 @@
         <w:jc w:val="both"/>
         <w:rPr>
           <w:rFonts w:cs="Times New Roman"/>
+        </w:rPr>
+      </w:pPr>
+      <w:r>
+        <w:rPr>
+          <w:rFonts w:cs="Times New Roman"/>
+        </w:rPr>
+        <w:t>Poniżej opisano wzorce projektowe, które zostały użyte podczas im</w:t>
+      </w:r>
+      <w:r>
+        <w:rPr>
+          <w:rFonts w:cs="Times New Roman"/>
+        </w:rPr>
+        <w:t xml:space="preserve">plementacji systemu </w:t>
+      </w:r>
+      <w:r>
+        <w:rPr>
+          <w:rFonts w:cs="Times New Roman"/>
+        </w:rPr>
+        <w:lastRenderedPageBreak/>
+        <w:t>ServiceCMS.</w:t>
+      </w:r>
+    </w:p>
+    <w:p>
+      <w:pPr>
+        <w:pStyle w:val="Heading2"/>
+        <w:spacing w:line="360" w:lineRule="auto"/>
+      </w:pPr>
+      <w:bookmarkStart w:id="12" w:name="_Toc440916659"/>
+      <w:r>
+        <w:t>3.8.1. Unit of work</w:t>
+      </w:r>
+      <w:bookmarkEnd w:id="12"/>
+    </w:p>
+    <w:p>
+      <w:pPr>
+        <w:spacing w:line="360" w:lineRule="auto"/>
+      </w:pPr>
+    </w:p>
+    <w:p>
+      <w:pPr>
+        <w:spacing w:line="360" w:lineRule="auto"/>
+        <w:jc w:val="both"/>
+        <w:rPr>
+          <w:rFonts w:cs="Times New Roman"/>
+        </w:rPr>
+      </w:pPr>
+      <w:r>
+        <w:rPr>
+          <w:rFonts w:cs="Times New Roman"/>
+        </w:rPr>
+        <w:t>Unit of work – wzorzec przeznaczony do ułatwienia procesu dostępu do repozytorium. Poprzez implementację powyższego wzorca wszystkie instancje generycznego repozytorium są zaimplementowane w jednej klasie.Wzorzec ten wprowadza również transakcje bazodanowe. Z uwagi na to, że ServiceCMS jest systemem w dużej mierze opierającym się na dostępie do warstwy bazodanowej, było to spore ułatwienie.</w:t>
+      </w:r>
+    </w:p>
+    <w:p>
+      <w:pPr>
+        <w:spacing w:line="360" w:lineRule="auto"/>
+        <w:jc w:val="both"/>
+        <w:rPr>
+          <w:rFonts w:cs="Times New Roman"/>
+        </w:rPr>
+      </w:pPr>
+    </w:p>
+    <w:p>
+      <w:pPr>
+        <w:pStyle w:val="Heading2"/>
+        <w:spacing w:line="360" w:lineRule="auto"/>
+      </w:pPr>
+      <w:bookmarkStart w:id="13" w:name="_Toc440916660"/>
+      <w:r>
+        <w:rPr>
+          <w:shd w:val="clear" w:color="auto" w:fill="FFFFFF"/>
+        </w:rPr>
+        <w:t xml:space="preserve">3.8.2. </w:t>
+      </w:r>
+      <w:r>
+        <w:rPr>
+          <w:shd w:val="clear" w:color="auto" w:fill="FFFFFF"/>
+        </w:rPr>
+        <w:t>Wstrzykiwanie zależności</w:t>
+      </w:r>
+      <w:bookmarkEnd w:id="13"/>
+    </w:p>
+    <w:p>
+      <w:pPr>
+        <w:spacing w:line="360" w:lineRule="auto"/>
+        <w:jc w:val="both"/>
+        <w:rPr>
+          <w:rFonts w:cs="Times New Roman"/>
+          <w:bCs/>
+          <w:shd w:val="clear" w:color="auto" w:fill="FFFFFF"/>
+        </w:rPr>
+      </w:pPr>
+      <w:r>
+        <w:rPr>
+          <w:rFonts w:cs="Times New Roman"/>
+          <w:bCs/>
+          <w:shd w:val="clear" w:color="auto" w:fill="FFFFFF"/>
+        </w:rPr>
+        <w:t xml:space="preserve">Wstrzykiwanie zależności – wzorzec architektoniczny, który umożliwia eliminację twardych powiązań pomiędzy komponentami i umieszczenie w ich miejsce powiązań luźnych (ang. Loose couplin). Zastosowanie tego wzorca radykalnie obnizyło czas, potrzebny na refaktoryzację kodu źródłowego. Dzięki implementacja wstrzykiwania zależności za pomocą biblioteki Autofac ograniczono zmianę sposobu wywoływania i sygnatur funkcji w przypadku zmiany wymagań funkcjonalnych. </w:t>
+      </w:r>
+      <w:r>
+        <w:rPr>
+          <w:rFonts w:cs="Times New Roman"/>
+          <w:bCs/>
+          <w:shd w:val="clear" w:color="auto" w:fill="FFFFFF"/>
+        </w:rPr>
+        <w:t>Autofac umożliwił również przeniesienie odpowiedzialności za tworzenie obiektów i ich łączenie do obiektów fabryki.</w:t>
+      </w:r>
+    </w:p>
+    <w:p>
+      <w:pPr>
+        <w:spacing w:line="360" w:lineRule="auto"/>
+        <w:jc w:val="both"/>
+        <w:rPr>
+          <w:rFonts w:cs="Times New Roman"/>
+          <w:bCs/>
+          <w:shd w:val="clear" w:color="auto" w:fill="FFFFFF"/>
+        </w:rPr>
+      </w:pPr>
+    </w:p>
+    <w:p>
+      <w:pPr>
+        <w:pStyle w:val="Heading2"/>
+        <w:spacing w:line="360" w:lineRule="auto"/>
+        <w:rPr>
+          <w:shd w:val="clear" w:color="auto" w:fill="FFFFFF"/>
+        </w:rPr>
+      </w:pPr>
+      <w:bookmarkStart w:id="14" w:name="_Toc440916661"/>
+      <w:r>
+        <w:rPr>
+          <w:shd w:val="clear" w:color="auto" w:fill="FFFFFF"/>
+        </w:rPr>
+        <w:t>3.8.3. Repozytorium</w:t>
+      </w:r>
+      <w:bookmarkEnd w:id="14"/>
+    </w:p>
+    <w:p>
+      <w:pPr>
+        <w:spacing w:line="360" w:lineRule="auto"/>
+      </w:pPr>
+    </w:p>
+    <w:p>
+      <w:pPr>
+        <w:spacing w:line="360" w:lineRule="auto"/>
+        <w:jc w:val="both"/>
+        <w:rPr>
+          <w:rFonts w:cs="Times New Roman"/>
+          <w:bCs/>
+          <w:shd w:val="clear" w:color="auto" w:fill="FFFFFF"/>
+        </w:rPr>
+      </w:pPr>
+      <w:r>
+        <w:rPr>
+          <w:rFonts w:cs="Times New Roman"/>
+          <w:bCs/>
+          <w:shd w:val="clear" w:color="auto" w:fill="FFFFFF"/>
+        </w:rPr>
+        <w:t xml:space="preserve">Repozytorium – warstwa architektoniczna, której zadaniem </w:t>
+      </w:r>
+      <w:r>
+        <w:rPr>
+          <w:rFonts w:cs="Times New Roman"/>
+          <w:bCs/>
+          <w:shd w:val="clear" w:color="auto" w:fill="FFFFFF"/>
+        </w:rPr>
+        <w:t>jest</w:t>
+      </w:r>
+      <w:r>
+        <w:rPr>
+          <w:rFonts w:cs="Times New Roman"/>
+          <w:bCs/>
+          <w:shd w:val="clear" w:color="auto" w:fill="FFFFFF"/>
+        </w:rPr>
+        <w:t xml:space="preserve"> odizolowanie warstwy danych od </w:t>
+      </w:r>
+      <w:r>
+        <w:rPr>
+          <w:rFonts w:cs="Times New Roman"/>
+          <w:bCs/>
+          <w:shd w:val="clear" w:color="auto" w:fill="FFFFFF"/>
+        </w:rPr>
+        <w:t>warstwy</w:t>
+      </w:r>
+      <w:r>
+        <w:rPr>
+          <w:rFonts w:cs="Times New Roman"/>
+          <w:bCs/>
+          <w:shd w:val="clear" w:color="auto" w:fill="FFFFFF"/>
+        </w:rPr>
+        <w:t xml:space="preserve"> logiki biznesowej.</w:t>
+      </w:r>
+      <w:r>
+        <w:rPr>
+          <w:rFonts w:cs="Times New Roman"/>
+          <w:bCs/>
+          <w:shd w:val="clear" w:color="auto" w:fill="FFFFFF"/>
+        </w:rPr>
+        <w:t xml:space="preserve"> Repozytorium działa na poziomie jednej klasy modelu. Dzięki odesparowaniu warstw uzysk</w:t>
+      </w:r>
+      <w:r>
+        <w:rPr>
+          <w:rFonts w:cs="Times New Roman"/>
+          <w:bCs/>
+          <w:shd w:val="clear" w:color="auto" w:fill="FFFFFF"/>
+        </w:rPr>
+        <w:t>ano system, którego debugowanie podczas fazy testów było względnie bezproblemowe.</w:t>
+      </w:r>
+    </w:p>
+    <w:p>
+      <w:pPr>
+        <w:pStyle w:val="Heading2"/>
+        <w:spacing w:line="360" w:lineRule="auto"/>
+        <w:rPr>
+          <w:shd w:val="clear" w:color="auto" w:fill="FFFFFF"/>
+        </w:rPr>
+      </w:pPr>
+      <w:bookmarkStart w:id="15" w:name="_Toc440916662"/>
+      <w:r>
+        <w:rPr>
+          <w:shd w:val="clear" w:color="auto" w:fill="FFFFFF"/>
+        </w:rPr>
+        <w:t>3.8.4. MVC</w:t>
+      </w:r>
+      <w:bookmarkEnd w:id="15"/>
+    </w:p>
+    <w:p>
+      <w:pPr>
+        <w:spacing w:line="360" w:lineRule="auto"/>
+        <w:jc w:val="both"/>
+        <w:rPr>
+          <w:rFonts w:cs="Times New Roman"/>
+        </w:rPr>
+      </w:pPr>
+      <w:r>
+        <w:rPr>
+          <w:rFonts w:cs="Times New Roman"/>
+        </w:rPr>
+        <w:t>MVC – wzorzec architektoniczny, który organizuje strukturę projektów informatycznych. Został on zaprojektowany w 1979 roku. Wzorzec ten zakłada podział systemu na trzy warstwy:</w:t>
+      </w:r>
+    </w:p>
+    <w:p>
+      <w:pPr>
+        <w:spacing w:line="360" w:lineRule="auto"/>
+        <w:jc w:val="both"/>
+        <w:rPr>
+          <w:rFonts w:cs="Times New Roman"/>
+        </w:rPr>
+      </w:pPr>
+      <w:r>
+        <w:rPr>
+          <w:rFonts w:cs="Times New Roman"/>
+        </w:rPr>
+        <w:t>-warstwa Modelu (odpowiedzialna za reprezentację logiki biznesowej aplikacji)</w:t>
+      </w:r>
+    </w:p>
+    <w:p>
+      <w:pPr>
+        <w:spacing w:line="360" w:lineRule="auto"/>
+        <w:jc w:val="both"/>
+        <w:rPr>
+          <w:rFonts w:cs="Times New Roman"/>
+        </w:rPr>
+      </w:pPr>
+      <w:r>
+        <w:rPr>
+          <w:rFonts w:cs="Times New Roman"/>
+        </w:rPr>
+        <w:t>-warstwa widoku (sposób prezentacji wyglądu systemu i umożliwienie interakcji z użytkownikiem)</w:t>
+      </w:r>
+    </w:p>
+    <w:p>
+      <w:pPr>
+        <w:spacing w:line="360" w:lineRule="auto"/>
+        <w:jc w:val="both"/>
+        <w:rPr>
+          <w:rFonts w:cs="Times New Roman"/>
+        </w:rPr>
+      </w:pPr>
+      <w:r>
+        <w:rPr>
+          <w:rFonts w:cs="Times New Roman"/>
+        </w:rPr>
+        <w:lastRenderedPageBreak/>
+        <w:t>-warstwa kontrolera (otrzymuje żądania z warstwy widoku i wykonuje metody, związane z logiką aplikacji).</w:t>
+      </w:r>
+    </w:p>
+    <w:p>
+      <w:pPr>
+        <w:spacing w:line="360" w:lineRule="auto"/>
+        <w:jc w:val="both"/>
+        <w:rPr>
+          <w:rFonts w:cs="Times New Roman"/>
+        </w:rPr>
+      </w:pPr>
+    </w:p>
+    <w:p>
+      <w:pPr>
+        <w:spacing w:line="360" w:lineRule="auto"/>
+        <w:jc w:val="both"/>
+        <w:rPr>
+          <w:rFonts w:cs="Times New Roman"/>
+        </w:rPr>
+      </w:pPr>
+      <w:r>
+        <w:rPr>
+          <w:rFonts w:cs="Times New Roman"/>
+        </w:rPr>
+        <w:t xml:space="preserve">Powyższe warstwy są ze sobą ściśle powiązane. Podczas implementacji ściśle trzymano się zasad czystego kodu, co poskutkowało zmniejszeniem roli kontrolerów na rzecz wyizolowanych </w:t>
+      </w:r>
+      <w:r>
+        <w:rPr>
+          <w:rFonts w:cs="Times New Roman"/>
+        </w:rPr>
+        <w:t>metod, związanych z logiką biznesową. Wzorzec MVC w ServiceCMS spełnił swoją funkcję i uprościł implementację oraz testowanie wykonywanego systemu.</w:t>
+      </w:r>
+    </w:p>
+    <w:p>
+      <w:pPr>
+        <w:pStyle w:val="Heading2"/>
+        <w:spacing w:line="360" w:lineRule="auto"/>
+        <w:rPr>
+          <w:rFonts w:cs="Times New Roman"/>
           <w:color w:val="FF0000"/>
         </w:rPr>
       </w:pPr>
-      <w:r>
+      <w:bookmarkStart w:id="16" w:name="_Toc440916663"/>
+      <w:r>
+        <w:t>3.</w:t>
+      </w:r>
+      <w:r>
+        <w:t>9</w:t>
+      </w:r>
+      <w:r>
+        <w:t>. V</w:t>
+      </w:r>
+      <w:r>
+        <w:t>isual Studio</w:t>
+      </w:r>
+      <w:bookmarkEnd w:id="16"/>
+    </w:p>
+    <w:p>
+      <w:pPr>
+        <w:spacing w:line="360" w:lineRule="auto"/>
+        <w:jc w:val="both"/>
         <w:rPr>
           <w:rFonts w:cs="Times New Roman"/>
           <w:color w:val="FF0000"/>
         </w:rPr>
-        <w:t>Unit of work (ang…) jest wzorcem, który ułatwia korzystanie z repozytorium. Dzięki implementacji tego podejścia możliwy jest dostęp do wszystkich repozytoriów z poziomu jednej klasy. Dodatkowym atutem jest fakt, że Unit of work bezobsługowo (?!) zrządza transakcjami bazodanowymi. Z racji konieczności wielokrotnego przeprowadzania operacji CRUD w bazie danych było to spore ułatwienie.</w:t>
-      </w:r>
-    </w:p>
-    <w:p>
-      <w:pPr>
-        <w:spacing w:line="360" w:lineRule="auto"/>
-        <w:jc w:val="both"/>
-        <w:rPr>
-          <w:rFonts w:cs="Times New Roman"/>
-          <w:color w:val="FF0000"/>
-        </w:rPr>
-      </w:pPr>
-    </w:p>
-    <w:p>
-      <w:pPr>
-        <w:spacing w:line="360" w:lineRule="auto"/>
-        <w:jc w:val="both"/>
-        <w:rPr>
-          <w:rFonts w:cs="Times New Roman"/>
-          <w:bCs/>
-          <w:color w:val="FF0000"/>
-          <w:shd w:val="clear" w:color="auto" w:fill="FFFFFF"/>
-        </w:rPr>
-      </w:pPr>
-    </w:p>
-    <w:p>
-      <w:pPr>
-        <w:spacing w:line="360" w:lineRule="auto"/>
-        <w:jc w:val="both"/>
-        <w:rPr>
-          <w:rFonts w:cs="Times New Roman"/>
-          <w:color w:val="FF0000"/>
-        </w:rPr>
-      </w:pPr>
-      <w:r>
-        <w:rPr>
-          <w:rFonts w:cs="Times New Roman"/>
-          <w:bCs/>
-          <w:color w:val="FF0000"/>
-          <w:shd w:val="clear" w:color="auto" w:fill="FFFFFF"/>
-        </w:rPr>
-        <w:t>Wstrzykiwanie zależności jest wzorcem architektonicznym, którego założenia polegają na usuwaniu bezpośrednich zależności pomiędzy komponentami na rzecz wykorzystania powiązań miękkich. Z technicznego punktu widzenia wstrzykiwanie zależności jest przpadkiem szczególnym realizacji paradygmatu IoC (przypatrz się temu zdaniu!).</w:t>
-      </w:r>
-      <w:r>
-        <w:rPr>
-          <w:rFonts w:eastAsia="Times New Roman" w:cs="Times New Roman"/>
-          <w:bCs/>
-          <w:color w:val="FF0000"/>
-          <w:lang w:eastAsia="pl-PL"/>
-        </w:rPr>
-        <w:t xml:space="preserve"> Z praktycznego punktu widzenia zastosowanie tego wzorca umożliwiło ograniczenia koniecznej refaktoryzacji kodu po wprowadzeniu poprawek. Dzięki ograniczeniu twardych zależności nie była konieczna zmiana sposobu wywoływania i definicji sygnatury funkcji.</w:t>
-      </w:r>
-      <w:r>
-        <w:rPr>
-          <w:rFonts w:cs="Times New Roman"/>
-          <w:bCs/>
-          <w:color w:val="FF0000"/>
-          <w:shd w:val="clear" w:color="auto" w:fill="FFFFFF"/>
-        </w:rPr>
-        <w:t>(przypatrz się temu zdaniu!)</w:t>
-      </w:r>
-    </w:p>
-    <w:p>
-      <w:pPr>
-        <w:pStyle w:val="NormalWeb"/>
-        <w:shd w:val="clear" w:color="auto" w:fill="FFFFFF"/>
-        <w:spacing w:before="120" w:beforeAutospacing="0" w:after="120" w:afterAutospacing="0" w:line="360" w:lineRule="auto"/>
-        <w:rPr>
-          <w:color w:val="FF0000"/>
-        </w:rPr>
-      </w:pPr>
-      <w:r>
-        <w:rPr>
-          <w:color w:val="FF0000"/>
-        </w:rPr>
-        <w:t>DI silnie preferuje zewnętrzne tworzenie połączeń (zależności) pomiędzy komponentami oprogramowania (np. asocjacje w klasach), nad zlecaniem tworzenia zależności im samym. Jest to wzorzec, w którym odpowiedzialność za tworzenie obiektów i łączenie jest przeniesiona z obiektów do fabryki (np. kontenera IoC).</w:t>
-      </w:r>
-      <w:r>
-        <w:rPr>
-          <w:rStyle w:val="apple-converted-space"/>
-          <w:color w:val="FF0000"/>
-        </w:rPr>
-        <w:t> </w:t>
-      </w:r>
-    </w:p>
-    <w:p>
-      <w:pPr>
-        <w:spacing w:line="360" w:lineRule="auto"/>
-        <w:jc w:val="both"/>
-        <w:rPr>
-          <w:rFonts w:cs="Times New Roman"/>
-          <w:bCs/>
-          <w:color w:val="FF0000"/>
-          <w:shd w:val="clear" w:color="auto" w:fill="FFFFFF"/>
-        </w:rPr>
-      </w:pPr>
-    </w:p>
-    <w:p>
-      <w:pPr>
-        <w:spacing w:line="360" w:lineRule="auto"/>
-        <w:jc w:val="both"/>
-        <w:rPr>
-          <w:rFonts w:cs="Times New Roman"/>
-          <w:bCs/>
-          <w:color w:val="FF0000"/>
-          <w:shd w:val="clear" w:color="auto" w:fill="FFFFFF"/>
-        </w:rPr>
-      </w:pPr>
-    </w:p>
-    <w:p>
-      <w:pPr>
-        <w:spacing w:line="360" w:lineRule="auto"/>
-        <w:jc w:val="both"/>
-        <w:rPr>
-          <w:rFonts w:cs="Times New Roman"/>
-          <w:color w:val="FF0000"/>
-        </w:rPr>
-      </w:pPr>
-    </w:p>
-    <w:p>
-      <w:pPr>
-        <w:spacing w:line="360" w:lineRule="auto"/>
-        <w:jc w:val="both"/>
-        <w:rPr>
-          <w:rFonts w:cs="Times New Roman"/>
-          <w:color w:val="FF0000"/>
-        </w:rPr>
-      </w:pPr>
-      <w:r>
-        <w:rPr>
-          <w:rFonts w:cs="Times New Roman"/>
-          <w:color w:val="FF0000"/>
-        </w:rPr>
-        <w:t xml:space="preserve">Repozytorium jest warstwą aplikacji, która izoluje obiektową warstwę dostępu do danych. Działa ono na poziomie jednej klasy modelu (przypis?). Służy ono do uniezależnienia warstwy bazodanowej, która umożliwia dostęp do danych, od implementacji logiki biznesowej. W poniższej aplikacji wykorzystano repozytorium generyczne, które znacznie zmniejszło nakład pracy, potrzebny do implementacji dostępu do danych. </w:t>
-      </w:r>
-    </w:p>
-    <w:p>
-      <w:pPr>
-        <w:spacing w:line="360" w:lineRule="auto"/>
-        <w:jc w:val="both"/>
-        <w:rPr>
-          <w:rFonts w:cs="Times New Roman"/>
-          <w:color w:val="FF0000"/>
-        </w:rPr>
-      </w:pPr>
-    </w:p>
-    <w:p>
-      <w:pPr>
-        <w:spacing w:line="360" w:lineRule="auto"/>
-        <w:jc w:val="both"/>
-        <w:rPr>
-          <w:rFonts w:cs="Times New Roman"/>
-          <w:color w:val="FF0000"/>
-        </w:rPr>
-      </w:pPr>
-      <w:r>
-        <w:rPr>
-          <w:rFonts w:cs="Times New Roman"/>
-          <w:color w:val="FF0000"/>
-        </w:rPr>
-        <w:t xml:space="preserve">Wzorzec MVC (ang….) jest wzorcem architektonicznym, służącym do organizacji struktury systemów informatycznych. Został on zaprojektowany w 1979 przez programistów, pracujących nad językiem Smalltalk. </w:t>
-      </w:r>
-      <w:r>
-        <w:rPr>
-          <w:rFonts w:eastAsia="Times New Roman" w:cs="Times New Roman"/>
-          <w:bCs/>
-          <w:color w:val="FF0000"/>
-          <w:lang w:eastAsia="pl-PL"/>
-        </w:rPr>
-        <w:t>Zakłada on podział aplikacji na trzy warstwy:</w:t>
-      </w:r>
-    </w:p>
-    <w:p>
-      <w:pPr>
-        <w:shd w:val="clear" w:color="auto" w:fill="FFFFFF"/>
-        <w:spacing w:before="100" w:beforeAutospacing="1" w:after="24" w:line="360" w:lineRule="auto"/>
-        <w:rPr>
-          <w:rFonts w:cs="Times New Roman"/>
-          <w:color w:val="FF0000"/>
-        </w:rPr>
-      </w:pPr>
-      <w:r>
-        <w:rPr>
-          <w:rFonts w:cs="Times New Roman"/>
-          <w:bCs/>
-          <w:color w:val="FF0000"/>
-        </w:rPr>
-        <w:t>-warstwa Modelu (reprezentacja logiki biznesowej aplikacji)</w:t>
-      </w:r>
-      <w:r>
-        <w:rPr>
-          <w:rFonts w:cs="Times New Roman"/>
-          <w:color w:val="FF0000"/>
-        </w:rPr>
-        <w:t>.</w:t>
-      </w:r>
-    </w:p>
-    <w:p>
-      <w:pPr>
-        <w:shd w:val="clear" w:color="auto" w:fill="FFFFFF"/>
-        <w:spacing w:before="100" w:beforeAutospacing="1" w:after="24" w:line="360" w:lineRule="auto"/>
-        <w:rPr>
-          <w:rFonts w:cs="Times New Roman"/>
-          <w:color w:val="FF0000"/>
-        </w:rPr>
-      </w:pPr>
-      <w:r>
-        <w:rPr>
-          <w:rFonts w:cs="Times New Roman"/>
-          <w:bCs/>
-          <w:color w:val="FF0000"/>
-        </w:rPr>
-        <w:t>-warstwa widoku (opisuje sposób prezentacji systemu użytkownikowi)</w:t>
-      </w:r>
-    </w:p>
-    <w:p>
-      <w:pPr>
-        <w:shd w:val="clear" w:color="auto" w:fill="FFFFFF"/>
-        <w:spacing w:before="100" w:beforeAutospacing="1" w:after="24" w:line="360" w:lineRule="auto"/>
-        <w:rPr>
-          <w:rFonts w:cs="Times New Roman"/>
-          <w:color w:val="FF0000"/>
-        </w:rPr>
-      </w:pPr>
-      <w:r>
-        <w:rPr>
-          <w:rFonts w:cs="Times New Roman"/>
-          <w:bCs/>
-          <w:color w:val="FF0000"/>
-        </w:rPr>
-        <w:t>-warstwa kontrolera (przyjmuje dane z warstwy prezentacji i wywołuje metody zaimplementowane w modułach)</w:t>
-      </w:r>
-    </w:p>
-    <w:p>
-      <w:pPr>
-        <w:shd w:val="clear" w:color="auto" w:fill="FFFFFF"/>
-        <w:spacing w:before="100" w:beforeAutospacing="1" w:after="24" w:line="360" w:lineRule="auto"/>
-        <w:ind w:left="24"/>
-        <w:rPr>
-          <w:rFonts w:cs="Times New Roman"/>
-          <w:color w:val="FF0000"/>
-        </w:rPr>
-      </w:pPr>
-      <w:r>
-        <w:rPr>
-          <w:rFonts w:cs="Times New Roman"/>
-          <w:color w:val="FF0000"/>
-        </w:rPr>
-        <w:t>Warstwy te są ściśle zależne pomiędzy sobą. W trakcie implementacji funkcjonalności trzymano się zasad SOLID, co spowodowało marginalizację rolę kontrolerów, na rzecz izolacji logii biznesowej w osobnych modułach. Wzorzec MVC zastosowano w celu organizacji procesu implementacji i spełnił on całkowicie oczekiwania i założenia, które sformułowano w fazie projektu.</w:t>
+      </w:pPr>
+      <w:r>
+        <w:rPr>
+          <w:rFonts w:cs="Times New Roman"/>
+        </w:rPr>
+        <w:t>Do realizacji systemu wymagany było środowisko programistyczne. Naturalnym wyborem dla języka C# i platformy .NET jest Visual Studio. W opisywanym projekcie korzystano z wersji Community, wydanej w 2013 roku. Wybór wersji był uzależniony od postanowień licencyjnych firmy Microsoft. Środowisko programistyczne Visual Studio wraz z dodatkiem Resharper znacznie przyczyniło się do ułatwienia pracy z kodem źródłowym aplikacji. Wielokrotnie korzystano z wbudowanego debuggera, który śledził występujące błędy. Usługa Nuget umożliwiła korzystanie z zewnętrznych bibliotek (RESTSharp,Autofac). Z uwagi na wykorzystywany system operacyjny i charakter projektu niemożliwe było skorzystanie z innego rozwiązania.</w:t>
       </w:r>
     </w:p>
     <w:p>
       <w:pPr>
         <w:pStyle w:val="Heading2"/>
-        <w:rPr>
-          <w:rFonts w:cs="Times New Roman"/>
-          <w:color w:val="FF0000"/>
-        </w:rPr>
-      </w:pPr>
-      <w:bookmarkStart w:id="12" w:name="_Toc440881990"/>
+        <w:spacing w:line="360" w:lineRule="auto"/>
+      </w:pPr>
+      <w:bookmarkStart w:id="17" w:name="_Toc440916664"/>
       <w:r>
         <w:t>3.</w:t>
       </w:r>
       <w:r>
-        <w:t>9</w:t>
-      </w:r>
-      <w:r>
-        <w:t>. V</w:t>
-      </w:r>
-      <w:r>
-        <w:t>isual Studio</w:t>
-      </w:r>
-      <w:bookmarkEnd w:id="12"/>
-    </w:p>
-    <w:p>
-      <w:pPr>
-        <w:spacing w:line="360" w:lineRule="auto"/>
-        <w:jc w:val="both"/>
-        <w:rPr>
-          <w:rFonts w:cs="Times New Roman"/>
-          <w:color w:val="FF0000"/>
-        </w:rPr>
-      </w:pPr>
-      <w:r>
-        <w:rPr>
-          <w:rFonts w:cs="Times New Roman"/>
-        </w:rPr>
-        <w:t>Do realizacji systemu wymagany było środowisko programistyczne. Naturalnym wyborem dla języka C# i platformy .NET jest Visual Studio. W opisywanym projekcie korzystano z wersji Community, wydanej w 2013 roku. Wybór wersji był uzależniony od postanowień licencyjnych firmy Microsoft. Środowisko programistyczne Visual Studio wraz z dodatkiem Resharper znacznie przyczyniło się do ułatwienia pracy z kodem źródłowym aplikacji. Wielokrotnie korzystano z wbudowanego debuggera, który śledził występujące błędy. Usługa Nuget umożliwiła korzystanie z zewnętrznych bibliotek (RESTSharp,Autofac). Z uwagi na wykorzystywany system operacyjny i charakter projektu niemożliwe było skorzystanie z innego rozwiązania.</w:t>
-      </w:r>
-    </w:p>
-    <w:p>
-      <w:pPr>
-        <w:pStyle w:val="Heading2"/>
-      </w:pPr>
-      <w:bookmarkStart w:id="13" w:name="_Toc440881991"/>
-      <w:r>
-        <w:lastRenderedPageBreak/>
-        <w:t>3.</w:t>
-      </w:r>
-      <w:r>
         <w:t>10</w:t>
       </w:r>
       <w:r>
         <w:t>. Autofac</w:t>
       </w:r>
-      <w:bookmarkEnd w:id="13"/>
+      <w:bookmarkEnd w:id="17"/>
     </w:p>
     <w:p>
       <w:pPr>
@@ -5238,14 +5653,19 @@
           <w:ilvl w:val="0"/>
           <w:numId w:val="2"/>
         </w:numPr>
-      </w:pPr>
-      <w:bookmarkStart w:id="14" w:name="_Toc440881992"/>
+        <w:spacing w:line="360" w:lineRule="auto"/>
+      </w:pPr>
+      <w:bookmarkStart w:id="18" w:name="_Toc440916665"/>
       <w:r>
         <w:t>Projekt systemu</w:t>
       </w:r>
-      <w:bookmarkEnd w:id="14"/>
-    </w:p>
-    <w:p/>
+      <w:bookmarkEnd w:id="18"/>
+    </w:p>
+    <w:p>
+      <w:pPr>
+        <w:spacing w:line="360" w:lineRule="auto"/>
+      </w:pPr>
+    </w:p>
     <w:p>
       <w:pPr>
         <w:pStyle w:val="Heading1"/>
@@ -5253,33 +5673,36 @@
           <w:ilvl w:val="0"/>
           <w:numId w:val="3"/>
         </w:numPr>
-      </w:pPr>
-      <w:bookmarkStart w:id="15" w:name="_Toc440826791"/>
-      <w:bookmarkStart w:id="16" w:name="_Toc440881993"/>
-      <w:r>
+        <w:spacing w:line="360" w:lineRule="auto"/>
+      </w:pPr>
+      <w:bookmarkStart w:id="19" w:name="_Toc440826791"/>
+      <w:bookmarkStart w:id="20" w:name="_Toc440916666"/>
+      <w:r>
+        <w:lastRenderedPageBreak/>
         <w:t>Projekt systemu</w:t>
       </w:r>
-      <w:bookmarkEnd w:id="15"/>
-      <w:bookmarkEnd w:id="16"/>
+      <w:bookmarkEnd w:id="19"/>
+      <w:bookmarkEnd w:id="20"/>
     </w:p>
     <w:p>
       <w:pPr>
         <w:pStyle w:val="Heading1"/>
+        <w:spacing w:line="360" w:lineRule="auto"/>
         <w:ind w:left="360"/>
       </w:pPr>
       <w:r>
         <w:t xml:space="preserve">  </w:t>
       </w:r>
-      <w:bookmarkStart w:id="17" w:name="_Toc440826792"/>
-      <w:bookmarkStart w:id="18" w:name="_Toc440881994"/>
+      <w:bookmarkStart w:id="21" w:name="_Toc440826792"/>
+      <w:bookmarkStart w:id="22" w:name="_Toc440916667"/>
       <w:r>
         <w:t xml:space="preserve">4.1. </w:t>
       </w:r>
       <w:r>
         <w:t>Wymagania biznesowe</w:t>
       </w:r>
-      <w:bookmarkEnd w:id="17"/>
-      <w:bookmarkEnd w:id="18"/>
+      <w:bookmarkEnd w:id="21"/>
+      <w:bookmarkEnd w:id="22"/>
     </w:p>
     <w:p>
       <w:pPr>
@@ -5317,14 +5740,15 @@
           <w:ilvl w:val="1"/>
           <w:numId w:val="3"/>
         </w:numPr>
-      </w:pPr>
-      <w:bookmarkStart w:id="19" w:name="_Toc440826793"/>
-      <w:bookmarkStart w:id="20" w:name="_Toc440881995"/>
+        <w:spacing w:line="360" w:lineRule="auto"/>
+      </w:pPr>
+      <w:bookmarkStart w:id="23" w:name="_Toc440826793"/>
+      <w:bookmarkStart w:id="24" w:name="_Toc440916668"/>
       <w:r>
         <w:t>Słownik pojęć</w:t>
       </w:r>
-      <w:bookmarkEnd w:id="19"/>
-      <w:bookmarkEnd w:id="20"/>
+      <w:bookmarkEnd w:id="23"/>
+      <w:bookmarkEnd w:id="24"/>
     </w:p>
     <w:p>
       <w:pPr>
@@ -5433,15 +5857,7 @@
           <w:rFonts w:cs="Times New Roman"/>
           <w:szCs w:val="24"/>
         </w:rPr>
-        <w:t xml:space="preserve">– strona internetowa która jest wynikiem ustawień ustalonych w </w:t>
-      </w:r>
-      <w:r>
-        <w:rPr>
-          <w:rFonts w:cs="Times New Roman"/>
-          <w:szCs w:val="24"/>
-        </w:rPr>
-        <w:lastRenderedPageBreak/>
-        <w:t>panelu administracyjnym</w:t>
+        <w:t>– strona internetowa która jest wynikiem ustawień ustalonych w panelu administracyjnym</w:t>
       </w:r>
     </w:p>
     <w:p>
@@ -5607,34 +6023,41 @@
     <w:p>
       <w:pPr>
         <w:pStyle w:val="Heading2"/>
-      </w:pPr>
-      <w:bookmarkStart w:id="21" w:name="_Toc440826794"/>
-      <w:bookmarkStart w:id="22" w:name="_Toc440881996"/>
-      <w:r>
+        <w:spacing w:line="360" w:lineRule="auto"/>
+      </w:pPr>
+      <w:bookmarkStart w:id="25" w:name="_Toc440826794"/>
+      <w:bookmarkStart w:id="26" w:name="_Toc440916669"/>
+      <w:r>
+        <w:lastRenderedPageBreak/>
         <w:t xml:space="preserve">4.2. </w:t>
       </w:r>
       <w:r>
         <w:t>Wymagania funkcjonalne</w:t>
       </w:r>
-      <w:bookmarkEnd w:id="21"/>
-      <w:bookmarkEnd w:id="22"/>
+      <w:bookmarkEnd w:id="25"/>
+      <w:bookmarkEnd w:id="26"/>
     </w:p>
     <w:p>
       <w:pPr>
         <w:pStyle w:val="Heading3"/>
-      </w:pPr>
-      <w:bookmarkStart w:id="23" w:name="_Toc440826795"/>
-      <w:bookmarkStart w:id="24" w:name="_Toc440881997"/>
+        <w:spacing w:line="360" w:lineRule="auto"/>
+      </w:pPr>
+      <w:bookmarkStart w:id="27" w:name="_Toc440826795"/>
+      <w:bookmarkStart w:id="28" w:name="_Toc440916670"/>
       <w:r>
         <w:t xml:space="preserve">4.2.1 </w:t>
       </w:r>
       <w:r>
         <w:t>Specyfikacja wymagań dla panelu administratora</w:t>
       </w:r>
-      <w:bookmarkEnd w:id="23"/>
-      <w:bookmarkEnd w:id="24"/>
-    </w:p>
-    <w:p/>
+      <w:bookmarkEnd w:id="27"/>
+      <w:bookmarkEnd w:id="28"/>
+    </w:p>
+    <w:p>
+      <w:pPr>
+        <w:spacing w:line="360" w:lineRule="auto"/>
+      </w:pPr>
+    </w:p>
     <w:p>
       <w:pPr>
         <w:pStyle w:val="ListParagraph"/>
@@ -6006,20 +6429,24 @@
     <w:p>
       <w:pPr>
         <w:pStyle w:val="Heading3"/>
-      </w:pPr>
-      <w:bookmarkStart w:id="25" w:name="_Toc440826796"/>
-      <w:bookmarkStart w:id="26" w:name="_Toc440881998"/>
-      <w:r>
-        <w:lastRenderedPageBreak/>
+        <w:spacing w:line="360" w:lineRule="auto"/>
+      </w:pPr>
+      <w:bookmarkStart w:id="29" w:name="_Toc440826796"/>
+      <w:bookmarkStart w:id="30" w:name="_Toc440916671"/>
+      <w:r>
         <w:t xml:space="preserve">4.2.2. </w:t>
       </w:r>
       <w:r>
         <w:t>Specyfikacja wymagań dla panelu klienckiego</w:t>
       </w:r>
-      <w:bookmarkEnd w:id="25"/>
-      <w:bookmarkEnd w:id="26"/>
-    </w:p>
-    <w:p/>
+      <w:bookmarkEnd w:id="29"/>
+      <w:bookmarkEnd w:id="30"/>
+    </w:p>
+    <w:p>
+      <w:pPr>
+        <w:spacing w:line="360" w:lineRule="auto"/>
+      </w:pPr>
+    </w:p>
     <w:p>
       <w:pPr>
         <w:pStyle w:val="ListParagraph"/>
@@ -6161,17 +6588,18 @@
     <w:p>
       <w:pPr>
         <w:pStyle w:val="Heading3"/>
-      </w:pPr>
-      <w:bookmarkStart w:id="27" w:name="_Toc440826797"/>
-      <w:bookmarkStart w:id="28" w:name="_Toc440881999"/>
+        <w:spacing w:line="360" w:lineRule="auto"/>
+      </w:pPr>
+      <w:bookmarkStart w:id="31" w:name="_Toc440826797"/>
+      <w:bookmarkStart w:id="32" w:name="_Toc440916672"/>
       <w:r>
         <w:t xml:space="preserve">4.2.3. </w:t>
       </w:r>
       <w:r>
         <w:t>Wymagania niefunkcjonalne</w:t>
       </w:r>
-      <w:bookmarkEnd w:id="27"/>
-      <w:bookmarkEnd w:id="28"/>
+      <w:bookmarkEnd w:id="31"/>
+      <w:bookmarkEnd w:id="32"/>
     </w:p>
     <w:p>
       <w:pPr>
@@ -6249,6 +6677,7 @@
           <w:rFonts w:cs="Times New Roman"/>
           <w:szCs w:val="24"/>
         </w:rPr>
+        <w:lastRenderedPageBreak/>
         <w:t>Zarówno panel kliencki jak i panel administracyjny powinien być poprawnie wyświetlany na rozdzielczościach nie mniejszych niż 1600x900</w:t>
       </w:r>
     </w:p>
@@ -6302,14 +6731,15 @@
           <w:ilvl w:val="1"/>
           <w:numId w:val="8"/>
         </w:numPr>
-      </w:pPr>
-      <w:bookmarkStart w:id="29" w:name="_Toc440826798"/>
-      <w:bookmarkStart w:id="30" w:name="_Toc440882000"/>
+        <w:spacing w:line="360" w:lineRule="auto"/>
+      </w:pPr>
+      <w:bookmarkStart w:id="33" w:name="_Toc440826798"/>
+      <w:bookmarkStart w:id="34" w:name="_Toc440916673"/>
       <w:r>
         <w:t>Warstwy aplikacji</w:t>
       </w:r>
-      <w:bookmarkEnd w:id="29"/>
-      <w:bookmarkEnd w:id="30"/>
+      <w:bookmarkEnd w:id="33"/>
+      <w:bookmarkEnd w:id="34"/>
     </w:p>
     <w:p>
       <w:pPr>
@@ -6463,7 +6893,6 @@
           <w:b/>
           <w:szCs w:val="24"/>
         </w:rPr>
-        <w:lastRenderedPageBreak/>
         <w:t xml:space="preserve">Prezentacja </w:t>
       </w:r>
       <w:r>
@@ -6481,19 +6910,24 @@
           <w:ilvl w:val="1"/>
           <w:numId w:val="8"/>
         </w:numPr>
+        <w:spacing w:line="360" w:lineRule="auto"/>
       </w:pPr>
       <w:r>
         <w:t xml:space="preserve"> </w:t>
       </w:r>
-      <w:bookmarkStart w:id="31" w:name="_Toc440826799"/>
-      <w:bookmarkStart w:id="32" w:name="_Toc440882001"/>
+      <w:bookmarkStart w:id="35" w:name="_Toc440826799"/>
+      <w:bookmarkStart w:id="36" w:name="_Toc440916674"/>
       <w:r>
         <w:t>Projekt bazy danych</w:t>
       </w:r>
-      <w:bookmarkEnd w:id="31"/>
-      <w:bookmarkEnd w:id="32"/>
-    </w:p>
-    <w:p/>
+      <w:bookmarkEnd w:id="35"/>
+      <w:bookmarkEnd w:id="36"/>
+    </w:p>
+    <w:p>
+      <w:pPr>
+        <w:spacing w:line="360" w:lineRule="auto"/>
+      </w:pPr>
+    </w:p>
     <w:p>
       <w:pPr>
         <w:spacing w:line="360" w:lineRule="auto"/>
@@ -6530,6 +6964,7 @@
         <w:rPr>
           <w:rFonts w:cs="Times New Roman"/>
         </w:rPr>
+        <w:lastRenderedPageBreak/>
         <w:t>Poniżej przedstawiono najważniejsze tabele i ich relacje:</w:t>
       </w:r>
     </w:p>
@@ -6742,7 +7177,6 @@
           <w:rFonts w:cs="Times New Roman"/>
           <w:b/>
         </w:rPr>
-        <w:lastRenderedPageBreak/>
         <w:t>MenuButtons –</w:t>
       </w:r>
       <w:r>
@@ -6859,7 +7293,14 @@
         <w:rPr>
           <w:rFonts w:cs="Times New Roman"/>
         </w:rPr>
-        <w:t xml:space="preserve"> – tabela przechowująca informacje o ustawieniach aplikacji. Posiada pole      „Value” które może przechowywać dowolną wartość możliwą do zapisania oraz pole InputType dzięki któremu wiemy jaki typ kontrolki należy wyświetlić do edytowania danego ustawienia</w:t>
+        <w:t xml:space="preserve"> – tabela przechowująca informacje o ustawieniach aplikacji. Posiada pole      „Value” które może przechowywać dowolną wartość możliwą do zapisania oraz pole InputType dzięki któremu wiemy jaki typ kontrolki należy wyświetlić do </w:t>
+      </w:r>
+      <w:r>
+        <w:rPr>
+          <w:rFonts w:cs="Times New Roman"/>
+        </w:rPr>
+        <w:lastRenderedPageBreak/>
+        <w:t>edytowania danego ustawienia</w:t>
       </w:r>
     </w:p>
     <w:p>
@@ -6880,7 +7321,7 @@
         </w:rPr>
         <w:lastRenderedPageBreak/>
         <w:drawing>
-          <wp:anchor distT="0" distB="0" distL="114300" distR="114300" simplePos="0" relativeHeight="251661312" behindDoc="0" locked="0" layoutInCell="1" allowOverlap="1" wp14:anchorId="7993C5DE" wp14:editId="351ADBFF">
+          <wp:anchor distT="0" distB="0" distL="114300" distR="114300" simplePos="0" relativeHeight="251661312" behindDoc="0" locked="0" layoutInCell="1" allowOverlap="1" wp14:anchorId="712D0102" wp14:editId="668CA37C">
             <wp:simplePos x="0" y="0"/>
             <wp:positionH relativeFrom="margin">
               <wp:posOffset>-366395</wp:posOffset>
@@ -6961,13 +7402,14 @@
           <w:ilvl w:val="1"/>
           <w:numId w:val="8"/>
         </w:numPr>
+        <w:spacing w:line="360" w:lineRule="auto"/>
         <w:rPr>
           <w:noProof/>
           <w:lang w:eastAsia="pl-PL"/>
         </w:rPr>
       </w:pPr>
-      <w:bookmarkStart w:id="33" w:name="_Toc440826800"/>
-      <w:bookmarkStart w:id="34" w:name="_Toc440882002"/>
+      <w:bookmarkStart w:id="37" w:name="_Toc440826800"/>
+      <w:bookmarkStart w:id="38" w:name="_Toc440916675"/>
       <w:r>
         <w:rPr>
           <w:noProof/>
@@ -6976,11 +7418,12 @@
         <w:lastRenderedPageBreak/>
         <w:t>Diagramy sekwencji</w:t>
       </w:r>
-      <w:bookmarkEnd w:id="33"/>
-      <w:bookmarkEnd w:id="34"/>
-    </w:p>
-    <w:p>
-      <w:pPr>
+      <w:bookmarkEnd w:id="37"/>
+      <w:bookmarkEnd w:id="38"/>
+    </w:p>
+    <w:p>
+      <w:pPr>
+        <w:spacing w:line="360" w:lineRule="auto"/>
         <w:rPr>
           <w:lang w:eastAsia="pl-PL"/>
         </w:rPr>
@@ -7020,13 +7463,14 @@
           <w:ilvl w:val="2"/>
           <w:numId w:val="8"/>
         </w:numPr>
+        <w:spacing w:line="360" w:lineRule="auto"/>
         <w:rPr>
           <w:noProof/>
           <w:lang w:eastAsia="pl-PL"/>
         </w:rPr>
       </w:pPr>
-      <w:bookmarkStart w:id="35" w:name="_Toc440826801"/>
-      <w:bookmarkStart w:id="36" w:name="_Toc440882003"/>
+      <w:bookmarkStart w:id="39" w:name="_Toc440826801"/>
+      <w:bookmarkStart w:id="40" w:name="_Toc440916676"/>
       <w:r>
         <w:rPr>
           <w:noProof/>
@@ -7034,11 +7478,12 @@
         </w:rPr>
         <w:t>Rejestracja na usługę</w:t>
       </w:r>
-      <w:bookmarkEnd w:id="35"/>
-      <w:bookmarkEnd w:id="36"/>
-    </w:p>
-    <w:p>
-      <w:pPr>
+      <w:bookmarkEnd w:id="39"/>
+      <w:bookmarkEnd w:id="40"/>
+    </w:p>
+    <w:p>
+      <w:pPr>
+        <w:spacing w:line="360" w:lineRule="auto"/>
         <w:rPr>
           <w:lang w:eastAsia="pl-PL"/>
         </w:rPr>
@@ -7046,6 +7491,7 @@
     </w:p>
     <w:p>
       <w:pPr>
+        <w:spacing w:line="360" w:lineRule="auto"/>
         <w:rPr>
           <w:lang w:eastAsia="pl-PL"/>
         </w:rPr>
@@ -7056,7 +7502,7 @@
           <w:lang w:eastAsia="pl-PL" w:bidi="ar-SA"/>
         </w:rPr>
         <w:drawing>
-          <wp:inline distT="0" distB="0" distL="0" distR="0" wp14:anchorId="0EFA2CA3" wp14:editId="2E8F2216">
+          <wp:inline distT="0" distB="0" distL="0" distR="0" wp14:anchorId="3C68AC55" wp14:editId="16A7FC04">
             <wp:extent cx="5760720" cy="2900045"/>
             <wp:effectExtent l="0" t="0" r="0" b="0"/>
             <wp:docPr id="9" name="Picture 9"/>
@@ -7143,16 +7589,21 @@
           <w:ilvl w:val="2"/>
           <w:numId w:val="8"/>
         </w:numPr>
-      </w:pPr>
-      <w:bookmarkStart w:id="37" w:name="_Toc440826802"/>
-      <w:bookmarkStart w:id="38" w:name="_Toc440882004"/>
+        <w:spacing w:line="360" w:lineRule="auto"/>
+      </w:pPr>
+      <w:bookmarkStart w:id="41" w:name="_Toc440826802"/>
+      <w:bookmarkStart w:id="42" w:name="_Toc440916677"/>
       <w:r>
         <w:t>Edycja aktualności</w:t>
       </w:r>
-      <w:bookmarkEnd w:id="37"/>
-      <w:bookmarkEnd w:id="38"/>
-    </w:p>
-    <w:p/>
+      <w:bookmarkEnd w:id="41"/>
+      <w:bookmarkEnd w:id="42"/>
+    </w:p>
+    <w:p>
+      <w:pPr>
+        <w:spacing w:line="360" w:lineRule="auto"/>
+      </w:pPr>
+    </w:p>
     <w:p>
       <w:pPr>
         <w:spacing w:line="360" w:lineRule="auto"/>
@@ -7168,7 +7619,7 @@
         </w:rPr>
         <w:lastRenderedPageBreak/>
         <w:drawing>
-          <wp:inline distT="0" distB="0" distL="0" distR="0" wp14:anchorId="10EA9087" wp14:editId="11B73348">
+          <wp:inline distT="0" distB="0" distL="0" distR="0" wp14:anchorId="457BF5B4" wp14:editId="3F8DC279">
             <wp:extent cx="5760720" cy="3098800"/>
             <wp:effectExtent l="0" t="0" r="0" b="6350"/>
             <wp:docPr id="10" name="Picture 10"/>
@@ -7246,16 +7697,21 @@
           <w:ilvl w:val="2"/>
           <w:numId w:val="8"/>
         </w:numPr>
-      </w:pPr>
-      <w:bookmarkStart w:id="39" w:name="_Toc440826803"/>
-      <w:bookmarkStart w:id="40" w:name="_Toc440882005"/>
+        <w:spacing w:line="360" w:lineRule="auto"/>
+      </w:pPr>
+      <w:bookmarkStart w:id="43" w:name="_Toc440826803"/>
+      <w:bookmarkStart w:id="44" w:name="_Toc440916678"/>
       <w:r>
         <w:t>Usuwanie aktualności</w:t>
       </w:r>
-      <w:bookmarkEnd w:id="39"/>
-      <w:bookmarkEnd w:id="40"/>
-    </w:p>
-    <w:p/>
+      <w:bookmarkEnd w:id="43"/>
+      <w:bookmarkEnd w:id="44"/>
+    </w:p>
+    <w:p>
+      <w:pPr>
+        <w:spacing w:line="360" w:lineRule="auto"/>
+      </w:pPr>
+    </w:p>
     <w:p>
       <w:pPr>
         <w:pStyle w:val="ListParagraph"/>
@@ -7273,7 +7729,7 @@
           <w:lang w:eastAsia="pl-PL" w:bidi="ar-SA"/>
         </w:rPr>
         <w:drawing>
-          <wp:inline distT="0" distB="0" distL="0" distR="0" wp14:anchorId="2D654E2B" wp14:editId="22749C11">
+          <wp:inline distT="0" distB="0" distL="0" distR="0" wp14:anchorId="3C6A6BC2" wp14:editId="59B4B61C">
             <wp:extent cx="5760720" cy="3117215"/>
             <wp:effectExtent l="0" t="0" r="0" b="6985"/>
             <wp:docPr id="11" name="Picture 11"/>
@@ -7344,16 +7800,21 @@
           <w:ilvl w:val="2"/>
           <w:numId w:val="8"/>
         </w:numPr>
-      </w:pPr>
-      <w:bookmarkStart w:id="41" w:name="_Toc440826804"/>
-      <w:bookmarkStart w:id="42" w:name="_Toc440882006"/>
+        <w:spacing w:line="360" w:lineRule="auto"/>
+      </w:pPr>
+      <w:bookmarkStart w:id="45" w:name="_Toc440826804"/>
+      <w:bookmarkStart w:id="46" w:name="_Toc440916679"/>
       <w:r>
         <w:t>Wyświetlenie statystyk</w:t>
       </w:r>
-      <w:bookmarkEnd w:id="41"/>
-      <w:bookmarkEnd w:id="42"/>
-    </w:p>
-    <w:p/>
+      <w:bookmarkEnd w:id="45"/>
+      <w:bookmarkEnd w:id="46"/>
+    </w:p>
+    <w:p>
+      <w:pPr>
+        <w:spacing w:line="360" w:lineRule="auto"/>
+      </w:pPr>
+    </w:p>
     <w:p>
       <w:pPr>
         <w:spacing w:line="360" w:lineRule="auto"/>
@@ -7368,7 +7829,7 @@
           <w:lang w:eastAsia="pl-PL" w:bidi="ar-SA"/>
         </w:rPr>
         <w:drawing>
-          <wp:inline distT="0" distB="0" distL="0" distR="0" wp14:anchorId="1C2AF1DA" wp14:editId="368D0AFE">
+          <wp:inline distT="0" distB="0" distL="0" distR="0" wp14:anchorId="04BB38B3" wp14:editId="1D7AED6B">
             <wp:extent cx="5760720" cy="2085340"/>
             <wp:effectExtent l="0" t="0" r="0" b="0"/>
             <wp:docPr id="12" name="Picture 12"/>
@@ -7441,17 +7902,18 @@
           <w:ilvl w:val="2"/>
           <w:numId w:val="8"/>
         </w:numPr>
+        <w:spacing w:line="360" w:lineRule="auto"/>
         <w:rPr>
           <w:rFonts w:ascii="Times New Roman" w:hAnsi="Times New Roman"/>
         </w:rPr>
       </w:pPr>
-      <w:bookmarkStart w:id="43" w:name="_Toc440826805"/>
-      <w:bookmarkStart w:id="44" w:name="_Toc440882007"/>
+      <w:bookmarkStart w:id="47" w:name="_Toc440826805"/>
+      <w:bookmarkStart w:id="48" w:name="_Toc440916680"/>
       <w:r>
         <w:t>Skorzystanie z formularza kontaktowego</w:t>
       </w:r>
-      <w:bookmarkEnd w:id="43"/>
-      <w:bookmarkEnd w:id="44"/>
+      <w:bookmarkEnd w:id="47"/>
+      <w:bookmarkEnd w:id="48"/>
     </w:p>
     <w:p>
       <w:pPr>
@@ -7478,7 +7940,7 @@
           <w:lang w:eastAsia="pl-PL" w:bidi="ar-SA"/>
         </w:rPr>
         <w:drawing>
-          <wp:inline distT="0" distB="0" distL="0" distR="0" wp14:anchorId="53DC6063" wp14:editId="486A90DA">
+          <wp:inline distT="0" distB="0" distL="0" distR="0" wp14:anchorId="0FF2D2CD" wp14:editId="718DCD66">
             <wp:extent cx="5760720" cy="2446655"/>
             <wp:effectExtent l="0" t="0" r="0" b="0"/>
             <wp:docPr id="13" name="Picture 13"/>
@@ -7541,14 +8003,14 @@
         <w:rPr>
           <w:rFonts w:cs="Times New Roman"/>
         </w:rPr>
-        <w:t xml:space="preserve">Klient wybiera w menu odpowiedni przycisk. Wyświetlana jest mu strona z formularzem kontaktowym. Następnie klient wypełnia formularz danymi i potwierdza wysyłanie </w:t>
+        <w:t xml:space="preserve">Klient wybiera w menu odpowiedni przycisk. Wyświetlana jest mu strona z formularzem </w:t>
       </w:r>
       <w:r>
         <w:rPr>
           <w:rFonts w:cs="Times New Roman"/>
         </w:rPr>
         <w:lastRenderedPageBreak/>
-        <w:t>wiadomości. System przekazuje dane do modułu newslettera który tworzy i wysyła wiadomość poprzez serwer SMTP.</w:t>
+        <w:t>kontaktowym. Następnie klient wypełnia formularz danymi i potwierdza wysyłanie wiadomości. System przekazuje dane do modułu newslettera który tworzy i wysyła wiadomość poprzez serwer SMTP.</w:t>
       </w:r>
     </w:p>
     <w:p>
@@ -7558,17 +8020,18 @@
           <w:ilvl w:val="2"/>
           <w:numId w:val="8"/>
         </w:numPr>
+        <w:spacing w:line="360" w:lineRule="auto"/>
         <w:rPr>
           <w:szCs w:val="24"/>
         </w:rPr>
       </w:pPr>
-      <w:bookmarkStart w:id="45" w:name="_Toc440826806"/>
-      <w:bookmarkStart w:id="46" w:name="_Toc440882008"/>
+      <w:bookmarkStart w:id="49" w:name="_Toc440826806"/>
+      <w:bookmarkStart w:id="50" w:name="_Toc440916681"/>
       <w:r>
         <w:t>Przekazanie plików na serwer</w:t>
       </w:r>
-      <w:bookmarkEnd w:id="45"/>
-      <w:bookmarkEnd w:id="46"/>
+      <w:bookmarkEnd w:id="49"/>
+      <w:bookmarkEnd w:id="50"/>
     </w:p>
     <w:p>
       <w:pPr>
@@ -7594,7 +8057,7 @@
           <w:lang w:eastAsia="pl-PL" w:bidi="ar-SA"/>
         </w:rPr>
         <w:drawing>
-          <wp:inline distT="0" distB="0" distL="0" distR="0" wp14:anchorId="579E67DB" wp14:editId="73031772">
+          <wp:inline distT="0" distB="0" distL="0" distR="0" wp14:anchorId="680DB478" wp14:editId="70D14784">
             <wp:extent cx="5760720" cy="2923540"/>
             <wp:effectExtent l="0" t="0" r="0" b="0"/>
             <wp:docPr id="14" name="Picture 14"/>
@@ -7651,7 +8114,11 @@
         <w:t>Administrator wybiera odpowiedni przycisk w menu. Następnie wybiera pliki które chce przekazać na serwer i potwierdza ten wybór. Pliki są zapisywane na dysku oraz tworzone są  encje opisujące te pliki do zapisania w bazie danych .</w:t>
       </w:r>
     </w:p>
-    <w:p/>
+    <w:p>
+      <w:pPr>
+        <w:spacing w:line="360" w:lineRule="auto"/>
+      </w:pPr>
+    </w:p>
     <w:p>
       <w:pPr>
         <w:pStyle w:val="Heading1"/>
@@ -7659,32 +8126,39 @@
           <w:ilvl w:val="0"/>
           <w:numId w:val="2"/>
         </w:numPr>
-      </w:pPr>
-      <w:bookmarkStart w:id="47" w:name="_Toc440882009"/>
+        <w:spacing w:line="360" w:lineRule="auto"/>
+      </w:pPr>
+      <w:bookmarkStart w:id="51" w:name="_Toc440916682"/>
       <w:r>
         <w:t>Prezentacja systemu</w:t>
       </w:r>
-      <w:bookmarkEnd w:id="47"/>
-    </w:p>
-    <w:p/>
+      <w:bookmarkEnd w:id="51"/>
+    </w:p>
+    <w:p>
+      <w:pPr>
+        <w:spacing w:line="360" w:lineRule="auto"/>
+      </w:pPr>
+    </w:p>
     <w:p>
       <w:pPr>
         <w:pStyle w:val="Heading2"/>
+        <w:spacing w:line="360" w:lineRule="auto"/>
         <w:rPr>
           <w:noProof/>
         </w:rPr>
       </w:pPr>
-      <w:bookmarkStart w:id="48" w:name="_Toc440882010"/>
+      <w:bookmarkStart w:id="52" w:name="_Toc440916683"/>
       <w:r>
         <w:rPr>
           <w:noProof/>
         </w:rPr>
         <w:t>5.1. Ekran logowania</w:t>
       </w:r>
-      <w:bookmarkEnd w:id="48"/>
-    </w:p>
-    <w:p>
-      <w:pPr>
+      <w:bookmarkEnd w:id="52"/>
+    </w:p>
+    <w:p>
+      <w:pPr>
+        <w:spacing w:line="360" w:lineRule="auto"/>
         <w:rPr>
           <w:noProof/>
         </w:rPr>
@@ -7692,6 +8166,7 @@
     </w:p>
     <w:p>
       <w:pPr>
+        <w:spacing w:line="360" w:lineRule="auto"/>
         <w:ind w:firstLine="708"/>
         <w:rPr>
           <w:noProof/>
@@ -7706,6 +8181,7 @@
     </w:p>
     <w:p>
       <w:pPr>
+        <w:spacing w:line="360" w:lineRule="auto"/>
         <w:rPr>
           <w:noProof/>
         </w:rPr>
@@ -7717,7 +8193,7 @@
         </w:rPr>
         <w:lastRenderedPageBreak/>
         <w:drawing>
-          <wp:inline distT="0" distB="0" distL="0" distR="0" wp14:anchorId="3E6DA954" wp14:editId="1005DC40">
+          <wp:inline distT="0" distB="0" distL="0" distR="0" wp14:anchorId="27B190AF" wp14:editId="62085B9E">
             <wp:extent cx="5760720" cy="3057525"/>
             <wp:effectExtent l="0" t="0" r="0" b="0"/>
             <wp:docPr id="3" name="Picture 3"/>
@@ -7761,6 +8237,7 @@
     </w:p>
     <w:p>
       <w:pPr>
+        <w:spacing w:line="360" w:lineRule="auto"/>
         <w:rPr>
           <w:noProof/>
         </w:rPr>
@@ -7773,13 +8250,16 @@
       </w:r>
     </w:p>
     <w:p>
+      <w:pPr>
+        <w:spacing w:line="360" w:lineRule="auto"/>
+      </w:pPr>
       <w:r>
         <w:rPr>
           <w:noProof/>
           <w:lang w:eastAsia="pl-PL" w:bidi="ar-SA"/>
         </w:rPr>
         <w:drawing>
-          <wp:inline distT="0" distB="0" distL="0" distR="0" wp14:anchorId="4BDF49D5" wp14:editId="50204E43">
+          <wp:inline distT="0" distB="0" distL="0" distR="0" wp14:anchorId="75AFB8A0" wp14:editId="714AD878">
             <wp:extent cx="5760720" cy="3945255"/>
             <wp:effectExtent l="19050" t="0" r="0" b="0"/>
             <wp:docPr id="18" name="Obraz 17" descr="Dashboard.png"/>
@@ -7817,6 +8297,7 @@
     </w:p>
     <w:p>
       <w:pPr>
+        <w:spacing w:line="360" w:lineRule="auto"/>
         <w:rPr>
           <w:noProof/>
         </w:rPr>
@@ -7825,7 +8306,14 @@
         <w:rPr>
           <w:noProof/>
         </w:rPr>
-        <w:t xml:space="preserve">Poniżej zaprezentowano menu boczne, które ukazuje się po najechaniu na ikony, zamieszczone na pulpicie administracyjnym (patrz pkt…). Ikony są spójne i zgodne z nowoczesnymi standardami projektowania interfejsu użytkownika. Dzięki wykorzystaniu ikon z serwisu </w:t>
+        <w:t xml:space="preserve">Poniżej zaprezentowano menu boczne, które ukazuje się po najechaniu na ikony, zamieszczone na pulpicie administracyjnym (patrz pkt…). Ikony są spójne i zgodne z </w:t>
+      </w:r>
+      <w:r>
+        <w:rPr>
+          <w:noProof/>
+        </w:rPr>
+        <w:lastRenderedPageBreak/>
+        <w:t xml:space="preserve">nowoczesnymi standardami projektowania interfejsu użytkownika. Dzięki wykorzystaniu ikon z serwisu </w:t>
       </w:r>
       <w:r>
         <w:rPr>
@@ -7843,6 +8331,7 @@
     </w:p>
     <w:p>
       <w:pPr>
+        <w:spacing w:line="360" w:lineRule="auto"/>
         <w:jc w:val="center"/>
         <w:rPr>
           <w:noProof/>
@@ -7853,9 +8342,8 @@
           <w:noProof/>
           <w:lang w:eastAsia="pl-PL" w:bidi="ar-SA"/>
         </w:rPr>
-        <w:lastRenderedPageBreak/>
         <w:drawing>
-          <wp:inline distT="0" distB="0" distL="0" distR="0" wp14:anchorId="02675109" wp14:editId="509C80F0">
+          <wp:inline distT="0" distB="0" distL="0" distR="0" wp14:anchorId="5F5F67A8" wp14:editId="6A187FCE">
             <wp:extent cx="1257128" cy="2697480"/>
             <wp:effectExtent l="19050" t="0" r="172" b="0"/>
             <wp:docPr id="19" name="Obraz 16" descr="Dashboard menu.png"/>
@@ -7893,6 +8381,7 @@
     </w:p>
     <w:p>
       <w:pPr>
+        <w:spacing w:line="360" w:lineRule="auto"/>
         <w:rPr>
           <w:noProof/>
         </w:rPr>
@@ -7905,13 +8394,16 @@
       </w:r>
     </w:p>
     <w:p>
+      <w:pPr>
+        <w:spacing w:line="360" w:lineRule="auto"/>
+      </w:pPr>
       <w:r>
         <w:rPr>
           <w:noProof/>
           <w:lang w:eastAsia="pl-PL" w:bidi="ar-SA"/>
         </w:rPr>
         <w:drawing>
-          <wp:inline distT="0" distB="0" distL="0" distR="0" wp14:anchorId="1F0B59A6" wp14:editId="117AF359">
+          <wp:inline distT="0" distB="0" distL="0" distR="0" wp14:anchorId="48EBF1A1" wp14:editId="1EA187A1">
             <wp:extent cx="5760720" cy="3087370"/>
             <wp:effectExtent l="19050" t="0" r="0" b="0"/>
             <wp:docPr id="20" name="Obraz 19" descr="News UI.png"/>
@@ -7947,21 +8439,34 @@
         </w:drawing>
       </w:r>
     </w:p>
-    <w:p/>
-    <w:p>
-      <w:r>
-        <w:t xml:space="preserve">Poniżej zamieszczono ilustrację, przedstawiającą moduł obsługi plików. ServiceCMS umożliwia wrzucanie na serwer plików o dowolnych rozszerzeniach. Ich wielkość jest domyślnie ograniczona do 50 mB. Należy jednak zauważyć, że można zwiększyć tę wartość do maksymalnie 2 GB. Poniższa ilustracja ukazuje zakończony proces przesyłania plików, co ukazuje niebieski pasek postępu. </w:t>
-      </w:r>
-    </w:p>
-    <w:p>
+    <w:p>
+      <w:pPr>
+        <w:spacing w:line="360" w:lineRule="auto"/>
+      </w:pPr>
+    </w:p>
+    <w:p>
+      <w:pPr>
+        <w:spacing w:line="360" w:lineRule="auto"/>
+      </w:pPr>
+      <w:r>
+        <w:t xml:space="preserve">Poniżej zamieszczono ilustrację, przedstawiającą moduł obsługi plików. ServiceCMS umożliwia wrzucanie na serwer plików o dowolnych rozszerzeniach. Ich wielkość jest domyślnie ograniczona do 50 mB. Należy jednak zauważyć, że można zwiększyć tę wartość do maksymalnie 2 GB. Poniższa ilustracja ukazuje zakończony proces przesyłania plików, co </w:t>
+      </w:r>
+      <w:r>
+        <w:lastRenderedPageBreak/>
+        <w:t xml:space="preserve">ukazuje niebieski pasek postępu. </w:t>
+      </w:r>
+    </w:p>
+    <w:p>
+      <w:pPr>
+        <w:spacing w:line="360" w:lineRule="auto"/>
+      </w:pPr>
       <w:r>
         <w:rPr>
           <w:noProof/>
           <w:lang w:eastAsia="pl-PL" w:bidi="ar-SA"/>
         </w:rPr>
-        <w:lastRenderedPageBreak/>
         <w:drawing>
-          <wp:inline distT="0" distB="0" distL="0" distR="0" wp14:anchorId="34D66018" wp14:editId="1F314C7E">
+          <wp:inline distT="0" distB="0" distL="0" distR="0" wp14:anchorId="35DCF2AC" wp14:editId="78567963">
             <wp:extent cx="5760720" cy="2955290"/>
             <wp:effectExtent l="19050" t="0" r="0" b="0"/>
             <wp:docPr id="21" name="Obraz 20" descr="File UI.png"/>
@@ -7997,20 +8502,30 @@
         </w:drawing>
       </w:r>
     </w:p>
-    <w:p/>
-    <w:p>
+    <w:p>
+      <w:pPr>
+        <w:spacing w:line="360" w:lineRule="auto"/>
+      </w:pPr>
+    </w:p>
+    <w:p>
+      <w:pPr>
+        <w:spacing w:line="360" w:lineRule="auto"/>
+      </w:pPr>
       <w:r>
         <w:t>Poniżej przedstawiono widok edycji określonej strony. Podobnie jak w przypadku modyfikacji encji News, możliwa jest edycja tytułu strony i jej zawartości. Do strony można również załączyć pliki, umieszczone wcześniej na serwerze, za pomocą aplikacji Files.</w:t>
       </w:r>
     </w:p>
     <w:p>
+      <w:pPr>
+        <w:spacing w:line="360" w:lineRule="auto"/>
+      </w:pPr>
       <w:r>
         <w:rPr>
           <w:noProof/>
           <w:lang w:eastAsia="pl-PL" w:bidi="ar-SA"/>
         </w:rPr>
         <w:drawing>
-          <wp:inline distT="0" distB="0" distL="0" distR="0" wp14:anchorId="41503419" wp14:editId="3CEB7102">
+          <wp:inline distT="0" distB="0" distL="0" distR="0" wp14:anchorId="287BC10E" wp14:editId="2EA9F3C1">
             <wp:extent cx="5760720" cy="2955290"/>
             <wp:effectExtent l="19050" t="0" r="0" b="0"/>
             <wp:docPr id="22" name="Obraz 21" descr="Page UI.png"/>
@@ -8047,11 +8562,17 @@
       </w:r>
     </w:p>
     <w:p>
+      <w:pPr>
+        <w:spacing w:line="360" w:lineRule="auto"/>
+      </w:pPr>
       <w:r>
         <w:t>Poniżej przedstawiono widok edycji encji MenuButton, która odzwierciedla przycisk menu na stronie klienckiej. Ułożenie hierarchiczne, zaprezentowane poniżej wskazuje na strukturę drzewiastą menu. Stopień zagnieżdżania poszczególnych elementów jest zrealizowany w koncepcji Drag n’ Drop. Kolejne elementy menu można usuwać, modyfikować bądź zmieniać ich kolejność.Krytyczną funkcjonalnością modułu MenuButton jest możliwość podpinania do nich encji Page w relacji jeden do wielu.</w:t>
       </w:r>
     </w:p>
     <w:p>
+      <w:pPr>
+        <w:spacing w:line="360" w:lineRule="auto"/>
+      </w:pPr>
       <w:r>
         <w:rPr>
           <w:noProof/>
@@ -8059,7 +8580,7 @@
         </w:rPr>
         <w:lastRenderedPageBreak/>
         <w:drawing>
-          <wp:inline distT="0" distB="0" distL="0" distR="0" wp14:anchorId="2F5B2FF8" wp14:editId="584C198E">
+          <wp:inline distT="0" distB="0" distL="0" distR="0" wp14:anchorId="48F8F965" wp14:editId="12848012">
             <wp:extent cx="5760720" cy="2955290"/>
             <wp:effectExtent l="19050" t="0" r="0" b="0"/>
             <wp:docPr id="23" name="Obraz 22" descr="MenuButton UI.png"/>
@@ -8096,18 +8617,24 @@
       </w:r>
     </w:p>
     <w:p>
+      <w:pPr>
+        <w:spacing w:line="360" w:lineRule="auto"/>
+      </w:pPr>
       <w:r>
         <w:t>Poniżej przedstawiono odwzorowanie struktury przycisków menu po stronie klienckiej.</w:t>
       </w:r>
     </w:p>
     <w:p>
+      <w:pPr>
+        <w:spacing w:line="360" w:lineRule="auto"/>
+      </w:pPr>
       <w:r>
         <w:rPr>
           <w:noProof/>
           <w:lang w:eastAsia="pl-PL" w:bidi="ar-SA"/>
         </w:rPr>
         <w:drawing>
-          <wp:inline distT="0" distB="0" distL="0" distR="0" wp14:anchorId="7A7D3BF7" wp14:editId="31727BB3">
+          <wp:inline distT="0" distB="0" distL="0" distR="0" wp14:anchorId="0031E6FE" wp14:editId="15775772">
             <wp:extent cx="5760720" cy="1701800"/>
             <wp:effectExtent l="19050" t="0" r="0" b="0"/>
             <wp:docPr id="25" name="Obraz 24" descr="MenuButton client.jpg"/>
@@ -8143,20 +8670,31 @@
         </w:drawing>
       </w:r>
     </w:p>
-    <w:p/>
-    <w:p>
+    <w:p>
+      <w:pPr>
+        <w:spacing w:line="360" w:lineRule="auto"/>
+      </w:pPr>
+    </w:p>
+    <w:p>
+      <w:pPr>
+        <w:spacing w:line="360" w:lineRule="auto"/>
+      </w:pPr>
       <w:r>
         <w:t>Poniżej zaprezentowano widok zarządzania newsletterem. Załączono dwie ilustracje, przedstawiające kolejno: zarządzanie listą odbiorców oraz ekran edycji wysyłanej wiadomości e-mail. W oknie tworzenia wiadomości możliwe jest przypisanie poszczególnych odbiorców, bądź całej ich listy do zbioru odbiorców.</w:t>
       </w:r>
     </w:p>
     <w:p>
+      <w:pPr>
+        <w:spacing w:line="360" w:lineRule="auto"/>
+      </w:pPr>
       <w:r>
         <w:rPr>
           <w:noProof/>
           <w:lang w:eastAsia="pl-PL" w:bidi="ar-SA"/>
         </w:rPr>
+        <w:lastRenderedPageBreak/>
         <w:drawing>
-          <wp:inline distT="0" distB="0" distL="0" distR="0" wp14:anchorId="10005D5E" wp14:editId="790AA2BB">
+          <wp:inline distT="0" distB="0" distL="0" distR="0" wp14:anchorId="1E627A99" wp14:editId="4305FAAF">
             <wp:extent cx="5760720" cy="2955290"/>
             <wp:effectExtent l="19050" t="0" r="0" b="0"/>
             <wp:docPr id="27" name="Obraz 26" descr="MailManagament UI.png"/>
@@ -8193,14 +8731,16 @@
       </w:r>
     </w:p>
     <w:p>
+      <w:pPr>
+        <w:spacing w:line="360" w:lineRule="auto"/>
+      </w:pPr>
       <w:r>
         <w:rPr>
           <w:noProof/>
           <w:lang w:eastAsia="pl-PL" w:bidi="ar-SA"/>
         </w:rPr>
-        <w:lastRenderedPageBreak/>
         <w:drawing>
-          <wp:inline distT="0" distB="0" distL="0" distR="0" wp14:anchorId="2811D9FE" wp14:editId="4FE4BB11">
+          <wp:inline distT="0" distB="0" distL="0" distR="0" wp14:anchorId="576ED2FB" wp14:editId="51A0C4FE">
             <wp:extent cx="5760720" cy="2785110"/>
             <wp:effectExtent l="19050" t="0" r="0" b="0"/>
             <wp:docPr id="28" name="Obraz 27" descr="MailManagament UI 2.png"/>
@@ -8237,18 +8777,25 @@
       </w:r>
     </w:p>
     <w:p>
+      <w:pPr>
+        <w:spacing w:line="360" w:lineRule="auto"/>
+      </w:pPr>
       <w:r>
         <w:t xml:space="preserve">Poniżej zaprezentowano ekran edycji ustawień globalnych aplikacji ServiceCMS. Można w nim edytować takie właściwości systemu, jak: nazwa firmy, szczegóły konta e-mail, ustawienia paginacji aktualności oraz stan formularza kontaktowego, kalendarza usług i pop-up (aktywny/nieaktywny). </w:t>
       </w:r>
     </w:p>
     <w:p>
+      <w:pPr>
+        <w:spacing w:line="360" w:lineRule="auto"/>
+      </w:pPr>
       <w:r>
         <w:rPr>
           <w:noProof/>
           <w:lang w:eastAsia="pl-PL" w:bidi="ar-SA"/>
         </w:rPr>
+        <w:lastRenderedPageBreak/>
         <w:drawing>
-          <wp:inline distT="0" distB="0" distL="0" distR="0" wp14:anchorId="14E95432" wp14:editId="564FAD8C">
+          <wp:inline distT="0" distB="0" distL="0" distR="0" wp14:anchorId="1FB22E00" wp14:editId="119B74CB">
             <wp:extent cx="5760720" cy="2955290"/>
             <wp:effectExtent l="19050" t="0" r="0" b="0"/>
             <wp:docPr id="29" name="Obraz 28" descr="Settings UI.png"/>
@@ -8285,19 +8832,24 @@
       </w:r>
     </w:p>
     <w:p>
+      <w:pPr>
+        <w:spacing w:line="360" w:lineRule="auto"/>
+      </w:pPr>
       <w:r>
         <w:t xml:space="preserve">Poniżej zaprezentowano moduł zarządzania usługami. Istotna w przypadku tej funkcjonalności jest odwzorowana relacja bazodanowa – każda usługa może posiadać wiele faz. Faza ma określoną przez administratora nazwę, czas trwania i opóźnienie. Dzięki elastycznej implementacji dostępności usług możliwe jest zapisanie się na usługę podczas gdy inna osoba jest w trakcie trwania fazy z opóźnieniem. Fazy można reorganizować zgodnie z podejściem Drag n’ Drop. </w:t>
       </w:r>
     </w:p>
     <w:p>
+      <w:pPr>
+        <w:spacing w:line="360" w:lineRule="auto"/>
+      </w:pPr>
       <w:r>
         <w:rPr>
           <w:noProof/>
           <w:lang w:eastAsia="pl-PL" w:bidi="ar-SA"/>
         </w:rPr>
-        <w:lastRenderedPageBreak/>
         <w:drawing>
-          <wp:inline distT="0" distB="0" distL="0" distR="0" wp14:anchorId="49C1B438" wp14:editId="272B9273">
+          <wp:inline distT="0" distB="0" distL="0" distR="0" wp14:anchorId="13DC4B78" wp14:editId="0547E528">
             <wp:extent cx="5760720" cy="3087370"/>
             <wp:effectExtent l="19050" t="0" r="0" b="0"/>
             <wp:docPr id="32" name="Obraz 30" descr="ServiceTypes UI.png"/>
@@ -8334,18 +8886,28 @@
       </w:r>
     </w:p>
     <w:p>
-      <w:r>
-        <w:t>Poniżej zaprezentowano panel edycji encji ServiceProvider (ang….). W poniższym formularzu można zmieniać nazwę oraz zakres usług dostępnych możliwych do wykonania przed określonego pracownika. Usługi definiuje się w module ServiceTypes. Po stronie klienckiej ma to wpływ na określenie możliwych wykonawców usług – do wybranego dostawcy usług (np. pracownik, stanowisko) można się zapisać na określoną usługę, tylko jeśli jest ona poprawnie zdefiniowana w panelu administracyjnym.</w:t>
-      </w:r>
-    </w:p>
-    <w:p>
+      <w:pPr>
+        <w:spacing w:line="360" w:lineRule="auto"/>
+      </w:pPr>
+      <w:r>
+        <w:t xml:space="preserve">Poniżej zaprezentowano panel edycji encji ServiceProvider (ang….). W poniższym formularzu można zmieniać nazwę oraz zakres usług dostępnych możliwych do wykonania przed określonego pracownika. Usługi definiuje się w module ServiceTypes. Po stronie klienckiej ma to wpływ na określenie możliwych wykonawców usług – do wybranego </w:t>
+      </w:r>
+      <w:r>
+        <w:lastRenderedPageBreak/>
+        <w:t>dostawcy usług (np. pracownik, stanowisko) można się zapisać na określoną usługę, tylko jeśli jest ona poprawnie zdefiniowana w panelu administracyjnym.</w:t>
+      </w:r>
+    </w:p>
+    <w:p>
+      <w:pPr>
+        <w:spacing w:line="360" w:lineRule="auto"/>
+      </w:pPr>
       <w:r>
         <w:rPr>
           <w:noProof/>
           <w:lang w:eastAsia="pl-PL" w:bidi="ar-SA"/>
         </w:rPr>
         <w:drawing>
-          <wp:inline distT="0" distB="0" distL="0" distR="0" wp14:anchorId="4D9E11E7" wp14:editId="4421B9BD">
+          <wp:inline distT="0" distB="0" distL="0" distR="0" wp14:anchorId="322EE99A" wp14:editId="4CC48A04">
             <wp:extent cx="5760720" cy="3023870"/>
             <wp:effectExtent l="19050" t="0" r="0" b="0"/>
             <wp:docPr id="30" name="Obraz 29" descr="ServiceProvider UI.png"/>
@@ -8382,19 +8944,24 @@
       </w:r>
     </w:p>
     <w:p>
+      <w:pPr>
+        <w:spacing w:line="360" w:lineRule="auto"/>
+      </w:pPr>
       <w:r>
         <w:t xml:space="preserve">Poniżej zaprezentowano moduł Pop-up. Odpowiada on za jednorazowo wyświetlaną informację w panelu klienckim. Jego edycja jest spójna z procesem edycji aktualności, czy stron – za pomocą okna edycji można edytować tytuł oraz zawartość. W module Pop-up z założenia można uaktywnić jedną encję. Jest to odwzorowane w panelu klienckim za pomocą ekskluzywnego checkbox-a. </w:t>
       </w:r>
     </w:p>
     <w:p>
+      <w:pPr>
+        <w:spacing w:line="360" w:lineRule="auto"/>
+      </w:pPr>
       <w:r>
         <w:rPr>
           <w:noProof/>
           <w:lang w:eastAsia="pl-PL" w:bidi="ar-SA"/>
         </w:rPr>
-        <w:lastRenderedPageBreak/>
         <w:drawing>
-          <wp:inline distT="0" distB="0" distL="0" distR="0" wp14:anchorId="5CDF53F0" wp14:editId="7EA3F494">
+          <wp:inline distT="0" distB="0" distL="0" distR="0" wp14:anchorId="2AEFA9D3" wp14:editId="4752CC7C">
             <wp:extent cx="5760720" cy="3087370"/>
             <wp:effectExtent l="19050" t="0" r="0" b="0"/>
             <wp:docPr id="33" name="Obraz 32" descr="PopUp UI.png"/>
@@ -8431,18 +8998,28 @@
       </w:r>
     </w:p>
     <w:p>
-      <w:r>
-        <w:t xml:space="preserve">Poniżej zaprezentowano moduł Registrated Services. W panelu administratora widoczny jest lista zarejestrowanych usług. Widoczne są szczegóły usługi: czas utworzenia rejestracji, typ usługi, wybrany dostarczyciel usługi oraz dane klienta. Ostatnia informacja jest widoczna po najechaniu kursorem na ikonę klienta i prezentowana jest za pomocą tool-tipu. W module można również odwołać usługę. </w:t>
-      </w:r>
-    </w:p>
-    <w:p>
+      <w:pPr>
+        <w:spacing w:line="360" w:lineRule="auto"/>
+      </w:pPr>
+      <w:r>
+        <w:t xml:space="preserve">Poniżej zaprezentowano moduł Registrated Services. W panelu administratora widoczny jest lista zarejestrowanych usług. Widoczne są szczegóły usługi: czas utworzenia rejestracji, typ usługi, wybrany dostarczyciel usługi oraz dane klienta. Ostatnia informacja jest widoczna po </w:t>
+      </w:r>
+      <w:r>
+        <w:lastRenderedPageBreak/>
+        <w:t xml:space="preserve">najechaniu kursorem na ikonę klienta i prezentowana jest za pomocą tool-tipu. W module można również odwołać usługę. </w:t>
+      </w:r>
+    </w:p>
+    <w:p>
+      <w:pPr>
+        <w:spacing w:line="360" w:lineRule="auto"/>
+      </w:pPr>
       <w:r>
         <w:rPr>
           <w:noProof/>
           <w:lang w:eastAsia="pl-PL" w:bidi="ar-SA"/>
         </w:rPr>
         <w:drawing>
-          <wp:inline distT="0" distB="0" distL="0" distR="0" wp14:anchorId="72EABC29" wp14:editId="32416E67">
+          <wp:inline distT="0" distB="0" distL="0" distR="0" wp14:anchorId="4E7B79CD" wp14:editId="71FC959F">
             <wp:extent cx="5760720" cy="1899920"/>
             <wp:effectExtent l="19050" t="0" r="0" b="0"/>
             <wp:docPr id="34" name="Obraz 33" descr="RegistratedService UI.PNG"/>
@@ -8479,18 +9056,24 @@
       </w:r>
     </w:p>
     <w:p>
+      <w:pPr>
+        <w:spacing w:line="360" w:lineRule="auto"/>
+      </w:pPr>
       <w:r>
         <w:t>Istotną funkcjonalnością w module Registrated Services jest potwierdzenie, które otrzymuje klient po zarejestrowaniu się na usługę. Jest to spersonalizowana wiadomość e-mail, która zostaje wysłana na adres e-mail, podany podczas procesu rejestracji.</w:t>
       </w:r>
     </w:p>
     <w:p>
+      <w:pPr>
+        <w:spacing w:line="360" w:lineRule="auto"/>
+      </w:pPr>
       <w:r>
         <w:rPr>
           <w:noProof/>
           <w:lang w:eastAsia="pl-PL" w:bidi="ar-SA"/>
         </w:rPr>
         <w:drawing>
-          <wp:inline distT="0" distB="0" distL="0" distR="0" wp14:anchorId="1335227D" wp14:editId="7878CA4E">
+          <wp:inline distT="0" distB="0" distL="0" distR="0" wp14:anchorId="0204E10A" wp14:editId="1039DBE2">
             <wp:extent cx="5760720" cy="1512570"/>
             <wp:effectExtent l="19050" t="0" r="0" b="0"/>
             <wp:docPr id="4" name="Obraz 1" descr="Confirmation mail.PNG"/>
@@ -8526,24 +9109,31 @@
         </w:drawing>
       </w:r>
     </w:p>
-    <w:p/>
-    <w:p>
-      <w:r>
-        <w:t xml:space="preserve">Poniżej zaprezentowano moduł Statistics. Generuje on statystyki, oparte o odwiedziny i rodzaj aktywności na stronie klienckiej. Jest to moduł wyjątkowo istotny, ponieważ realizuje on podstawowe założenia marketing automation. W celu doprecyzowania rodzaju i formy przedstawianej oferty administrator korzysta z danych, otrzymanych dzięki modułowi </w:t>
-      </w:r>
-      <w:r>
-        <w:lastRenderedPageBreak/>
-        <w:t xml:space="preserve">statystyk. Funkcjonalności pozwalają określić które strony są najczęściej wyświetlane w zależności od wybranych przedziałów czasowych. Administrator może określić również liczbę użytkowników portalu w zdefiniowanych dniach, miesiącach, czy latach. Ostatnią funkcjonalnością jest pobranie danych, dzielących użytkowników według krajów, z których nastąpiło żądanie HTTP. </w:t>
-      </w:r>
-    </w:p>
-    <w:p>
+    <w:p>
+      <w:pPr>
+        <w:spacing w:line="360" w:lineRule="auto"/>
+      </w:pPr>
+    </w:p>
+    <w:p>
+      <w:pPr>
+        <w:spacing w:line="360" w:lineRule="auto"/>
+      </w:pPr>
+      <w:r>
+        <w:t xml:space="preserve">Poniżej zaprezentowano moduł Statistics. Generuje on statystyki, oparte o odwiedziny i rodzaj aktywności na stronie klienckiej. Jest to moduł wyjątkowo istotny, ponieważ realizuje on podstawowe założenia marketing automation. W celu doprecyzowania rodzaju i formy przedstawianej oferty administrator korzysta z danych, otrzymanych dzięki modułowi statystyk. Funkcjonalności pozwalają określić które strony są najczęściej wyświetlane w zależności od wybranych przedziałów czasowych. Administrator może określić również liczbę użytkowników portalu w zdefiniowanych dniach, miesiącach, czy latach. Ostatnią funkcjonalnością jest pobranie danych, dzielących użytkowników według krajów, z których nastąpiło żądanie HTTP. </w:t>
+      </w:r>
+    </w:p>
+    <w:p>
+      <w:pPr>
+        <w:spacing w:line="360" w:lineRule="auto"/>
+      </w:pPr>
       <w:r>
         <w:rPr>
           <w:noProof/>
           <w:lang w:eastAsia="pl-PL" w:bidi="ar-SA"/>
         </w:rPr>
+        <w:lastRenderedPageBreak/>
         <w:drawing>
-          <wp:inline distT="0" distB="0" distL="0" distR="0" wp14:anchorId="4CF61BAE" wp14:editId="1890BA1B">
+          <wp:inline distT="0" distB="0" distL="0" distR="0" wp14:anchorId="16B516C4" wp14:editId="3C372762">
             <wp:extent cx="5760720" cy="2853055"/>
             <wp:effectExtent l="19050" t="0" r="0" b="0"/>
             <wp:docPr id="35" name="Obraz 34" descr="Statistics UI 1.png"/>
@@ -8580,13 +9170,16 @@
       </w:r>
     </w:p>
     <w:p>
+      <w:pPr>
+        <w:spacing w:line="360" w:lineRule="auto"/>
+      </w:pPr>
       <w:r>
         <w:rPr>
           <w:noProof/>
           <w:lang w:eastAsia="pl-PL" w:bidi="ar-SA"/>
         </w:rPr>
         <w:drawing>
-          <wp:inline distT="0" distB="0" distL="0" distR="0" wp14:anchorId="034053C3" wp14:editId="55DA0AEC">
+          <wp:inline distT="0" distB="0" distL="0" distR="0" wp14:anchorId="2AEEADB3" wp14:editId="218A705D">
             <wp:extent cx="5760720" cy="2968625"/>
             <wp:effectExtent l="19050" t="0" r="0" b="0"/>
             <wp:docPr id="5" name="Obraz 0" descr="Statistics UI 2.png"/>
@@ -8622,9 +9215,14 @@
         </w:drawing>
       </w:r>
     </w:p>
-    <w:p/>
-    <w:p>
-      <w:pPr>
+    <w:p>
+      <w:pPr>
+        <w:spacing w:line="360" w:lineRule="auto"/>
+      </w:pPr>
+    </w:p>
+    <w:p>
+      <w:pPr>
+        <w:spacing w:line="360" w:lineRule="auto"/>
         <w:rPr>
           <w:noProof/>
         </w:rPr>
@@ -8637,6 +9235,9 @@
       </w:r>
     </w:p>
     <w:p>
+      <w:pPr>
+        <w:spacing w:line="360" w:lineRule="auto"/>
+      </w:pPr>
       <w:r>
         <w:rPr>
           <w:noProof/>
@@ -8644,7 +9245,7 @@
         </w:rPr>
         <w:lastRenderedPageBreak/>
         <w:drawing>
-          <wp:inline distT="0" distB="0" distL="0" distR="0" wp14:anchorId="28E1EA96" wp14:editId="7DF147B7">
+          <wp:inline distT="0" distB="0" distL="0" distR="0" wp14:anchorId="57056C70" wp14:editId="061DD790">
             <wp:extent cx="5760720" cy="2422525"/>
             <wp:effectExtent l="0" t="0" r="0" b="0"/>
             <wp:docPr id="6" name="Picture 6"/>
@@ -8686,20 +9287,30 @@
         </w:drawing>
       </w:r>
     </w:p>
-    <w:p/>
-    <w:p>
+    <w:p>
+      <w:pPr>
+        <w:spacing w:line="360" w:lineRule="auto"/>
+      </w:pPr>
+    </w:p>
+    <w:p>
+      <w:pPr>
+        <w:spacing w:line="360" w:lineRule="auto"/>
+      </w:pPr>
       <w:r>
         <w:t xml:space="preserve">Poniżej zamieszczono ekran ładowania, który jest wyświetlany w chwili pobierania danych z bazy danych. Proces ten wielokrotnie wymaga około 0.5-1 sekundy na realizację. Ekran ładowania, który jest przedstawiany administratorowi upewnia go, że system nie napotkał błędu i cały proces obsługi danych jest przeprowadzony zgodnie z oczekiwaniami. </w:t>
       </w:r>
     </w:p>
     <w:p>
+      <w:pPr>
+        <w:spacing w:line="360" w:lineRule="auto"/>
+      </w:pPr>
       <w:r>
         <w:rPr>
           <w:noProof/>
           <w:lang w:eastAsia="pl-PL" w:bidi="ar-SA"/>
         </w:rPr>
         <w:drawing>
-          <wp:inline distT="0" distB="0" distL="0" distR="0" wp14:anchorId="2C5945C5" wp14:editId="77D66E01">
+          <wp:inline distT="0" distB="0" distL="0" distR="0" wp14:anchorId="41E35EBE" wp14:editId="4AB6780A">
             <wp:extent cx="5760720" cy="2899382"/>
             <wp:effectExtent l="19050" t="0" r="0" b="0"/>
             <wp:docPr id="7" name="Obraz 4"/>
@@ -8745,7 +9356,11 @@
         </w:drawing>
       </w:r>
     </w:p>
-    <w:p/>
+    <w:p>
+      <w:pPr>
+        <w:spacing w:line="360" w:lineRule="auto"/>
+      </w:pPr>
+    </w:p>
     <w:p>
       <w:pPr>
         <w:pStyle w:val="Heading1"/>
@@ -8753,12 +9368,13 @@
           <w:ilvl w:val="0"/>
           <w:numId w:val="2"/>
         </w:numPr>
-      </w:pPr>
-      <w:bookmarkStart w:id="49" w:name="_Toc440882011"/>
+        <w:spacing w:line="360" w:lineRule="auto"/>
+      </w:pPr>
+      <w:bookmarkStart w:id="53" w:name="_Toc440916684"/>
       <w:r>
         <w:t>Budowa systemu</w:t>
       </w:r>
-      <w:bookmarkEnd w:id="49"/>
+      <w:bookmarkEnd w:id="53"/>
     </w:p>
     <w:p>
       <w:pPr>
@@ -8767,34 +9383,43 @@
           <w:ilvl w:val="1"/>
           <w:numId w:val="10"/>
         </w:numPr>
-      </w:pPr>
-      <w:bookmarkStart w:id="50" w:name="_Toc440882012"/>
+        <w:spacing w:line="360" w:lineRule="auto"/>
+      </w:pPr>
+      <w:bookmarkStart w:id="54" w:name="_Toc440916685"/>
       <w:r>
         <w:t>CRUD Logic</w:t>
       </w:r>
-      <w:bookmarkEnd w:id="50"/>
+      <w:bookmarkEnd w:id="54"/>
     </w:p>
     <w:p>
       <w:pPr>
         <w:pStyle w:val="ListParagraph"/>
+        <w:spacing w:line="360" w:lineRule="auto"/>
       </w:pPr>
     </w:p>
     <w:p>
       <w:pPr>
         <w:pStyle w:val="ListParagraph"/>
-      </w:pPr>
-      <w:r>
-        <w:t>Ze względu na duże podobieństwo operacji CRUD dla wszystkich encji, poniżej przedstawiono przykładową implementację dla encji User.  Każda metoda opatrzona jest w blok try-catch, który gwarantuje odpowiednie zabezpieczenia tzw. information-flow. W przypadku nieprzewidzianego zachowania wyjątek zostanie zalogowany do pliku. Zostaje zwrócona również wiadomość o statusie operacji.</w:t>
+        <w:spacing w:line="360" w:lineRule="auto"/>
+      </w:pPr>
+      <w:r>
+        <w:t xml:space="preserve">Ze względu na duże podobieństwo operacji CRUD dla wszystkich encji, poniżej </w:t>
+      </w:r>
+      <w:r>
+        <w:lastRenderedPageBreak/>
+        <w:t>przedstawiono przykładową implementację dla encji User.  Każda metoda opatrzona jest w blok try-catch, który gwarantuje odpowiednie zabezpieczenia tzw. information-flow. W przypadku nieprzewidzianego zachowania wyjątek zostanie zalogowany do pliku. Zostaje zwrócona również wiadomość o statusie operacji.</w:t>
       </w:r>
     </w:p>
     <w:p>
       <w:pPr>
         <w:pStyle w:val="ListParagraph"/>
+        <w:spacing w:line="360" w:lineRule="auto"/>
       </w:pPr>
     </w:p>
     <w:p>
       <w:pPr>
         <w:pStyle w:val="ListParagraph"/>
+        <w:spacing w:line="360" w:lineRule="auto"/>
       </w:pPr>
       <w:r>
         <w:rPr>
@@ -8820,16 +9445,17 @@
             <v:path o:extrusionok="f" gradientshapeok="t" o:connecttype="rect"/>
             <o:lock v:ext="edit" aspectratio="t"/>
           </v:shapetype>
-          <v:shape id="_x0000_i1025" type="#_x0000_t75" style="width:454.25pt;height:467.3pt" o:ole="">
+          <v:shape id="_x0000_i1025" type="#_x0000_t75" style="width:454.15pt;height:466.8pt" o:ole="">
             <v:imagedata r:id="rId35" o:title=""/>
           </v:shape>
-          <o:OLEObject Type="Embed" ProgID="Word.Document.12" ShapeID="_x0000_i1025" DrawAspect="Content" ObjectID="_1514624016" r:id="rId36"/>
+          <o:OLEObject Type="Embed" ProgID="Word.Document.12" ShapeID="_x0000_i1025" DrawAspect="Content" ObjectID="_1514658675" r:id="rId36"/>
         </w:object>
       </w:r>
     </w:p>
     <w:p>
       <w:pPr>
         <w:pStyle w:val="ListParagraph"/>
+        <w:spacing w:line="360" w:lineRule="auto"/>
       </w:pPr>
       <w:r>
         <w:t>Metody o nazwie GetById oraz GetAll zawierają kod który realizuje pobieranie encji, bądź zbioru encji według określonych zasad. W przypadku braku encji o określonym kluczu głównym zwracany jest obiekt pusty. Podobnie w przypadku metody GetAll – tutaj zwracany jest lista, która może być pusta. Błędy są przechwytywane przez klasę Logger.</w:t>
@@ -8838,16 +9464,17 @@
     <w:p>
       <w:pPr>
         <w:pStyle w:val="ListParagraph"/>
+        <w:spacing w:line="360" w:lineRule="auto"/>
       </w:pPr>
       <w:r>
         <w:rPr>
           <w:highlight w:val="black"/>
         </w:rPr>
         <w:object w:dxaOrig="9072" w:dyaOrig="5848">
-          <v:shape id="_x0000_i1026" type="#_x0000_t75" style="width:454.25pt;height:292.35pt" o:ole="">
+          <v:shape id="_x0000_i1026" type="#_x0000_t75" style="width:454.15pt;height:292.75pt" o:ole="">
             <v:imagedata r:id="rId37" o:title=""/>
           </v:shape>
-          <o:OLEObject Type="Embed" ProgID="Word.Document.12" ShapeID="_x0000_i1026" DrawAspect="Content" ObjectID="_1514624017" r:id="rId38"/>
+          <o:OLEObject Type="Embed" ProgID="Word.Document.12" ShapeID="_x0000_i1026" DrawAspect="Content" ObjectID="_1514658676" r:id="rId38"/>
         </w:object>
       </w:r>
       <w:r>
@@ -8857,47 +9484,61 @@
     <w:p>
       <w:pPr>
         <w:pStyle w:val="ListParagraph"/>
+        <w:spacing w:line="360" w:lineRule="auto"/>
       </w:pPr>
       <w:r>
         <w:rPr>
           <w:highlight w:val="black"/>
         </w:rPr>
         <w:object w:dxaOrig="9072" w:dyaOrig="5573">
-          <v:shape id="_x0000_i1027" type="#_x0000_t75" style="width:454.25pt;height:279.3pt" o:ole="">
+          <v:shape id="_x0000_i1027" type="#_x0000_t75" style="width:454.15pt;height:279.3pt" o:ole="">
             <v:imagedata r:id="rId39" o:title=""/>
           </v:shape>
-          <o:OLEObject Type="Embed" ProgID="Word.Document.12" ShapeID="_x0000_i1027" DrawAspect="Content" ObjectID="_1514624018" r:id="rId40"/>
+          <o:OLEObject Type="Embed" ProgID="Word.Document.12" ShapeID="_x0000_i1027" DrawAspect="Content" ObjectID="_1514658677" r:id="rId40"/>
         </w:object>
       </w:r>
       <w:r>
-        <w:t>Aktualizacja obiektu w bazie danych następuje, gdy obiekt spełnia założenia, które zostały zdefiniowane przy jego tworzeniu. Ponownie – operacja ta jest wykonywana przez instancję repozytorium generycznego.</w:t>
+        <w:t xml:space="preserve">Aktualizacja obiektu w bazie danych następuje, gdy obiekt spełnia założenia, które zostały zdefiniowane przy jego tworzeniu. Ponownie – operacja ta jest wykonywana </w:t>
+      </w:r>
+      <w:r>
+        <w:lastRenderedPageBreak/>
+        <w:t>przez instancję repozytorium generycznego.</w:t>
       </w:r>
     </w:p>
     <w:p>
       <w:pPr>
         <w:pStyle w:val="ListParagraph"/>
-      </w:pPr>
-    </w:p>
-    <w:p>
+        <w:spacing w:line="360" w:lineRule="auto"/>
+      </w:pPr>
+    </w:p>
+    <w:p>
+      <w:pPr>
+        <w:spacing w:line="360" w:lineRule="auto"/>
+      </w:pPr>
       <w:r>
         <w:rPr>
           <w:highlight w:val="black"/>
         </w:rPr>
         <w:object w:dxaOrig="9072" w:dyaOrig="6240">
-          <v:shape id="_x0000_i1028" type="#_x0000_t75" style="width:454.25pt;height:311.7pt" o:ole="">
+          <v:shape id="_x0000_i1028" type="#_x0000_t75" style="width:454.15pt;height:311.75pt" o:ole="">
             <v:imagedata r:id="rId41" o:title=""/>
           </v:shape>
-          <o:OLEObject Type="Embed" ProgID="Word.Document.12" ShapeID="_x0000_i1028" DrawAspect="Content" ObjectID="_1514624019" r:id="rId42"/>
+          <o:OLEObject Type="Embed" ProgID="Word.Document.12" ShapeID="_x0000_i1028" DrawAspect="Content" ObjectID="_1514658678" r:id="rId42"/>
         </w:object>
       </w:r>
       <w:r>
         <w:t>Operacja usunięcia krotki z bazy danych jest zbieżna z metodami Insert oraz Update. Jeśli w bazie danych istnieje obiekt o przekazanej wartości klucza głównego generyczne repozytorium usuwa odpowiednią krotkę.</w:t>
       </w:r>
     </w:p>
-    <w:p/>
+    <w:p>
+      <w:pPr>
+        <w:spacing w:line="360" w:lineRule="auto"/>
+      </w:pPr>
+    </w:p>
     <w:p>
       <w:pPr>
         <w:pStyle w:val="ListParagraph"/>
+        <w:spacing w:line="360" w:lineRule="auto"/>
       </w:pPr>
     </w:p>
     <w:p>
@@ -8907,33 +9548,36 @@
           <w:ilvl w:val="1"/>
           <w:numId w:val="10"/>
         </w:numPr>
-      </w:pPr>
-      <w:bookmarkStart w:id="51" w:name="_Toc440882013"/>
+        <w:spacing w:line="360" w:lineRule="auto"/>
+      </w:pPr>
+      <w:bookmarkStart w:id="55" w:name="_Toc440916686"/>
       <w:r>
         <w:lastRenderedPageBreak/>
         <w:t>Restore news</w:t>
       </w:r>
-      <w:bookmarkEnd w:id="51"/>
+      <w:bookmarkEnd w:id="55"/>
     </w:p>
     <w:p>
       <w:pPr>
         <w:pStyle w:val="ListParagraph"/>
+        <w:spacing w:line="360" w:lineRule="auto"/>
       </w:pPr>
       <w:r>
         <w:rPr>
           <w:highlight w:val="black"/>
         </w:rPr>
         <w:object w:dxaOrig="9072" w:dyaOrig="8243">
-          <v:shape id="_x0000_i1029" type="#_x0000_t75" style="width:454.25pt;height:413.15pt" o:ole="">
+          <v:shape id="_x0000_i1029" type="#_x0000_t75" style="width:454.15pt;height:413pt" o:ole="">
             <v:imagedata r:id="rId43" o:title=""/>
           </v:shape>
-          <o:OLEObject Type="Embed" ProgID="Word.Document.12" ShapeID="_x0000_i1029" DrawAspect="Content" ObjectID="_1514624020" r:id="rId44"/>
+          <o:OLEObject Type="Embed" ProgID="Word.Document.12" ShapeID="_x0000_i1029" DrawAspect="Content" ObjectID="_1514658679" r:id="rId44"/>
         </w:object>
       </w:r>
     </w:p>
     <w:p>
       <w:pPr>
         <w:pStyle w:val="ListParagraph"/>
+        <w:spacing w:line="360" w:lineRule="auto"/>
       </w:pPr>
       <w:r>
         <w:t>W celu impelementacji historii aktualności oraz stron napisano metodę powyższą metodę Update. Wbrew nazwie, metoda ta przeprowada proces umieszczenia w bazie danych nowego rekordu, który wskazuje na swojego poprzednika. Dzięki temu system pamięta wszelkie zmiany, które dokonano na encjach News oraz Page. Zależności bazodanowe zostały stworzone w postaci klucza obcego o nazwie RestoreNewsId. Metoda przypisuje wszystkie własności encji starszej do jej nowej wersji, łącznie z kategoriami aktualności.</w:t>
@@ -8946,33 +9590,36 @@
           <w:ilvl w:val="1"/>
           <w:numId w:val="10"/>
         </w:numPr>
-      </w:pPr>
-      <w:bookmarkStart w:id="52" w:name="_Toc440882014"/>
+        <w:spacing w:line="360" w:lineRule="auto"/>
+      </w:pPr>
+      <w:bookmarkStart w:id="56" w:name="_Toc440916687"/>
       <w:r>
         <w:lastRenderedPageBreak/>
         <w:t>Restore Page</w:t>
       </w:r>
-      <w:bookmarkEnd w:id="52"/>
+      <w:bookmarkEnd w:id="56"/>
     </w:p>
     <w:p>
       <w:pPr>
         <w:pStyle w:val="ListParagraph"/>
+        <w:spacing w:line="360" w:lineRule="auto"/>
       </w:pPr>
       <w:r>
         <w:rPr>
           <w:highlight w:val="black"/>
         </w:rPr>
         <w:object w:dxaOrig="9072" w:dyaOrig="9355">
-          <v:shape id="_x0000_i1030" type="#_x0000_t75" style="width:454.25pt;height:468.25pt" o:ole="">
+          <v:shape id="_x0000_i1030" type="#_x0000_t75" style="width:454.15pt;height:468.4pt" o:ole="">
             <v:imagedata r:id="rId45" o:title=""/>
           </v:shape>
-          <o:OLEObject Type="Embed" ProgID="Word.Document.12" ShapeID="_x0000_i1030" DrawAspect="Content" ObjectID="_1514624021" r:id="rId46"/>
+          <o:OLEObject Type="Embed" ProgID="Word.Document.12" ShapeID="_x0000_i1030" DrawAspect="Content" ObjectID="_1514658680" r:id="rId46"/>
         </w:object>
       </w:r>
     </w:p>
     <w:p>
       <w:pPr>
         <w:pStyle w:val="ListParagraph"/>
+        <w:spacing w:line="360" w:lineRule="auto"/>
       </w:pPr>
       <w:r>
         <w:t>Metoda Update dla encji Page działa podobnie jak ta, zaimplementowana w punkcie… dla encji News. Tutaj również następuje umieszczenie nowego rekordu, wraz z przekazaniem do niego wszystkich własności obiektu pochodnego. W zaktualizowanej wersji strony przypisano również pliki, obecne w poprzedniej wersji.</w:t>
@@ -8981,6 +9628,7 @@
     <w:p>
       <w:pPr>
         <w:pStyle w:val="ListParagraph"/>
+        <w:spacing w:line="360" w:lineRule="auto"/>
       </w:pPr>
     </w:p>
     <w:p>
@@ -8990,55 +9638,66 @@
           <w:ilvl w:val="1"/>
           <w:numId w:val="10"/>
         </w:numPr>
-      </w:pPr>
-      <w:bookmarkStart w:id="53" w:name="_Toc440882015"/>
+        <w:spacing w:line="360" w:lineRule="auto"/>
+      </w:pPr>
+      <w:bookmarkStart w:id="57" w:name="_Toc440916688"/>
       <w:r>
         <w:t>Gettery usług</w:t>
       </w:r>
-      <w:bookmarkEnd w:id="53"/>
+      <w:bookmarkEnd w:id="57"/>
     </w:p>
     <w:p>
       <w:pPr>
         <w:pStyle w:val="ListParagraph"/>
-      </w:pPr>
-      <w:r>
-        <w:t>Aplikacji ServiceCMS w dużej mierze opiera się na procesie rejestracji usług. Proces ten wymagał przeciążenia metody o nazwie GetAllServicesWithMatchingCriteria. Było to niezbędne do uporządkowania przepływu informacji w systemie.</w:t>
+        <w:spacing w:line="360" w:lineRule="auto"/>
+      </w:pPr>
+      <w:r>
+        <w:t xml:space="preserve">Aplikacji ServiceCMS w dużej mierze opiera się na procesie rejestracji usług. Proces ten wymagał przeciążenia metody o nazwie GetAllServicesWithMatchingCriteria. </w:t>
+      </w:r>
+      <w:r>
+        <w:lastRenderedPageBreak/>
+        <w:t>Było to niezbędne do uporządkowania przepływu informacji w systemie.</w:t>
       </w:r>
     </w:p>
     <w:p>
       <w:pPr>
         <w:pStyle w:val="ListParagraph"/>
+        <w:spacing w:line="360" w:lineRule="auto"/>
       </w:pPr>
     </w:p>
     <w:p>
       <w:pPr>
         <w:pStyle w:val="ListParagraph"/>
+        <w:spacing w:line="360" w:lineRule="auto"/>
       </w:pPr>
     </w:p>
     <w:p>
       <w:pPr>
         <w:pStyle w:val="ListParagraph"/>
+        <w:spacing w:line="360" w:lineRule="auto"/>
       </w:pPr>
     </w:p>
     <w:p>
       <w:pPr>
         <w:pStyle w:val="ListParagraph"/>
+        <w:spacing w:line="360" w:lineRule="auto"/>
       </w:pPr>
       <w:r>
         <w:rPr>
           <w:highlight w:val="black"/>
         </w:rPr>
         <w:object w:dxaOrig="9072" w:dyaOrig="6017">
-          <v:shape id="_x0000_i1031" type="#_x0000_t75" style="width:454.25pt;height:300.55pt" o:ole="">
+          <v:shape id="_x0000_i1031" type="#_x0000_t75" style="width:454.15pt;height:300.65pt" o:ole="">
             <v:imagedata r:id="rId47" o:title=""/>
           </v:shape>
-          <o:OLEObject Type="Embed" ProgID="Word.Document.12" ShapeID="_x0000_i1031" DrawAspect="Content" ObjectID="_1514624022" r:id="rId48"/>
+          <o:OLEObject Type="Embed" ProgID="Word.Document.12" ShapeID="_x0000_i1031" DrawAspect="Content" ObjectID="_1514658681" r:id="rId48"/>
         </w:object>
       </w:r>
     </w:p>
     <w:p>
       <w:pPr>
         <w:pStyle w:val="ListParagraph"/>
+        <w:spacing w:line="360" w:lineRule="auto"/>
       </w:pPr>
       <w:r>
         <w:t>Metoda GetAllServicesWithMatchingCriteria, która otrzymuje jako argument datę, zwraca listę usług, zarejestrowanych na określony czas.</w:t>
@@ -9047,16 +9706,17 @@
     <w:p>
       <w:pPr>
         <w:pStyle w:val="ListParagraph"/>
+        <w:spacing w:line="360" w:lineRule="auto"/>
       </w:pPr>
       <w:r>
         <w:rPr>
           <w:highlight w:val="black"/>
         </w:rPr>
         <w:object w:dxaOrig="9072" w:dyaOrig="5350">
-          <v:shape id="_x0000_i1032" type="#_x0000_t75" style="width:454.25pt;height:267.2pt" o:ole="">
+          <v:shape id="_x0000_i1032" type="#_x0000_t75" style="width:454.15pt;height:267.45pt" o:ole="">
             <v:imagedata r:id="rId49" o:title=""/>
           </v:shape>
-          <o:OLEObject Type="Embed" ProgID="Word.Document.12" ShapeID="_x0000_i1032" DrawAspect="Content" ObjectID="_1514624023" r:id="rId50"/>
+          <o:OLEObject Type="Embed" ProgID="Word.Document.12" ShapeID="_x0000_i1032" DrawAspect="Content" ObjectID="_1514658682" r:id="rId50"/>
         </w:object>
       </w:r>
       <w:r>
@@ -9066,33 +9726,44 @@
     <w:p>
       <w:pPr>
         <w:pStyle w:val="ListParagraph"/>
+        <w:spacing w:line="360" w:lineRule="auto"/>
       </w:pPr>
     </w:p>
     <w:p>
       <w:pPr>
         <w:pStyle w:val="ListParagraph"/>
+        <w:spacing w:line="360" w:lineRule="auto"/>
       </w:pPr>
     </w:p>
     <w:p>
       <w:pPr>
         <w:pStyle w:val="ListParagraph"/>
+        <w:spacing w:line="360" w:lineRule="auto"/>
       </w:pPr>
       <w:r>
         <w:rPr>
           <w:highlight w:val="black"/>
         </w:rPr>
         <w:object w:dxaOrig="9072" w:dyaOrig="6240">
-          <v:shape id="_x0000_i1033" type="#_x0000_t75" style="width:454.25pt;height:311.7pt" o:ole="">
+          <v:shape id="_x0000_i1033" type="#_x0000_t75" style="width:454.15pt;height:311.75pt" o:ole="">
             <v:imagedata r:id="rId51" o:title=""/>
           </v:shape>
-          <o:OLEObject Type="Embed" ProgID="Word.Document.12" ShapeID="_x0000_i1033" DrawAspect="Content" ObjectID="_1514624024" r:id="rId52"/>
+          <o:OLEObject Type="Embed" ProgID="Word.Document.12" ShapeID="_x0000_i1033" DrawAspect="Content" ObjectID="_1514658683" r:id="rId52"/>
         </w:object>
       </w:r>
       <w:r>
-        <w:t>Metoda GetAllServicesWithMatchingCriteria, która otrzymuje jako argument dostarczyciela oraz datę, zwraca listę usług. Jej zawartość to część wspólna usług, wykonywanych przez określoną osobę, bądź na określonym stanowisku, w określonym czasie.</w:t>
-      </w:r>
-    </w:p>
-    <w:p/>
+        <w:t xml:space="preserve">Metoda GetAllServicesWithMatchingCriteria, która otrzymuje jako argument </w:t>
+      </w:r>
+      <w:r>
+        <w:lastRenderedPageBreak/>
+        <w:t>dostarczyciela oraz datę, zwraca listę usług. Jej zawartość to część wspólna usług, wykonywanych przez określoną osobę, bądź na określonym stanowisku, w określonym czasie.</w:t>
+      </w:r>
+    </w:p>
+    <w:p>
+      <w:pPr>
+        <w:spacing w:line="360" w:lineRule="auto"/>
+      </w:pPr>
+    </w:p>
     <w:p>
       <w:pPr>
         <w:pStyle w:val="Heading1"/>
@@ -9100,39 +9771,49 @@
           <w:ilvl w:val="1"/>
           <w:numId w:val="10"/>
         </w:numPr>
-      </w:pPr>
-      <w:bookmarkStart w:id="54" w:name="_Toc440882016"/>
-      <w:r>
-        <w:lastRenderedPageBreak/>
+        <w:spacing w:line="360" w:lineRule="auto"/>
+      </w:pPr>
+      <w:bookmarkStart w:id="58" w:name="_Toc440916689"/>
+      <w:r>
         <w:t>Sprawdzanie dostępności usług</w:t>
       </w:r>
-      <w:bookmarkEnd w:id="54"/>
+      <w:bookmarkEnd w:id="58"/>
     </w:p>
     <w:p>
       <w:pPr>
         <w:pStyle w:val="ListParagraph"/>
+        <w:spacing w:line="360" w:lineRule="auto"/>
       </w:pPr>
       <w:r>
         <w:rPr>
           <w:highlight w:val="black"/>
         </w:rPr>
         <w:object w:dxaOrig="9072" w:dyaOrig="10689">
-          <v:shape id="_x0000_i1034" type="#_x0000_t75" style="width:454.25pt;height:534.45pt" o:ole="">
+          <v:shape id="_x0000_i1034" type="#_x0000_t75" style="width:454.15pt;height:534.05pt" o:ole="">
             <v:imagedata r:id="rId53" o:title=""/>
           </v:shape>
-          <o:OLEObject Type="Embed" ProgID="Word.Document.12" ShapeID="_x0000_i1034" DrawAspect="Content" ObjectID="_1514624025" r:id="rId54"/>
+          <o:OLEObject Type="Embed" ProgID="Word.Document.12" ShapeID="_x0000_i1034" DrawAspect="Content" ObjectID="_1514658684" r:id="rId54"/>
         </w:object>
       </w:r>
     </w:p>
     <w:p>
       <w:pPr>
         <w:pStyle w:val="ListParagraph"/>
-      </w:pPr>
-      <w:r>
-        <w:t>Metoda CheckAvailability sprawdza, czy dany typ usługi może być zarejestrowany na daną datę. Metoda wykorzystuje opisane wcześniej metody do sprawdzenia czy bloki czasowe się na siebie nie nakładają . Jeśli taka sytuacja zaistnieje, dany typ usługi jest oznaczany jako niemożliwy do wykonania.</w:t>
-      </w:r>
-    </w:p>
-    <w:p/>
+        <w:spacing w:line="360" w:lineRule="auto"/>
+      </w:pPr>
+      <w:r>
+        <w:t xml:space="preserve">Metoda CheckAvailability sprawdza, czy dany typ usługi może być zarejestrowany na </w:t>
+      </w:r>
+      <w:r>
+        <w:lastRenderedPageBreak/>
+        <w:t>daną datę. Metoda wykorzystuje opisane wcześniej metody do sprawdzenia czy bloki czasowe się na siebie nie nakładają . Jeśli taka sytuacja zaistnieje, dany typ usługi jest oznaczany jako niemożliwy do wykonania.</w:t>
+      </w:r>
+    </w:p>
+    <w:p>
+      <w:pPr>
+        <w:spacing w:line="360" w:lineRule="auto"/>
+      </w:pPr>
+    </w:p>
     <w:p>
       <w:pPr>
         <w:pStyle w:val="Heading1"/>
@@ -9140,47 +9821,55 @@
           <w:ilvl w:val="1"/>
           <w:numId w:val="10"/>
         </w:numPr>
-      </w:pPr>
-      <w:bookmarkStart w:id="55" w:name="_Toc440882017"/>
+        <w:spacing w:line="360" w:lineRule="auto"/>
+      </w:pPr>
+      <w:bookmarkStart w:id="59" w:name="_Toc440916690"/>
       <w:r>
         <w:t>Moduł statystyk</w:t>
       </w:r>
-      <w:bookmarkEnd w:id="55"/>
-    </w:p>
-    <w:p/>
+      <w:bookmarkEnd w:id="59"/>
+    </w:p>
+    <w:p>
+      <w:pPr>
+        <w:spacing w:line="360" w:lineRule="auto"/>
+      </w:pPr>
+    </w:p>
     <w:p>
       <w:pPr>
         <w:pStyle w:val="ListParagraph"/>
-      </w:pPr>
-      <w:r>
-        <w:lastRenderedPageBreak/>
+        <w:spacing w:line="360" w:lineRule="auto"/>
+      </w:pPr>
+      <w:r>
         <w:t xml:space="preserve">Moduł statystyk jest szerzej opisany w rozdziale … Poniżej zostanie zaprezentowany kod, odpowiadający za realizację wymienionych tam funcjonalności. Moduł ten opiera się na filtrach - obiektach, zawartych w ASP.NET MVC. Umożliwiają one wywołanie zbioru metod podczas wykonywania żądań HTTP na określonych akcjach w określonych kontrolerach. </w:t>
       </w:r>
     </w:p>
     <w:p>
       <w:pPr>
         <w:pStyle w:val="ListParagraph"/>
+        <w:spacing w:line="360" w:lineRule="auto"/>
       </w:pPr>
     </w:p>
     <w:p>
       <w:pPr>
         <w:pStyle w:val="ListParagraph"/>
+        <w:spacing w:line="360" w:lineRule="auto"/>
       </w:pPr>
       <w:r>
         <w:rPr>
           <w:highlight w:val="black"/>
         </w:rPr>
         <w:object w:dxaOrig="9072" w:dyaOrig="4905">
-          <v:shape id="_x0000_i1035" type="#_x0000_t75" style="width:454.25pt;height:245.5pt" o:ole="">
+          <v:shape id="_x0000_i1035" type="#_x0000_t75" style="width:454.15pt;height:245.25pt" o:ole="">
             <v:imagedata r:id="rId55" o:title=""/>
           </v:shape>
-          <o:OLEObject Type="Embed" ProgID="Word.Document.12" ShapeID="_x0000_i1035" DrawAspect="Content" ObjectID="_1514624026" r:id="rId56"/>
+          <o:OLEObject Type="Embed" ProgID="Word.Document.12" ShapeID="_x0000_i1035" DrawAspect="Content" ObjectID="_1514658685" r:id="rId56"/>
         </w:object>
       </w:r>
     </w:p>
     <w:p>
       <w:pPr>
         <w:pStyle w:val="ListParagraph"/>
+        <w:spacing w:line="360" w:lineRule="auto"/>
       </w:pPr>
       <w:r>
         <w:t xml:space="preserve">Klasa StatisticsFilter przechwytuje dane użytkownika, który korzysta z aplikacji klienckiej. Dane, które są przechowywane w obiekcie StatisticsInformationModel to adres IP, nazwa kontrolera i akcji, z jakiej korzystał, oraz data wykonania żądania. </w:t>
@@ -9189,22 +9878,24 @@
     <w:p>
       <w:pPr>
         <w:pStyle w:val="ListParagraph"/>
+        <w:spacing w:line="360" w:lineRule="auto"/>
       </w:pPr>
       <w:r>
         <w:rPr>
           <w:highlight w:val="black"/>
         </w:rPr>
         <w:object w:dxaOrig="9072" w:dyaOrig="3793">
-          <v:shape id="_x0000_i1036" type="#_x0000_t75" style="width:454.25pt;height:189.4pt" o:ole="">
+          <v:shape id="_x0000_i1036" type="#_x0000_t75" style="width:454.15pt;height:189.1pt" o:ole="">
             <v:imagedata r:id="rId57" o:title=""/>
           </v:shape>
-          <o:OLEObject Type="Embed" ProgID="Word.Document.12" ShapeID="_x0000_i1036" DrawAspect="Content" ObjectID="_1514624027" r:id="rId58"/>
+          <o:OLEObject Type="Embed" ProgID="Word.Document.12" ShapeID="_x0000_i1036" DrawAspect="Content" ObjectID="_1514658686" r:id="rId58"/>
         </w:object>
       </w:r>
     </w:p>
     <w:p>
       <w:pPr>
         <w:pStyle w:val="ListParagraph"/>
+        <w:spacing w:line="360" w:lineRule="auto"/>
       </w:pPr>
       <w:r>
         <w:t>Metoda AddEntry otrzymuje dane, przechwycone przez filtr statystyczny i umieszcza je w bazie, w celu późniejszego opracowania ich przez metody warstwy logiki modułu statystyk.</w:t>
@@ -9213,16 +9904,17 @@
     <w:p>
       <w:pPr>
         <w:pStyle w:val="ListParagraph"/>
+        <w:spacing w:line="360" w:lineRule="auto"/>
       </w:pPr>
       <w:r>
         <w:rPr>
           <w:highlight w:val="black"/>
         </w:rPr>
         <w:object w:dxaOrig="9072" w:dyaOrig="3571">
-          <v:shape id="_x0000_i1037" type="#_x0000_t75" style="width:454.25pt;height:178.3pt" o:ole="">
+          <v:shape id="_x0000_i1037" type="#_x0000_t75" style="width:454.15pt;height:178pt" o:ole="">
             <v:imagedata r:id="rId59" o:title=""/>
           </v:shape>
-          <o:OLEObject Type="Embed" ProgID="Word.Document.12" ShapeID="_x0000_i1037" DrawAspect="Content" ObjectID="_1514624028" r:id="rId60"/>
+          <o:OLEObject Type="Embed" ProgID="Word.Document.12" ShapeID="_x0000_i1037" DrawAspect="Content" ObjectID="_1514658687" r:id="rId60"/>
         </w:object>
       </w:r>
       <w:r>
@@ -9232,27 +9924,30 @@
     <w:p>
       <w:pPr>
         <w:pStyle w:val="ListParagraph"/>
+        <w:spacing w:line="360" w:lineRule="auto"/>
       </w:pPr>
     </w:p>
     <w:p>
       <w:pPr>
         <w:pStyle w:val="ListParagraph"/>
+        <w:spacing w:line="360" w:lineRule="auto"/>
       </w:pPr>
       <w:r>
         <w:rPr>
           <w:highlight w:val="black"/>
         </w:rPr>
         <w:object w:dxaOrig="9072" w:dyaOrig="4016">
-          <v:shape id="_x0000_i1038" type="#_x0000_t75" style="width:454.25pt;height:201pt" o:ole="">
+          <v:shape id="_x0000_i1038" type="#_x0000_t75" style="width:454.15pt;height:200.95pt" o:ole="">
             <v:imagedata r:id="rId61" o:title=""/>
           </v:shape>
-          <o:OLEObject Type="Embed" ProgID="Word.Document.12" ShapeID="_x0000_i1038" DrawAspect="Content" ObjectID="_1514624029" r:id="rId62"/>
+          <o:OLEObject Type="Embed" ProgID="Word.Document.12" ShapeID="_x0000_i1038" DrawAspect="Content" ObjectID="_1514658688" r:id="rId62"/>
         </w:object>
       </w:r>
     </w:p>
     <w:p>
       <w:pPr>
         <w:pStyle w:val="ListParagraph"/>
+        <w:spacing w:line="360" w:lineRule="auto"/>
       </w:pPr>
       <w:r>
         <w:t xml:space="preserve">Klasa statyczna BetweenDatesValidationHelper umożliwia zbudowanie obiektu Expression w celu umieszczenia go w wyrażeniu lambda. Zapytanie to odpowiada następnie za filtrowanie wyników, pobranych z bazy danych. Rozwiązanie to było koniecznie, aby umożliwić administratorowi określenie ram czasowych, z jakich mają być pokazane statystyki. Powyższa metoda umożliwia implementację czterech ścieżek, jakie można wykonać podczas korzystania z modułu statystyk. </w:t>
@@ -9261,21 +9956,23 @@
     <w:p>
       <w:pPr>
         <w:pStyle w:val="ListParagraph"/>
+        <w:spacing w:line="360" w:lineRule="auto"/>
       </w:pPr>
     </w:p>
     <w:p>
       <w:pPr>
         <w:pStyle w:val="ListParagraph"/>
+        <w:spacing w:line="360" w:lineRule="auto"/>
       </w:pPr>
       <w:r>
         <w:rPr>
           <w:highlight w:val="black"/>
         </w:rPr>
         <w:object w:dxaOrig="9072" w:dyaOrig="7798">
-          <v:shape id="_x0000_i1039" type="#_x0000_t75" style="width:454.25pt;height:389.95pt" o:ole="">
+          <v:shape id="_x0000_i1039" type="#_x0000_t75" style="width:454.15pt;height:390.05pt" o:ole="">
             <v:imagedata r:id="rId63" o:title=""/>
           </v:shape>
-          <o:OLEObject Type="Embed" ProgID="Word.Document.12" ShapeID="_x0000_i1039" DrawAspect="Content" ObjectID="_1514624030" r:id="rId64"/>
+          <o:OLEObject Type="Embed" ProgID="Word.Document.12" ShapeID="_x0000_i1039" DrawAspect="Content" ObjectID="_1514658689" r:id="rId64"/>
         </w:object>
       </w:r>
       <w:r>
@@ -9285,28 +9982,34 @@
     <w:p>
       <w:pPr>
         <w:pStyle w:val="ListParagraph"/>
+        <w:spacing w:line="360" w:lineRule="auto"/>
       </w:pPr>
       <w:r>
         <w:rPr>
           <w:highlight w:val="black"/>
         </w:rPr>
         <w:object w:dxaOrig="9072" w:dyaOrig="6685">
-          <v:shape id="_x0000_i1040" type="#_x0000_t75" style="width:454.25pt;height:334.85pt" o:ole="">
+          <v:shape id="_x0000_i1040" type="#_x0000_t75" style="width:454.15pt;height:334.7pt" o:ole="">
             <v:imagedata r:id="rId65" o:title=""/>
           </v:shape>
-          <o:OLEObject Type="Embed" ProgID="Word.Document.12" ShapeID="_x0000_i1040" DrawAspect="Content" ObjectID="_1514624031" r:id="rId66"/>
+          <o:OLEObject Type="Embed" ProgID="Word.Document.12" ShapeID="_x0000_i1040" DrawAspect="Content" ObjectID="_1514658690" r:id="rId66"/>
         </w:object>
       </w:r>
     </w:p>
     <w:p>
       <w:pPr>
         <w:pStyle w:val="ListParagraph"/>
+        <w:spacing w:line="360" w:lineRule="auto"/>
       </w:pPr>
       <w:r>
         <w:t>Powyżej zaprezentowano metody odpowiadające za sformatowanie wyników dla modułu statystyk. Dzięki nim, administrator może korzystać z estetycznych i jasnych danych. Ponownie, jak w przypadku reszty metod z modułu statystyk, wykorzystano słowniki danych.</w:t>
       </w:r>
     </w:p>
-    <w:p/>
+    <w:p>
+      <w:pPr>
+        <w:spacing w:line="360" w:lineRule="auto"/>
+      </w:pPr>
+    </w:p>
     <w:p>
       <w:pPr>
         <w:pStyle w:val="Heading1"/>
@@ -9314,17 +10017,23 @@
           <w:ilvl w:val="1"/>
           <w:numId w:val="10"/>
         </w:numPr>
-      </w:pPr>
-      <w:bookmarkStart w:id="56" w:name="_Toc440882018"/>
+        <w:spacing w:line="360" w:lineRule="auto"/>
+      </w:pPr>
+      <w:bookmarkStart w:id="60" w:name="_Toc440916691"/>
       <w:r>
         <w:t>Moduł e-mail</w:t>
       </w:r>
-      <w:bookmarkEnd w:id="56"/>
-    </w:p>
-    <w:p/>
+      <w:bookmarkEnd w:id="60"/>
+    </w:p>
+    <w:p>
+      <w:pPr>
+        <w:spacing w:line="360" w:lineRule="auto"/>
+      </w:pPr>
+    </w:p>
     <w:p>
       <w:pPr>
         <w:pStyle w:val="ListParagraph"/>
+        <w:spacing w:line="360" w:lineRule="auto"/>
       </w:pPr>
       <w:r>
         <w:t>Moduł MailManagement służy do obsługi newslettera oraz formularza kontaktowego, umieszczonego na stronie klienckiej. ServiceCMS posiada możliwość zdefiniowania danych uwierzytelniających dla e-maila właściciela zakładu usługowego. Dzięki temu, moduł ten jest możliwie najbardziej bezobsługowy oraz elastyczny.</w:t>
@@ -9333,16 +10042,17 @@
     <w:p>
       <w:pPr>
         <w:pStyle w:val="ListParagraph"/>
+        <w:spacing w:line="360" w:lineRule="auto"/>
       </w:pPr>
       <w:r>
         <w:rPr>
           <w:highlight w:val="black"/>
         </w:rPr>
         <w:object w:dxaOrig="9072" w:dyaOrig="5350">
-          <v:shape id="_x0000_i1041" type="#_x0000_t75" style="width:454.25pt;height:267.2pt" o:ole="">
+          <v:shape id="_x0000_i1041" type="#_x0000_t75" style="width:454.15pt;height:267.45pt" o:ole="">
             <v:imagedata r:id="rId67" o:title=""/>
           </v:shape>
-          <o:OLEObject Type="Embed" ProgID="Word.Document.12" ShapeID="_x0000_i1041" DrawAspect="Content" ObjectID="_1514624032" r:id="rId68"/>
+          <o:OLEObject Type="Embed" ProgID="Word.Document.12" ShapeID="_x0000_i1041" DrawAspect="Content" ObjectID="_1514658691" r:id="rId68"/>
         </w:object>
       </w:r>
       <w:r>
@@ -9352,21 +10062,23 @@
     <w:p>
       <w:pPr>
         <w:pStyle w:val="ListParagraph"/>
+        <w:spacing w:line="360" w:lineRule="auto"/>
       </w:pPr>
     </w:p>
     <w:p>
       <w:pPr>
         <w:pStyle w:val="ListParagraph"/>
+        <w:spacing w:line="360" w:lineRule="auto"/>
       </w:pPr>
       <w:r>
         <w:rPr>
           <w:highlight w:val="black"/>
         </w:rPr>
         <w:object w:dxaOrig="9072" w:dyaOrig="6907">
-          <v:shape id="_x0000_i1042" type="#_x0000_t75" style="width:454.25pt;height:345pt" o:ole="">
+          <v:shape id="_x0000_i1042" type="#_x0000_t75" style="width:454.15pt;height:344.95pt" o:ole="">
             <v:imagedata r:id="rId69" o:title=""/>
           </v:shape>
-          <o:OLEObject Type="Embed" ProgID="Word.Document.12" ShapeID="_x0000_i1042" DrawAspect="Content" ObjectID="_1514624033" r:id="rId70"/>
+          <o:OLEObject Type="Embed" ProgID="Word.Document.12" ShapeID="_x0000_i1042" DrawAspect="Content" ObjectID="_1514658692" r:id="rId70"/>
         </w:object>
       </w:r>
       <w:r>
@@ -9376,6 +10088,7 @@
     <w:p>
       <w:pPr>
         <w:pStyle w:val="ListParagraph"/>
+        <w:spacing w:line="360" w:lineRule="auto"/>
       </w:pPr>
     </w:p>
     <w:p>
@@ -9385,53 +10098,61 @@
           <w:ilvl w:val="1"/>
           <w:numId w:val="10"/>
         </w:numPr>
-      </w:pPr>
-      <w:bookmarkStart w:id="57" w:name="_Toc440882019"/>
+        <w:spacing w:line="360" w:lineRule="auto"/>
+      </w:pPr>
+      <w:bookmarkStart w:id="61" w:name="_Toc440916692"/>
       <w:r>
         <w:t>Moduł RestSharp</w:t>
       </w:r>
-      <w:bookmarkEnd w:id="57"/>
+      <w:bookmarkEnd w:id="61"/>
     </w:p>
     <w:p>
       <w:pPr>
         <w:pStyle w:val="ListParagraph"/>
+        <w:spacing w:line="360" w:lineRule="auto"/>
       </w:pPr>
     </w:p>
     <w:p>
       <w:pPr>
         <w:pStyle w:val="ListParagraph"/>
+        <w:spacing w:line="360" w:lineRule="auto"/>
       </w:pPr>
       <w:r>
         <w:rPr>
           <w:highlight w:val="black"/>
         </w:rPr>
         <w:object w:dxaOrig="9072" w:dyaOrig="3571">
-          <v:shape id="_x0000_i1043" type="#_x0000_t75" style="width:454.25pt;height:178.3pt" o:ole="">
+          <v:shape id="_x0000_i1043" type="#_x0000_t75" style="width:454.15pt;height:178pt" o:ole="">
             <v:imagedata r:id="rId71" o:title=""/>
           </v:shape>
-          <o:OLEObject Type="Embed" ProgID="Word.Document.12" ShapeID="_x0000_i1043" DrawAspect="Content" ObjectID="_1514624034" r:id="rId72"/>
+          <o:OLEObject Type="Embed" ProgID="Word.Document.12" ShapeID="_x0000_i1043" DrawAspect="Content" ObjectID="_1514658693" r:id="rId72"/>
         </w:object>
       </w:r>
     </w:p>
     <w:p>
       <w:pPr>
         <w:pStyle w:val="ListParagraph"/>
-      </w:pPr>
-      <w:r>
+        <w:spacing w:line="360" w:lineRule="auto"/>
+      </w:pPr>
+      <w:r>
+        <w:lastRenderedPageBreak/>
         <w:t>Metoda statyczna GetIpInfo, korzystając z biblioteki RestSharp, pobiera kraj dla podanego w atrybucie metody adresu IP. Metoda jest zabezpieczone przed błędami z połączeniem internetowym za pomocą bloku try-catch, przechwytującego zarówno wyjątek połączenia, jak i błąd serializacji wyniku.</w:t>
       </w:r>
     </w:p>
     <w:p>
+      <w:pPr>
+        <w:spacing w:line="360" w:lineRule="auto"/>
+      </w:pPr>
       <w:r>
         <w:rPr>
           <w:color w:val="FF0000"/>
           <w:highlight w:val="black"/>
         </w:rPr>
         <w:object w:dxaOrig="9072" w:dyaOrig="4683">
-          <v:shape id="_x0000_i1044" type="#_x0000_t75" style="width:454.25pt;height:234.35pt" o:ole="">
+          <v:shape id="_x0000_i1044" type="#_x0000_t75" style="width:454.15pt;height:234.2pt" o:ole="">
             <v:imagedata r:id="rId73" o:title=""/>
           </v:shape>
-          <o:OLEObject Type="Embed" ProgID="Word.Document.12" ShapeID="_x0000_i1044" DrawAspect="Content" ObjectID="_1514624035" r:id="rId74"/>
+          <o:OLEObject Type="Embed" ProgID="Word.Document.12" ShapeID="_x0000_i1044" DrawAspect="Content" ObjectID="_1514658694" r:id="rId74"/>
         </w:object>
       </w:r>
     </w:p>
@@ -9442,12 +10163,88 @@
           <w:ilvl w:val="0"/>
           <w:numId w:val="10"/>
         </w:numPr>
-      </w:pPr>
-      <w:bookmarkStart w:id="58" w:name="_Toc440882020"/>
+        <w:spacing w:line="360" w:lineRule="auto"/>
+      </w:pPr>
+      <w:bookmarkStart w:id="62" w:name="_Toc440916693"/>
       <w:r>
         <w:t>Podsumowanie</w:t>
       </w:r>
-      <w:bookmarkEnd w:id="58"/>
+      <w:bookmarkEnd w:id="62"/>
+    </w:p>
+    <w:p>
+      <w:pPr>
+        <w:spacing w:line="360" w:lineRule="auto"/>
+      </w:pPr>
+    </w:p>
+    <w:p>
+      <w:pPr>
+        <w:spacing w:line="360" w:lineRule="auto"/>
+      </w:pPr>
+      <w:r>
+        <w:t xml:space="preserve">W trakcie fazy projektowej założono, że system </w:t>
+      </w:r>
+      <w:r>
+        <w:t xml:space="preserve">ServiceCMS </w:t>
+      </w:r>
+      <w:r>
+        <w:t>będzie</w:t>
+      </w:r>
+      <w:r>
+        <w:t xml:space="preserve"> zaprojektowany do obsługi</w:t>
+      </w:r>
+      <w:r>
+        <w:t xml:space="preserve">  </w:t>
+      </w:r>
+      <w:r>
+        <w:t>stron internetowych przez personel nietechnicznych. Założono, że strony te będą należeć do firm usługowych, gdzie pracownicy mają bezpośredni kontakt z klientem. Z tego względu na potrzeby prezentacji aplikacji wybrano zakład fryzjerski. Przed zaprojektowaniem aplikacji zasięgnięto porady u ekspertów dziedzinowych, w celu dokładnego określenia wymagań niefunkcjonalnych oraz funkcjonalnych. Miało to sprawić, że system będzie możliwie najbardziej zbliżony do wymagań rynkowych.</w:t>
+      </w:r>
+    </w:p>
+    <w:p>
+      <w:pPr>
+        <w:spacing w:line="360" w:lineRule="auto"/>
+      </w:pPr>
+    </w:p>
+    <w:p>
+      <w:pPr>
+        <w:spacing w:line="360" w:lineRule="auto"/>
+      </w:pPr>
+      <w:r>
+        <w:t xml:space="preserve">Implementacja systemu ServiceCMS przebiegła bez </w:t>
+      </w:r>
+      <w:r>
+        <w:t xml:space="preserve">większych </w:t>
+      </w:r>
+      <w:r>
+        <w:t>problemów</w:t>
+      </w:r>
+      <w:r>
+        <w:t>. Poprawnie zaprojektowano architekturę warstwową aplikacji oraz z powodzeniem wdrożono wzorce projektowe, które znacząco obniżyły nakład pracy, potrzebny do kompletnego przetestowania aplikacji.</w:t>
+      </w:r>
+    </w:p>
+    <w:p>
+      <w:pPr>
+        <w:spacing w:line="360" w:lineRule="auto"/>
+      </w:pPr>
+    </w:p>
+    <w:p>
+      <w:pPr>
+        <w:spacing w:line="360" w:lineRule="auto"/>
+      </w:pPr>
+      <w:r>
+        <w:t xml:space="preserve">Po wykonaniu projektu można śmiało stwierdzić, że wykorzystane narzędzia spełniły swoje </w:t>
+      </w:r>
+      <w:r>
+        <w:lastRenderedPageBreak/>
+        <w:t xml:space="preserve">zadanie. W trakcie implementacji nie było przypadku, aby którekolwiek z wybranych narzędzi uniemożliwiało wdrożenie funkcjonalności. </w:t>
+      </w:r>
+      <w:r>
+        <w:t>Zewnętrzne biblioteki były bezproblemowe w użyciu, a efekt ich pracy zgadzał się z przewidywaniami.</w:t>
+      </w:r>
+    </w:p>
+    <w:p>
+      <w:pPr>
+        <w:spacing w:line="360" w:lineRule="auto"/>
+      </w:pPr>
     </w:p>
     <w:sectPr>
       <w:pgSz w:w="11906" w:h="16838"/>
@@ -11823,7 +12620,7 @@
 </file>
 
 <file path=customXml/itemProps1.xml><?xml version="1.0" encoding="utf-8"?>
-<ds:datastoreItem xmlns:ds="http://schemas.openxmlformats.org/officeDocument/2006/customXml" ds:itemID="{E749C119-3E9C-425E-ABEF-C48F8074BC40}">
+<ds:datastoreItem xmlns:ds="http://schemas.openxmlformats.org/officeDocument/2006/customXml" ds:itemID="{4918D86B-BAEF-419D-ABD3-85830750ABF6}">
   <ds:schemaRefs>
     <ds:schemaRef ds:uri="http://schemas.openxmlformats.org/officeDocument/2006/bibliography"/>
   </ds:schemaRefs>

</xml_diff>